<commit_message>
Opracowanie wynikow testow oraz prezentacja koncowa
</commit_message>
<xml_diff>
--- a/DokumentacjeKoncowa/Wyniki testów.docx
+++ b/DokumentacjeKoncowa/Wyniki testów.docx
@@ -315,6 +315,7 @@
     <w:p>
       <w:pPr>
         <w:pStyle w:val="PODSTAWOWY"/>
+        <w:spacing w:before="100" w:after="100"/>
         <w:ind w:left="720" w:firstLine="0"/>
         <w:jc w:val="both"/>
         <w:rPr>
@@ -323,48 +324,39 @@
           <w:sz w:val="36"/>
           <w:szCs w:val="32"/>
         </w:rPr>
+        <w:sectPr>
+          <w:footerReference w:type="default" r:id="rId9"/>
+          <w:pgSz w:w="11906" w:h="16838"/>
+          <w:pgMar w:top="1417" w:right="1417" w:bottom="1417" w:left="1417" w:header="708" w:footer="708" w:gutter="0"/>
+          <w:cols w:space="708"/>
+          <w:docGrid w:linePitch="360"/>
+        </w:sectPr>
       </w:pPr>
     </w:p>
     <w:p>
       <w:pPr>
+        <w:pStyle w:val="1ROZDZIA"/>
+      </w:pPr>
+      <w:r>
+        <w:lastRenderedPageBreak/>
+        <w:t>Testowanie</w:t>
+      </w:r>
+    </w:p>
+    <w:p>
+      <w:pPr>
         <w:pStyle w:val="PODSTAWOWY"/>
         <w:ind w:firstLine="0"/>
       </w:pPr>
       <w:r>
-        <w:lastRenderedPageBreak/>
-        <w:t xml:space="preserve">Marcin - testowaliśmy tylko inserty 100, 1000, 10000 i 20000 insertów. Każdy insert składał się z losowych: daty, </w:t>
+        <w:t xml:space="preserve">Wszystkie testy zostały wykonane na zestawie dla insertów dla tego samego typu danych (losowo generowana data, liczba typu </w:t>
       </w:r>
       <w:proofErr w:type="spellStart"/>
       <w:r>
-        <w:t>stringa</w:t>
+        <w:t>int</w:t>
       </w:r>
       <w:proofErr w:type="spellEnd"/>
       <w:r>
-        <w:t xml:space="preserve"> i </w:t>
-      </w:r>
-      <w:proofErr w:type="spellStart"/>
-      <w:r>
-        <w:t>inta</w:t>
-      </w:r>
-      <w:proofErr w:type="spellEnd"/>
-      <w:r>
-        <w:t xml:space="preserve">. Różne kolory oznaczają różne ilości tych </w:t>
-      </w:r>
-      <w:proofErr w:type="spellStart"/>
-      <w:r>
-        <w:t>stringów</w:t>
-      </w:r>
-      <w:proofErr w:type="spellEnd"/>
-      <w:r>
-        <w:t xml:space="preserve"> </w:t>
-      </w:r>
-      <w:proofErr w:type="spellStart"/>
-      <w:r>
-        <w:t>intow</w:t>
-      </w:r>
-      <w:proofErr w:type="spellEnd"/>
-      <w:r>
-        <w:t xml:space="preserve"> i dat czyli: 1 * (</w:t>
+        <w:t xml:space="preserve">, oraz </w:t>
       </w:r>
       <w:proofErr w:type="spellStart"/>
       <w:r>
@@ -372,40 +364,1263 @@
       </w:r>
       <w:proofErr w:type="spellEnd"/>
       <w:r>
-        <w:t xml:space="preserve">, </w:t>
+        <w:t>). Mnożniki przy nazwach serii na wykresach oznaczają krotność wstawianych danych.</w:t>
       </w:r>
-      <w:proofErr w:type="spellStart"/>
+    </w:p>
+    <w:p>
+      <w:pPr>
+        <w:pStyle w:val="2PODROZDZIA"/>
+      </w:pPr>
       <w:r>
-        <w:t>int</w:t>
+        <w:t>MongoDB</w:t>
       </w:r>
-      <w:proofErr w:type="spellEnd"/>
+    </w:p>
+    <w:p>
+      <w:pPr>
+        <w:pStyle w:val="PODSTAWOWY"/>
+        <w:ind w:firstLine="0"/>
+      </w:pPr>
       <w:r>
-        <w:t xml:space="preserve">, data), 5 * (..), 10 </w:t>
+        <w:drawing>
+          <wp:inline distT="0" distB="0" distL="0" distR="0">
+            <wp:extent cx="8868963" cy="4269850"/>
+            <wp:effectExtent l="19050" t="0" r="27387" b="0"/>
+            <wp:docPr id="3" name="Wykres 1"/>
+            <wp:cNvGraphicFramePr/>
+            <a:graphic xmlns:a="http://schemas.openxmlformats.org/drawingml/2006/main">
+              <a:graphicData uri="http://schemas.openxmlformats.org/drawingml/2006/chart">
+                <c:chart xmlns:c="http://schemas.openxmlformats.org/drawingml/2006/chart" xmlns:r="http://schemas.openxmlformats.org/officeDocument/2006/relationships" r:id="rId10"/>
+              </a:graphicData>
+            </a:graphic>
+          </wp:inline>
+        </w:drawing>
+      </w:r>
+    </w:p>
+    <w:p>
+      <w:pPr>
+        <w:pStyle w:val="2PODROZDZIA"/>
+      </w:pPr>
+      <w:r>
+        <w:lastRenderedPageBreak/>
+        <w:t>Nasze rozwiązanie</w:t>
+      </w:r>
+    </w:p>
+    <w:p>
+      <w:pPr>
+        <w:pStyle w:val="PODSTAWOWY"/>
+        <w:ind w:firstLine="0"/>
+      </w:pPr>
+      <w:r>
+        <w:drawing>
+          <wp:inline distT="0" distB="0" distL="0" distR="0">
+            <wp:extent cx="8861315" cy="5363955"/>
+            <wp:effectExtent l="19050" t="0" r="15985" b="8145"/>
+            <wp:docPr id="4" name="Wykres 2"/>
+            <wp:cNvGraphicFramePr/>
+            <a:graphic xmlns:a="http://schemas.openxmlformats.org/drawingml/2006/main">
+              <a:graphicData uri="http://schemas.openxmlformats.org/drawingml/2006/chart">
+                <c:chart xmlns:c="http://schemas.openxmlformats.org/drawingml/2006/chart" xmlns:r="http://schemas.openxmlformats.org/officeDocument/2006/relationships" r:id="rId11"/>
+              </a:graphicData>
+            </a:graphic>
+          </wp:inline>
+        </w:drawing>
+      </w:r>
+    </w:p>
+    <w:p>
+      <w:pPr>
+        <w:pStyle w:val="2PODROZDZIA"/>
+      </w:pPr>
+      <w:r>
+        <w:lastRenderedPageBreak/>
+        <w:t>Zestawienie naszego rozwiązania z MongoDB</w:t>
+      </w:r>
+    </w:p>
+    <w:p>
+      <w:pPr>
+        <w:pStyle w:val="2PODROZDZIA"/>
+        <w:sectPr>
+          <w:pgSz w:w="16838" w:h="11906" w:orient="landscape"/>
+          <w:pgMar w:top="1417" w:right="1417" w:bottom="1417" w:left="1417" w:header="708" w:footer="708" w:gutter="0"/>
+          <w:cols w:space="708"/>
+          <w:docGrid w:linePitch="360"/>
+        </w:sectPr>
+      </w:pPr>
+      <w:r>
+        <w:drawing>
+          <wp:inline distT="0" distB="0" distL="0" distR="0">
+            <wp:extent cx="8863855" cy="5311471"/>
+            <wp:effectExtent l="19050" t="0" r="13445" b="3479"/>
+            <wp:docPr id="5" name="Wykres 3"/>
+            <wp:cNvGraphicFramePr/>
+            <a:graphic xmlns:a="http://schemas.openxmlformats.org/drawingml/2006/main">
+              <a:graphicData uri="http://schemas.openxmlformats.org/drawingml/2006/chart">
+                <c:chart xmlns:c="http://schemas.openxmlformats.org/drawingml/2006/chart" xmlns:r="http://schemas.openxmlformats.org/officeDocument/2006/relationships" r:id="rId12"/>
+              </a:graphicData>
+            </a:graphic>
+          </wp:inline>
+        </w:drawing>
+      </w:r>
+    </w:p>
+    <w:p>
+      <w:pPr>
+        <w:pStyle w:val="1ROZDZIA"/>
+      </w:pPr>
+      <w:r>
+        <w:lastRenderedPageBreak/>
+        <w:t>Analiza otrzymanych wyników</w:t>
+      </w:r>
+    </w:p>
+    <w:p>
+      <w:pPr>
+        <w:pStyle w:val="PODSTAWOWY"/>
+        <w:ind w:firstLine="0"/>
+      </w:pPr>
+      <w:r>
+        <w:t>Oba testy zostały wykonane na tym samym środowisku przy podobnym obciążeniu, wobec czego otrzymane wyniki stanowią wiarygodne porównanie obu rozwiązań.</w:t>
+      </w:r>
+    </w:p>
+    <w:p>
+      <w:pPr>
+        <w:pStyle w:val="PODSTAWOWY"/>
+        <w:ind w:firstLine="0"/>
+      </w:pPr>
+      <w:r>
+        <w:t xml:space="preserve">W przeprowadzonym teście wygenerowano dane dla kolejno: 100, 1000, 1000, oraz 2000 insertów. Z </w:t>
       </w:r>
       <w:r>
-        <w:t>*</w:t>
+        <w:t>przeprowadzonych testów wynika, że zarówno dla MongoDB jak i dla naszego rozwiązania krotności wprowadzanych danych (dla krotności x1, x5, x10) wpływają na podobnym poziomie na czas wykonywania operacji insert. Znacząca różnica zauważalna jest przy krotności x20 zarówno dla MongoDB jak i naszego rozwiązania.</w:t>
+      </w:r>
+    </w:p>
+    <w:tbl>
+      <w:tblPr>
+        <w:tblStyle w:val="Tabela-Siatka"/>
+        <w:tblW w:w="0" w:type="auto"/>
+        <w:tblInd w:w="38" w:type="dxa"/>
+        <w:tblLook w:val="04A0"/>
+      </w:tblPr>
+      <w:tblGrid>
+        <w:gridCol w:w="1842"/>
+        <w:gridCol w:w="1842"/>
+        <w:gridCol w:w="1842"/>
+        <w:gridCol w:w="1843"/>
+        <w:gridCol w:w="1843"/>
+      </w:tblGrid>
+      <w:tr>
+        <w:tc>
+          <w:tcPr>
+            <w:tcW w:w="1842" w:type="dxa"/>
+            <w:tcBorders>
+              <w:bottom w:val="single" w:sz="18" w:space="0" w:color="auto"/>
+              <w:right w:val="single" w:sz="18" w:space="0" w:color="auto"/>
+            </w:tcBorders>
+            <w:shd w:val="clear" w:color="auto" w:fill="auto"/>
+          </w:tcPr>
+          <w:p>
+            <w:pPr>
+              <w:pStyle w:val="PODSTAWOWY"/>
+              <w:ind w:firstLine="0"/>
+            </w:pPr>
+          </w:p>
+        </w:tc>
+        <w:tc>
+          <w:tcPr>
+            <w:tcW w:w="7370" w:type="dxa"/>
+            <w:gridSpan w:val="4"/>
+            <w:tcBorders>
+              <w:top w:val="single" w:sz="18" w:space="0" w:color="auto"/>
+              <w:left w:val="single" w:sz="18" w:space="0" w:color="auto"/>
+              <w:bottom w:val="single" w:sz="18" w:space="0" w:color="auto"/>
+              <w:right w:val="single" w:sz="18" w:space="0" w:color="auto"/>
+            </w:tcBorders>
+            <w:shd w:val="clear" w:color="auto" w:fill="auto"/>
+          </w:tcPr>
+          <w:p>
+            <w:pPr>
+              <w:pStyle w:val="PODSTAWOWY"/>
+              <w:ind w:firstLine="0"/>
+              <w:jc w:val="center"/>
+            </w:pPr>
+            <w:r>
+              <w:t>Ilość insertów</w:t>
+            </w:r>
+          </w:p>
+        </w:tc>
+      </w:tr>
+      <w:tr>
+        <w:tc>
+          <w:tcPr>
+            <w:tcW w:w="1842" w:type="dxa"/>
+            <w:tcBorders>
+              <w:top w:val="single" w:sz="18" w:space="0" w:color="auto"/>
+              <w:left w:val="single" w:sz="18" w:space="0" w:color="auto"/>
+              <w:right w:val="single" w:sz="18" w:space="0" w:color="auto"/>
+            </w:tcBorders>
+            <w:shd w:val="clear" w:color="auto" w:fill="auto"/>
+          </w:tcPr>
+          <w:p>
+            <w:pPr>
+              <w:pStyle w:val="PODSTAWOWY"/>
+              <w:ind w:firstLine="0"/>
+            </w:pPr>
+            <w:r>
+              <w:t>Krotności danych</w:t>
+            </w:r>
+          </w:p>
+        </w:tc>
+        <w:tc>
+          <w:tcPr>
+            <w:tcW w:w="1842" w:type="dxa"/>
+            <w:tcBorders>
+              <w:top w:val="single" w:sz="18" w:space="0" w:color="auto"/>
+              <w:left w:val="single" w:sz="18" w:space="0" w:color="auto"/>
+              <w:bottom w:val="single" w:sz="18" w:space="0" w:color="auto"/>
+              <w:right w:val="single" w:sz="18" w:space="0" w:color="auto"/>
+            </w:tcBorders>
+            <w:shd w:val="clear" w:color="auto" w:fill="auto"/>
+          </w:tcPr>
+          <w:p>
+            <w:pPr>
+              <w:pStyle w:val="PODSTAWOWY"/>
+              <w:ind w:firstLine="0"/>
+            </w:pPr>
+            <w:r>
+              <w:t>100</w:t>
+            </w:r>
+          </w:p>
+        </w:tc>
+        <w:tc>
+          <w:tcPr>
+            <w:tcW w:w="1842" w:type="dxa"/>
+            <w:tcBorders>
+              <w:top w:val="single" w:sz="18" w:space="0" w:color="auto"/>
+              <w:left w:val="single" w:sz="18" w:space="0" w:color="auto"/>
+              <w:bottom w:val="single" w:sz="18" w:space="0" w:color="auto"/>
+              <w:right w:val="single" w:sz="18" w:space="0" w:color="auto"/>
+            </w:tcBorders>
+            <w:shd w:val="clear" w:color="auto" w:fill="auto"/>
+          </w:tcPr>
+          <w:p>
+            <w:pPr>
+              <w:pStyle w:val="PODSTAWOWY"/>
+              <w:ind w:firstLine="0"/>
+            </w:pPr>
+            <w:r>
+              <w:t>1000</w:t>
+            </w:r>
+          </w:p>
+        </w:tc>
+        <w:tc>
+          <w:tcPr>
+            <w:tcW w:w="1843" w:type="dxa"/>
+            <w:tcBorders>
+              <w:top w:val="single" w:sz="18" w:space="0" w:color="auto"/>
+              <w:left w:val="single" w:sz="18" w:space="0" w:color="auto"/>
+              <w:bottom w:val="single" w:sz="18" w:space="0" w:color="auto"/>
+              <w:right w:val="single" w:sz="18" w:space="0" w:color="auto"/>
+            </w:tcBorders>
+            <w:shd w:val="clear" w:color="auto" w:fill="auto"/>
+          </w:tcPr>
+          <w:p>
+            <w:pPr>
+              <w:pStyle w:val="PODSTAWOWY"/>
+              <w:ind w:firstLine="0"/>
+            </w:pPr>
+            <w:r>
+              <w:t>10000</w:t>
+            </w:r>
+          </w:p>
+        </w:tc>
+        <w:tc>
+          <w:tcPr>
+            <w:tcW w:w="1843" w:type="dxa"/>
+            <w:tcBorders>
+              <w:top w:val="single" w:sz="18" w:space="0" w:color="auto"/>
+              <w:left w:val="single" w:sz="18" w:space="0" w:color="auto"/>
+              <w:bottom w:val="single" w:sz="18" w:space="0" w:color="auto"/>
+              <w:right w:val="single" w:sz="18" w:space="0" w:color="auto"/>
+            </w:tcBorders>
+            <w:shd w:val="clear" w:color="auto" w:fill="auto"/>
+          </w:tcPr>
+          <w:p>
+            <w:pPr>
+              <w:pStyle w:val="PODSTAWOWY"/>
+              <w:ind w:firstLine="0"/>
+            </w:pPr>
+            <w:r>
+              <w:t>20000</w:t>
+            </w:r>
+          </w:p>
+        </w:tc>
+      </w:tr>
+      <w:tr>
+        <w:tc>
+          <w:tcPr>
+            <w:tcW w:w="1842" w:type="dxa"/>
+            <w:tcBorders>
+              <w:left w:val="single" w:sz="18" w:space="0" w:color="auto"/>
+              <w:right w:val="single" w:sz="18" w:space="0" w:color="auto"/>
+            </w:tcBorders>
+          </w:tcPr>
+          <w:p>
+            <w:pPr>
+              <w:pStyle w:val="PODSTAWOWY"/>
+              <w:ind w:firstLine="0"/>
+            </w:pPr>
+            <w:r>
+              <w:t>Dane x1</w:t>
+            </w:r>
+          </w:p>
+        </w:tc>
+        <w:tc>
+          <w:tcPr>
+            <w:tcW w:w="1842" w:type="dxa"/>
+            <w:tcBorders>
+              <w:top w:val="single" w:sz="18" w:space="0" w:color="auto"/>
+              <w:left w:val="single" w:sz="18" w:space="0" w:color="auto"/>
+            </w:tcBorders>
+            <w:shd w:val="pct10" w:color="auto" w:fill="auto"/>
+          </w:tcPr>
+          <w:p>
+            <w:pPr>
+              <w:pStyle w:val="PODSTAWOWY"/>
+              <w:ind w:firstLine="0"/>
+            </w:pPr>
+            <w:r>
+              <w:t>143</w:t>
+            </w:r>
+          </w:p>
+        </w:tc>
+        <w:tc>
+          <w:tcPr>
+            <w:tcW w:w="1842" w:type="dxa"/>
+            <w:tcBorders>
+              <w:top w:val="single" w:sz="18" w:space="0" w:color="auto"/>
+            </w:tcBorders>
+            <w:shd w:val="pct10" w:color="auto" w:fill="auto"/>
+          </w:tcPr>
+          <w:p>
+            <w:pPr>
+              <w:pStyle w:val="PODSTAWOWY"/>
+              <w:ind w:firstLine="0"/>
+            </w:pPr>
+            <w:r>
+              <w:t>26</w:t>
+            </w:r>
+          </w:p>
+        </w:tc>
+        <w:tc>
+          <w:tcPr>
+            <w:tcW w:w="1843" w:type="dxa"/>
+            <w:tcBorders>
+              <w:top w:val="single" w:sz="18" w:space="0" w:color="auto"/>
+            </w:tcBorders>
+            <w:shd w:val="pct10" w:color="auto" w:fill="auto"/>
+          </w:tcPr>
+          <w:p>
+            <w:pPr>
+              <w:pStyle w:val="PODSTAWOWY"/>
+              <w:ind w:firstLine="0"/>
+            </w:pPr>
+            <w:r>
+              <w:t>25</w:t>
+            </w:r>
+          </w:p>
+        </w:tc>
+        <w:tc>
+          <w:tcPr>
+            <w:tcW w:w="1843" w:type="dxa"/>
+            <w:tcBorders>
+              <w:top w:val="single" w:sz="18" w:space="0" w:color="auto"/>
+            </w:tcBorders>
+            <w:shd w:val="pct10" w:color="auto" w:fill="auto"/>
+          </w:tcPr>
+          <w:p>
+            <w:pPr>
+              <w:pStyle w:val="PODSTAWOWY"/>
+              <w:ind w:firstLine="0"/>
+            </w:pPr>
+            <w:r>
+              <w:t>26</w:t>
+            </w:r>
+          </w:p>
+        </w:tc>
+      </w:tr>
+      <w:tr>
+        <w:tc>
+          <w:tcPr>
+            <w:tcW w:w="1842" w:type="dxa"/>
+            <w:tcBorders>
+              <w:left w:val="single" w:sz="18" w:space="0" w:color="auto"/>
+              <w:right w:val="single" w:sz="18" w:space="0" w:color="auto"/>
+            </w:tcBorders>
+          </w:tcPr>
+          <w:p>
+            <w:pPr>
+              <w:pStyle w:val="PODSTAWOWY"/>
+              <w:ind w:firstLine="0"/>
+            </w:pPr>
+            <w:r>
+              <w:t>Dane x5</w:t>
+            </w:r>
+          </w:p>
+        </w:tc>
+        <w:tc>
+          <w:tcPr>
+            <w:tcW w:w="1842" w:type="dxa"/>
+            <w:tcBorders>
+              <w:left w:val="single" w:sz="18" w:space="0" w:color="auto"/>
+            </w:tcBorders>
+            <w:shd w:val="pct10" w:color="auto" w:fill="auto"/>
+          </w:tcPr>
+          <w:p>
+            <w:pPr>
+              <w:pStyle w:val="PODSTAWOWY"/>
+              <w:ind w:firstLine="0"/>
+            </w:pPr>
+            <w:r>
+              <w:t>486</w:t>
+            </w:r>
+          </w:p>
+        </w:tc>
+        <w:tc>
+          <w:tcPr>
+            <w:tcW w:w="1842" w:type="dxa"/>
+            <w:shd w:val="pct10" w:color="auto" w:fill="auto"/>
+          </w:tcPr>
+          <w:p>
+            <w:pPr>
+              <w:pStyle w:val="PODSTAWOWY"/>
+              <w:ind w:firstLine="0"/>
+            </w:pPr>
+            <w:r>
+              <w:t>302</w:t>
+            </w:r>
+          </w:p>
+        </w:tc>
+        <w:tc>
+          <w:tcPr>
+            <w:tcW w:w="1843" w:type="dxa"/>
+            <w:shd w:val="pct10" w:color="auto" w:fill="auto"/>
+          </w:tcPr>
+          <w:p>
+            <w:pPr>
+              <w:pStyle w:val="PODSTAWOWY"/>
+              <w:ind w:firstLine="0"/>
+            </w:pPr>
+            <w:r>
+              <w:t>346</w:t>
+            </w:r>
+          </w:p>
+        </w:tc>
+        <w:tc>
+          <w:tcPr>
+            <w:tcW w:w="1843" w:type="dxa"/>
+            <w:shd w:val="pct10" w:color="auto" w:fill="auto"/>
+          </w:tcPr>
+          <w:p>
+            <w:pPr>
+              <w:pStyle w:val="PODSTAWOWY"/>
+              <w:ind w:firstLine="0"/>
+            </w:pPr>
+            <w:r>
+              <w:t>257</w:t>
+            </w:r>
+          </w:p>
+        </w:tc>
+      </w:tr>
+      <w:tr>
+        <w:tc>
+          <w:tcPr>
+            <w:tcW w:w="1842" w:type="dxa"/>
+            <w:tcBorders>
+              <w:left w:val="single" w:sz="18" w:space="0" w:color="auto"/>
+              <w:right w:val="single" w:sz="18" w:space="0" w:color="auto"/>
+            </w:tcBorders>
+          </w:tcPr>
+          <w:p>
+            <w:pPr>
+              <w:pStyle w:val="PODSTAWOWY"/>
+              <w:ind w:firstLine="0"/>
+            </w:pPr>
+            <w:r>
+              <w:t>Dane x10</w:t>
+            </w:r>
+          </w:p>
+        </w:tc>
+        <w:tc>
+          <w:tcPr>
+            <w:tcW w:w="1842" w:type="dxa"/>
+            <w:tcBorders>
+              <w:left w:val="single" w:sz="18" w:space="0" w:color="auto"/>
+            </w:tcBorders>
+            <w:shd w:val="pct10" w:color="auto" w:fill="auto"/>
+          </w:tcPr>
+          <w:p>
+            <w:pPr>
+              <w:pStyle w:val="PODSTAWOWY"/>
+              <w:ind w:firstLine="0"/>
+            </w:pPr>
+            <w:r>
+              <w:t>3244</w:t>
+            </w:r>
+          </w:p>
+        </w:tc>
+        <w:tc>
+          <w:tcPr>
+            <w:tcW w:w="1842" w:type="dxa"/>
+            <w:shd w:val="pct10" w:color="auto" w:fill="auto"/>
+          </w:tcPr>
+          <w:p>
+            <w:pPr>
+              <w:pStyle w:val="PODSTAWOWY"/>
+              <w:ind w:firstLine="0"/>
+            </w:pPr>
+            <w:r>
+              <w:t>2906</w:t>
+            </w:r>
+          </w:p>
+        </w:tc>
+        <w:tc>
+          <w:tcPr>
+            <w:tcW w:w="1843" w:type="dxa"/>
+            <w:shd w:val="pct10" w:color="auto" w:fill="auto"/>
+          </w:tcPr>
+          <w:p>
+            <w:pPr>
+              <w:pStyle w:val="PODSTAWOWY"/>
+              <w:ind w:firstLine="0"/>
+            </w:pPr>
+            <w:r>
+              <w:t>2390</w:t>
+            </w:r>
+          </w:p>
+        </w:tc>
+        <w:tc>
+          <w:tcPr>
+            <w:tcW w:w="1843" w:type="dxa"/>
+            <w:shd w:val="pct10" w:color="auto" w:fill="auto"/>
+          </w:tcPr>
+          <w:p>
+            <w:pPr>
+              <w:pStyle w:val="PODSTAWOWY"/>
+              <w:ind w:firstLine="0"/>
+            </w:pPr>
+            <w:r>
+              <w:t>2860</w:t>
+            </w:r>
+          </w:p>
+        </w:tc>
+      </w:tr>
+      <w:tr>
+        <w:tc>
+          <w:tcPr>
+            <w:tcW w:w="1842" w:type="dxa"/>
+            <w:tcBorders>
+              <w:left w:val="single" w:sz="18" w:space="0" w:color="auto"/>
+              <w:bottom w:val="single" w:sz="18" w:space="0" w:color="auto"/>
+              <w:right w:val="single" w:sz="18" w:space="0" w:color="auto"/>
+            </w:tcBorders>
+          </w:tcPr>
+          <w:p>
+            <w:pPr>
+              <w:pStyle w:val="PODSTAWOWY"/>
+              <w:ind w:firstLine="0"/>
+            </w:pPr>
+            <w:r>
+              <w:t>Dane x20</w:t>
+            </w:r>
+          </w:p>
+        </w:tc>
+        <w:tc>
+          <w:tcPr>
+            <w:tcW w:w="1842" w:type="dxa"/>
+            <w:tcBorders>
+              <w:left w:val="single" w:sz="18" w:space="0" w:color="auto"/>
+            </w:tcBorders>
+            <w:shd w:val="pct10" w:color="auto" w:fill="auto"/>
+          </w:tcPr>
+          <w:p>
+            <w:pPr>
+              <w:pStyle w:val="PODSTAWOWY"/>
+              <w:ind w:firstLine="0"/>
+            </w:pPr>
+            <w:r>
+              <w:t>5259</w:t>
+            </w:r>
+          </w:p>
+        </w:tc>
+        <w:tc>
+          <w:tcPr>
+            <w:tcW w:w="1842" w:type="dxa"/>
+            <w:shd w:val="pct10" w:color="auto" w:fill="auto"/>
+          </w:tcPr>
+          <w:p>
+            <w:pPr>
+              <w:pStyle w:val="PODSTAWOWY"/>
+              <w:ind w:firstLine="0"/>
+            </w:pPr>
+            <w:r>
+              <w:t>5487</w:t>
+            </w:r>
+          </w:p>
+        </w:tc>
+        <w:tc>
+          <w:tcPr>
+            <w:tcW w:w="1843" w:type="dxa"/>
+            <w:shd w:val="pct10" w:color="auto" w:fill="auto"/>
+          </w:tcPr>
+          <w:p>
+            <w:pPr>
+              <w:pStyle w:val="PODSTAWOWY"/>
+              <w:ind w:firstLine="0"/>
+            </w:pPr>
+            <w:r>
+              <w:t>5994</w:t>
+            </w:r>
+          </w:p>
+        </w:tc>
+        <w:tc>
+          <w:tcPr>
+            <w:tcW w:w="1843" w:type="dxa"/>
+            <w:shd w:val="pct10" w:color="auto" w:fill="auto"/>
+          </w:tcPr>
+          <w:p>
+            <w:pPr>
+              <w:pStyle w:val="PODSTAWOWY"/>
+              <w:ind w:firstLine="0"/>
+            </w:pPr>
+            <w:r>
+              <w:t>6928</w:t>
+            </w:r>
+          </w:p>
+        </w:tc>
+      </w:tr>
+      <w:tr>
+        <w:tc>
+          <w:tcPr>
+            <w:tcW w:w="1842" w:type="dxa"/>
+            <w:tcBorders>
+              <w:top w:val="single" w:sz="18" w:space="0" w:color="auto"/>
+            </w:tcBorders>
+          </w:tcPr>
+          <w:p>
+            <w:pPr>
+              <w:pStyle w:val="PODSTAWOWY"/>
+              <w:ind w:firstLine="0"/>
+            </w:pPr>
+          </w:p>
+        </w:tc>
+        <w:tc>
+          <w:tcPr>
+            <w:tcW w:w="7370" w:type="dxa"/>
+            <w:gridSpan w:val="4"/>
+            <w:shd w:val="pct10" w:color="auto" w:fill="auto"/>
+          </w:tcPr>
+          <w:p>
+            <w:pPr>
+              <w:pStyle w:val="PODSTAWOWY"/>
+              <w:ind w:firstLine="0"/>
+              <w:jc w:val="center"/>
+            </w:pPr>
+            <w:r>
+              <w:t>Cza</w:t>
+            </w:r>
+            <w:r>
+              <w:t>s</w:t>
+            </w:r>
+            <w:r>
+              <w:t xml:space="preserve"> w milisekundach</w:t>
+            </w:r>
+          </w:p>
+        </w:tc>
+      </w:tr>
+    </w:tbl>
+    <w:p>
+      <w:pPr>
+        <w:pStyle w:val="PODSTAWOWY"/>
+        <w:ind w:firstLine="0"/>
+        <w:jc w:val="right"/>
+      </w:pPr>
+      <w:r>
+        <w:t>Tabela z przedstawieniem czasów operacji insert dla MongoDB</w:t>
+      </w:r>
+    </w:p>
+    <w:p>
+      <w:pPr>
+        <w:pStyle w:val="PODSTAWOWY"/>
+        <w:ind w:firstLine="0"/>
+      </w:pPr>
+    </w:p>
+    <w:p>
+      <w:pPr>
+        <w:pStyle w:val="PODSTAWOWY"/>
+        <w:ind w:firstLine="0"/>
+      </w:pPr>
+    </w:p>
+    <w:tbl>
+      <w:tblPr>
+        <w:tblStyle w:val="Tabela-Siatka"/>
+        <w:tblW w:w="0" w:type="auto"/>
+        <w:tblInd w:w="38" w:type="dxa"/>
+        <w:tblLook w:val="04A0"/>
+      </w:tblPr>
+      <w:tblGrid>
+        <w:gridCol w:w="1842"/>
+        <w:gridCol w:w="1842"/>
+        <w:gridCol w:w="1842"/>
+        <w:gridCol w:w="1843"/>
+        <w:gridCol w:w="1843"/>
+      </w:tblGrid>
+      <w:tr>
+        <w:tc>
+          <w:tcPr>
+            <w:tcW w:w="1842" w:type="dxa"/>
+            <w:tcBorders>
+              <w:bottom w:val="single" w:sz="18" w:space="0" w:color="auto"/>
+              <w:right w:val="single" w:sz="18" w:space="0" w:color="auto"/>
+            </w:tcBorders>
+            <w:shd w:val="clear" w:color="auto" w:fill="auto"/>
+          </w:tcPr>
+          <w:p>
+            <w:pPr>
+              <w:pStyle w:val="PODSTAWOWY"/>
+              <w:ind w:firstLine="0"/>
+            </w:pPr>
+          </w:p>
+        </w:tc>
+        <w:tc>
+          <w:tcPr>
+            <w:tcW w:w="7370" w:type="dxa"/>
+            <w:gridSpan w:val="4"/>
+            <w:tcBorders>
+              <w:top w:val="single" w:sz="18" w:space="0" w:color="auto"/>
+              <w:left w:val="single" w:sz="18" w:space="0" w:color="auto"/>
+              <w:bottom w:val="single" w:sz="18" w:space="0" w:color="auto"/>
+              <w:right w:val="single" w:sz="18" w:space="0" w:color="auto"/>
+            </w:tcBorders>
+            <w:shd w:val="clear" w:color="auto" w:fill="auto"/>
+          </w:tcPr>
+          <w:p>
+            <w:pPr>
+              <w:pStyle w:val="PODSTAWOWY"/>
+              <w:ind w:firstLine="0"/>
+              <w:jc w:val="center"/>
+            </w:pPr>
+            <w:r>
+              <w:t>Ilość insertów</w:t>
+            </w:r>
+          </w:p>
+        </w:tc>
+      </w:tr>
+      <w:tr>
+        <w:tc>
+          <w:tcPr>
+            <w:tcW w:w="1842" w:type="dxa"/>
+            <w:tcBorders>
+              <w:top w:val="single" w:sz="18" w:space="0" w:color="auto"/>
+              <w:left w:val="single" w:sz="18" w:space="0" w:color="auto"/>
+              <w:right w:val="single" w:sz="18" w:space="0" w:color="auto"/>
+            </w:tcBorders>
+            <w:shd w:val="clear" w:color="auto" w:fill="auto"/>
+          </w:tcPr>
+          <w:p>
+            <w:pPr>
+              <w:pStyle w:val="PODSTAWOWY"/>
+              <w:ind w:firstLine="0"/>
+            </w:pPr>
+            <w:r>
+              <w:t>Krotności danych</w:t>
+            </w:r>
+          </w:p>
+        </w:tc>
+        <w:tc>
+          <w:tcPr>
+            <w:tcW w:w="1842" w:type="dxa"/>
+            <w:tcBorders>
+              <w:top w:val="single" w:sz="18" w:space="0" w:color="auto"/>
+              <w:left w:val="single" w:sz="18" w:space="0" w:color="auto"/>
+              <w:bottom w:val="single" w:sz="18" w:space="0" w:color="auto"/>
+              <w:right w:val="single" w:sz="18" w:space="0" w:color="auto"/>
+            </w:tcBorders>
+            <w:shd w:val="clear" w:color="auto" w:fill="auto"/>
+          </w:tcPr>
+          <w:p>
+            <w:pPr>
+              <w:pStyle w:val="PODSTAWOWY"/>
+              <w:ind w:firstLine="0"/>
+            </w:pPr>
+            <w:r>
+              <w:t>100</w:t>
+            </w:r>
+          </w:p>
+        </w:tc>
+        <w:tc>
+          <w:tcPr>
+            <w:tcW w:w="1842" w:type="dxa"/>
+            <w:tcBorders>
+              <w:top w:val="single" w:sz="18" w:space="0" w:color="auto"/>
+              <w:left w:val="single" w:sz="18" w:space="0" w:color="auto"/>
+              <w:bottom w:val="single" w:sz="18" w:space="0" w:color="auto"/>
+              <w:right w:val="single" w:sz="18" w:space="0" w:color="auto"/>
+            </w:tcBorders>
+            <w:shd w:val="clear" w:color="auto" w:fill="auto"/>
+          </w:tcPr>
+          <w:p>
+            <w:pPr>
+              <w:pStyle w:val="PODSTAWOWY"/>
+              <w:ind w:firstLine="0"/>
+            </w:pPr>
+            <w:r>
+              <w:t>1000</w:t>
+            </w:r>
+          </w:p>
+        </w:tc>
+        <w:tc>
+          <w:tcPr>
+            <w:tcW w:w="1843" w:type="dxa"/>
+            <w:tcBorders>
+              <w:top w:val="single" w:sz="18" w:space="0" w:color="auto"/>
+              <w:left w:val="single" w:sz="18" w:space="0" w:color="auto"/>
+              <w:bottom w:val="single" w:sz="18" w:space="0" w:color="auto"/>
+              <w:right w:val="single" w:sz="18" w:space="0" w:color="auto"/>
+            </w:tcBorders>
+            <w:shd w:val="clear" w:color="auto" w:fill="auto"/>
+          </w:tcPr>
+          <w:p>
+            <w:pPr>
+              <w:pStyle w:val="PODSTAWOWY"/>
+              <w:ind w:firstLine="0"/>
+            </w:pPr>
+            <w:r>
+              <w:t>10000</w:t>
+            </w:r>
+          </w:p>
+        </w:tc>
+        <w:tc>
+          <w:tcPr>
+            <w:tcW w:w="1843" w:type="dxa"/>
+            <w:tcBorders>
+              <w:top w:val="single" w:sz="18" w:space="0" w:color="auto"/>
+              <w:left w:val="single" w:sz="18" w:space="0" w:color="auto"/>
+              <w:bottom w:val="single" w:sz="18" w:space="0" w:color="auto"/>
+              <w:right w:val="single" w:sz="18" w:space="0" w:color="auto"/>
+            </w:tcBorders>
+            <w:shd w:val="clear" w:color="auto" w:fill="auto"/>
+          </w:tcPr>
+          <w:p>
+            <w:pPr>
+              <w:pStyle w:val="PODSTAWOWY"/>
+              <w:ind w:firstLine="0"/>
+            </w:pPr>
+            <w:r>
+              <w:t>20000</w:t>
+            </w:r>
+          </w:p>
+        </w:tc>
+      </w:tr>
+      <w:tr>
+        <w:tc>
+          <w:tcPr>
+            <w:tcW w:w="1842" w:type="dxa"/>
+            <w:tcBorders>
+              <w:left w:val="single" w:sz="18" w:space="0" w:color="auto"/>
+              <w:right w:val="single" w:sz="18" w:space="0" w:color="auto"/>
+            </w:tcBorders>
+          </w:tcPr>
+          <w:p>
+            <w:pPr>
+              <w:pStyle w:val="PODSTAWOWY"/>
+              <w:ind w:firstLine="0"/>
+            </w:pPr>
+            <w:r>
+              <w:t>Dane x1</w:t>
+            </w:r>
+          </w:p>
+        </w:tc>
+        <w:tc>
+          <w:tcPr>
+            <w:tcW w:w="1842" w:type="dxa"/>
+            <w:tcBorders>
+              <w:top w:val="single" w:sz="18" w:space="0" w:color="auto"/>
+              <w:left w:val="single" w:sz="18" w:space="0" w:color="auto"/>
+            </w:tcBorders>
+            <w:shd w:val="pct10" w:color="auto" w:fill="auto"/>
+          </w:tcPr>
+          <w:p>
+            <w:pPr>
+              <w:pStyle w:val="PODSTAWOWY"/>
+              <w:ind w:firstLine="0"/>
+            </w:pPr>
+            <w:r>
+              <w:t>148</w:t>
+            </w:r>
+          </w:p>
+        </w:tc>
+        <w:tc>
+          <w:tcPr>
+            <w:tcW w:w="1842" w:type="dxa"/>
+            <w:tcBorders>
+              <w:top w:val="single" w:sz="18" w:space="0" w:color="auto"/>
+            </w:tcBorders>
+            <w:shd w:val="pct10" w:color="auto" w:fill="auto"/>
+          </w:tcPr>
+          <w:p>
+            <w:pPr>
+              <w:pStyle w:val="PODSTAWOWY"/>
+              <w:ind w:firstLine="0"/>
+            </w:pPr>
+            <w:r>
+              <w:t>147</w:t>
+            </w:r>
+          </w:p>
+        </w:tc>
+        <w:tc>
+          <w:tcPr>
+            <w:tcW w:w="1843" w:type="dxa"/>
+            <w:tcBorders>
+              <w:top w:val="single" w:sz="18" w:space="0" w:color="auto"/>
+            </w:tcBorders>
+            <w:shd w:val="pct10" w:color="auto" w:fill="auto"/>
+          </w:tcPr>
+          <w:p>
+            <w:pPr>
+              <w:pStyle w:val="PODSTAWOWY"/>
+              <w:ind w:firstLine="0"/>
+            </w:pPr>
+            <w:r>
+              <w:t>170</w:t>
+            </w:r>
+          </w:p>
+        </w:tc>
+        <w:tc>
+          <w:tcPr>
+            <w:tcW w:w="1843" w:type="dxa"/>
+            <w:tcBorders>
+              <w:top w:val="single" w:sz="18" w:space="0" w:color="auto"/>
+            </w:tcBorders>
+            <w:shd w:val="pct10" w:color="auto" w:fill="auto"/>
+          </w:tcPr>
+          <w:p>
+            <w:pPr>
+              <w:pStyle w:val="PODSTAWOWY"/>
+              <w:ind w:firstLine="0"/>
+            </w:pPr>
+            <w:r>
+              <w:t>154</w:t>
+            </w:r>
+          </w:p>
+        </w:tc>
+      </w:tr>
+      <w:tr>
+        <w:tc>
+          <w:tcPr>
+            <w:tcW w:w="1842" w:type="dxa"/>
+            <w:tcBorders>
+              <w:left w:val="single" w:sz="18" w:space="0" w:color="auto"/>
+              <w:right w:val="single" w:sz="18" w:space="0" w:color="auto"/>
+            </w:tcBorders>
+          </w:tcPr>
+          <w:p>
+            <w:pPr>
+              <w:pStyle w:val="PODSTAWOWY"/>
+              <w:ind w:firstLine="0"/>
+            </w:pPr>
+            <w:r>
+              <w:t>Dane x5</w:t>
+            </w:r>
+          </w:p>
+        </w:tc>
+        <w:tc>
+          <w:tcPr>
+            <w:tcW w:w="1842" w:type="dxa"/>
+            <w:tcBorders>
+              <w:left w:val="single" w:sz="18" w:space="0" w:color="auto"/>
+            </w:tcBorders>
+            <w:shd w:val="pct10" w:color="auto" w:fill="auto"/>
+          </w:tcPr>
+          <w:p>
+            <w:pPr>
+              <w:pStyle w:val="PODSTAWOWY"/>
+              <w:ind w:firstLine="0"/>
+            </w:pPr>
+            <w:r>
+              <w:t>1520</w:t>
+            </w:r>
+          </w:p>
+        </w:tc>
+        <w:tc>
+          <w:tcPr>
+            <w:tcW w:w="1842" w:type="dxa"/>
+            <w:shd w:val="pct10" w:color="auto" w:fill="auto"/>
+          </w:tcPr>
+          <w:p>
+            <w:pPr>
+              <w:pStyle w:val="PODSTAWOWY"/>
+              <w:ind w:firstLine="0"/>
+            </w:pPr>
+            <w:r>
+              <w:t>1358</w:t>
+            </w:r>
+          </w:p>
+        </w:tc>
+        <w:tc>
+          <w:tcPr>
+            <w:tcW w:w="1843" w:type="dxa"/>
+            <w:shd w:val="pct10" w:color="auto" w:fill="auto"/>
+          </w:tcPr>
+          <w:p>
+            <w:pPr>
+              <w:pStyle w:val="PODSTAWOWY"/>
+              <w:ind w:firstLine="0"/>
+            </w:pPr>
+            <w:r>
+              <w:t>1618</w:t>
+            </w:r>
+          </w:p>
+        </w:tc>
+        <w:tc>
+          <w:tcPr>
+            <w:tcW w:w="1843" w:type="dxa"/>
+            <w:shd w:val="pct10" w:color="auto" w:fill="auto"/>
+          </w:tcPr>
+          <w:p>
+            <w:pPr>
+              <w:pStyle w:val="PODSTAWOWY"/>
+              <w:ind w:firstLine="0"/>
+            </w:pPr>
+            <w:r>
+              <w:t>1759</w:t>
+            </w:r>
+          </w:p>
+        </w:tc>
+      </w:tr>
+      <w:tr>
+        <w:tc>
+          <w:tcPr>
+            <w:tcW w:w="1842" w:type="dxa"/>
+            <w:tcBorders>
+              <w:left w:val="single" w:sz="18" w:space="0" w:color="auto"/>
+              <w:right w:val="single" w:sz="18" w:space="0" w:color="auto"/>
+            </w:tcBorders>
+          </w:tcPr>
+          <w:p>
+            <w:pPr>
+              <w:pStyle w:val="PODSTAWOWY"/>
+              <w:ind w:firstLine="0"/>
+            </w:pPr>
+            <w:r>
+              <w:t>Dane x10</w:t>
+            </w:r>
+          </w:p>
+        </w:tc>
+        <w:tc>
+          <w:tcPr>
+            <w:tcW w:w="1842" w:type="dxa"/>
+            <w:tcBorders>
+              <w:left w:val="single" w:sz="18" w:space="0" w:color="auto"/>
+            </w:tcBorders>
+            <w:shd w:val="pct10" w:color="auto" w:fill="auto"/>
+          </w:tcPr>
+          <w:p>
+            <w:pPr>
+              <w:pStyle w:val="PODSTAWOWY"/>
+              <w:ind w:firstLine="0"/>
+            </w:pPr>
+            <w:r>
+              <w:t>15467</w:t>
+            </w:r>
+          </w:p>
+        </w:tc>
+        <w:tc>
+          <w:tcPr>
+            <w:tcW w:w="1842" w:type="dxa"/>
+            <w:shd w:val="pct10" w:color="auto" w:fill="auto"/>
+          </w:tcPr>
+          <w:p>
+            <w:pPr>
+              <w:pStyle w:val="PODSTAWOWY"/>
+              <w:ind w:firstLine="0"/>
+            </w:pPr>
+            <w:r>
+              <w:t>14877</w:t>
+            </w:r>
+          </w:p>
+        </w:tc>
+        <w:tc>
+          <w:tcPr>
+            <w:tcW w:w="1843" w:type="dxa"/>
+            <w:shd w:val="pct10" w:color="auto" w:fill="auto"/>
+          </w:tcPr>
+          <w:p>
+            <w:pPr>
+              <w:pStyle w:val="PODSTAWOWY"/>
+              <w:ind w:firstLine="0"/>
+            </w:pPr>
+            <w:r>
+              <w:t>15416</w:t>
+            </w:r>
+          </w:p>
+        </w:tc>
+        <w:tc>
+          <w:tcPr>
+            <w:tcW w:w="1843" w:type="dxa"/>
+            <w:shd w:val="pct10" w:color="auto" w:fill="auto"/>
+          </w:tcPr>
+          <w:p>
+            <w:pPr>
+              <w:pStyle w:val="PODSTAWOWY"/>
+              <w:ind w:firstLine="0"/>
+            </w:pPr>
+            <w:r>
+              <w:t>19346</w:t>
+            </w:r>
+          </w:p>
+        </w:tc>
+      </w:tr>
+      <w:tr>
+        <w:tc>
+          <w:tcPr>
+            <w:tcW w:w="1842" w:type="dxa"/>
+            <w:tcBorders>
+              <w:left w:val="single" w:sz="18" w:space="0" w:color="auto"/>
+              <w:bottom w:val="single" w:sz="18" w:space="0" w:color="auto"/>
+              <w:right w:val="single" w:sz="18" w:space="0" w:color="auto"/>
+            </w:tcBorders>
+          </w:tcPr>
+          <w:p>
+            <w:pPr>
+              <w:pStyle w:val="PODSTAWOWY"/>
+              <w:ind w:firstLine="0"/>
+            </w:pPr>
+            <w:r>
+              <w:t>Dane x20</w:t>
+            </w:r>
+          </w:p>
+        </w:tc>
+        <w:tc>
+          <w:tcPr>
+            <w:tcW w:w="1842" w:type="dxa"/>
+            <w:tcBorders>
+              <w:left w:val="single" w:sz="18" w:space="0" w:color="auto"/>
+            </w:tcBorders>
+            <w:shd w:val="pct10" w:color="auto" w:fill="auto"/>
+          </w:tcPr>
+          <w:p>
+            <w:pPr>
+              <w:pStyle w:val="PODSTAWOWY"/>
+              <w:ind w:firstLine="0"/>
+            </w:pPr>
+            <w:r>
+              <w:t>29095</w:t>
+            </w:r>
+          </w:p>
+        </w:tc>
+        <w:tc>
+          <w:tcPr>
+            <w:tcW w:w="1842" w:type="dxa"/>
+            <w:shd w:val="pct10" w:color="auto" w:fill="auto"/>
+          </w:tcPr>
+          <w:p>
+            <w:pPr>
+              <w:pStyle w:val="PODSTAWOWY"/>
+              <w:ind w:firstLine="0"/>
+            </w:pPr>
+            <w:r>
+              <w:t>29103</w:t>
+            </w:r>
+          </w:p>
+        </w:tc>
+        <w:tc>
+          <w:tcPr>
+            <w:tcW w:w="1843" w:type="dxa"/>
+            <w:shd w:val="pct10" w:color="auto" w:fill="auto"/>
+          </w:tcPr>
+          <w:p>
+            <w:pPr>
+              <w:pStyle w:val="PODSTAWOWY"/>
+              <w:ind w:firstLine="0"/>
+            </w:pPr>
+            <w:r>
+              <w:t>30739</w:t>
+            </w:r>
+          </w:p>
+        </w:tc>
+        <w:tc>
+          <w:tcPr>
+            <w:tcW w:w="1843" w:type="dxa"/>
+            <w:shd w:val="pct10" w:color="auto" w:fill="auto"/>
+          </w:tcPr>
+          <w:p>
+            <w:pPr>
+              <w:pStyle w:val="PODSTAWOWY"/>
+              <w:ind w:firstLine="0"/>
+            </w:pPr>
+            <w:r>
+              <w:t>32464</w:t>
+            </w:r>
+          </w:p>
+        </w:tc>
+      </w:tr>
+      <w:tr>
+        <w:tc>
+          <w:tcPr>
+            <w:tcW w:w="1842" w:type="dxa"/>
+            <w:tcBorders>
+              <w:top w:val="single" w:sz="18" w:space="0" w:color="auto"/>
+            </w:tcBorders>
+          </w:tcPr>
+          <w:p>
+            <w:pPr>
+              <w:pStyle w:val="PODSTAWOWY"/>
+              <w:ind w:firstLine="0"/>
+            </w:pPr>
+          </w:p>
+        </w:tc>
+        <w:tc>
+          <w:tcPr>
+            <w:tcW w:w="7370" w:type="dxa"/>
+            <w:gridSpan w:val="4"/>
+            <w:shd w:val="pct10" w:color="auto" w:fill="auto"/>
+          </w:tcPr>
+          <w:p>
+            <w:pPr>
+              <w:pStyle w:val="PODSTAWOWY"/>
+              <w:ind w:firstLine="0"/>
+              <w:jc w:val="center"/>
+            </w:pPr>
+            <w:r>
+              <w:t>Czas w milisekundach</w:t>
+            </w:r>
+          </w:p>
+        </w:tc>
+      </w:tr>
+    </w:tbl>
+    <w:p>
+      <w:pPr>
+        <w:pStyle w:val="PODSTAWOWY"/>
+        <w:ind w:firstLine="0"/>
+        <w:jc w:val="right"/>
+      </w:pPr>
+      <w:r>
+        <w:t>Tabela z przedstawieniem czasów operacji insert dla naszego rozwiązani</w:t>
       </w:r>
       <w:r>
-        <w:t>(..), 20</w:t>
+        <w:t>a</w:t>
+      </w:r>
+    </w:p>
+    <w:p>
+      <w:pPr>
+        <w:pStyle w:val="PODSTAWOWY"/>
+        <w:ind w:firstLine="0"/>
+      </w:pPr>
+      <w:r>
+        <w:t xml:space="preserve">Na podstawie uzyskanych wyników testów MongoDB znacząco przewyższa nasze rozwiązanie pod względem szybkości wykonywanych </w:t>
       </w:r>
       <w:r>
-        <w:t>*</w:t>
-      </w:r>
-      <w:r>
-        <w:t xml:space="preserve"> (..)</w:t>
-      </w:r>
-      <w:r>
-        <w:t>. Na rysunkach oś x to ilość insertów a y to czas w milisekundach.</w:t>
-      </w:r>
-      <w:r>
-        <w:t xml:space="preserve"> Na rysunku wspólnym nasza baza jest linią przerywaną.</w:t>
-      </w:r>
-      <w:r>
-        <w:t xml:space="preserve"> W razie czego dzwoń do mnie (Marek) 691541222.</w:t>
+        <w:t>zapytań średnio około pięcio krotnie.</w:t>
       </w:r>
     </w:p>
     <w:sectPr>
-      <w:footerReference w:type="default" r:id="rId9"/>
       <w:pgSz w:w="11906" w:h="16838"/>
       <w:pgMar w:top="1417" w:right="1417" w:bottom="1417" w:left="1417" w:header="708" w:footer="708" w:gutter="0"/>
       <w:cols w:space="708"/>
@@ -444,7 +1659,7 @@
 <w:ftr xmlns:ve="http://schemas.openxmlformats.org/markup-compatibility/2006" xmlns:o="urn:schemas-microsoft-com:office:office" xmlns:r="http://schemas.openxmlformats.org/officeDocument/2006/relationships" xmlns:m="http://schemas.openxmlformats.org/officeDocument/2006/math" xmlns:v="urn:schemas-microsoft-com:vml" xmlns:wp="http://schemas.openxmlformats.org/drawingml/2006/wordprocessingDrawing" xmlns:w10="urn:schemas-microsoft-com:office:word" xmlns:w="http://schemas.openxmlformats.org/wordprocessingml/2006/main" xmlns:wne="http://schemas.microsoft.com/office/word/2006/wordml">
   <w:sdt>
     <w:sdtPr>
-      <w:id w:val="21089807"/>
+      <w:id w:val="52514899"/>
       <w:docPartObj>
         <w:docPartGallery w:val="Page Numbers (Bottom of Page)"/>
         <w:docPartUnique/>
@@ -453,36 +1668,23 @@
     <w:sdtContent>
       <w:p>
         <w:pPr>
-          <w:pStyle w:val="Footer"/>
+          <w:pStyle w:val="Stopka"/>
           <w:jc w:val="right"/>
         </w:pPr>
-        <w:r>
-          <w:fldChar w:fldCharType="begin"/>
-        </w:r>
-        <w:r>
-          <w:instrText xml:space="preserve"> PAGE   \* MERGEFORMAT </w:instrText>
-        </w:r>
-        <w:r>
-          <w:fldChar w:fldCharType="separate"/>
-        </w:r>
-        <w:r>
-          <w:rPr>
-            <w:noProof/>
-          </w:rPr>
-          <w:t>2</w:t>
-        </w:r>
-        <w:r>
-          <w:rPr>
-            <w:noProof/>
-          </w:rPr>
-          <w:fldChar w:fldCharType="end"/>
-        </w:r>
+        <w:fldSimple w:instr=" PAGE   \* MERGEFORMAT ">
+          <w:r>
+            <w:rPr>
+              <w:noProof/>
+            </w:rPr>
+            <w:t>5</w:t>
+          </w:r>
+        </w:fldSimple>
       </w:p>
     </w:sdtContent>
   </w:sdt>
   <w:p>
     <w:pPr>
-      <w:pStyle w:val="Footer"/>
+      <w:pStyle w:val="Stopka"/>
     </w:pPr>
   </w:p>
 </w:ftr>
@@ -3138,6 +4340,92 @@
     </w:lvl>
   </w:abstractNum>
   <w:abstractNum w:abstractNumId="23">
+    <w:nsid w:val="73B70CCF"/>
+    <w:multiLevelType w:val="hybridMultilevel"/>
+    <w:tmpl w:val="3C64280E"/>
+    <w:lvl w:ilvl="0" w:tplc="0415000F">
+      <w:start w:val="1"/>
+      <w:numFmt w:val="decimal"/>
+      <w:lvlText w:val="%1."/>
+      <w:lvlJc w:val="left"/>
+      <w:pPr>
+        <w:ind w:left="720" w:hanging="360"/>
+      </w:pPr>
+    </w:lvl>
+    <w:lvl w:ilvl="1" w:tplc="04150019" w:tentative="1">
+      <w:start w:val="1"/>
+      <w:numFmt w:val="lowerLetter"/>
+      <w:lvlText w:val="%2."/>
+      <w:lvlJc w:val="left"/>
+      <w:pPr>
+        <w:ind w:left="1440" w:hanging="360"/>
+      </w:pPr>
+    </w:lvl>
+    <w:lvl w:ilvl="2" w:tplc="0415001B" w:tentative="1">
+      <w:start w:val="1"/>
+      <w:numFmt w:val="lowerRoman"/>
+      <w:lvlText w:val="%3."/>
+      <w:lvlJc w:val="right"/>
+      <w:pPr>
+        <w:ind w:left="2160" w:hanging="180"/>
+      </w:pPr>
+    </w:lvl>
+    <w:lvl w:ilvl="3" w:tplc="0415000F" w:tentative="1">
+      <w:start w:val="1"/>
+      <w:numFmt w:val="decimal"/>
+      <w:lvlText w:val="%4."/>
+      <w:lvlJc w:val="left"/>
+      <w:pPr>
+        <w:ind w:left="2880" w:hanging="360"/>
+      </w:pPr>
+    </w:lvl>
+    <w:lvl w:ilvl="4" w:tplc="04150019" w:tentative="1">
+      <w:start w:val="1"/>
+      <w:numFmt w:val="lowerLetter"/>
+      <w:lvlText w:val="%5."/>
+      <w:lvlJc w:val="left"/>
+      <w:pPr>
+        <w:ind w:left="3600" w:hanging="360"/>
+      </w:pPr>
+    </w:lvl>
+    <w:lvl w:ilvl="5" w:tplc="0415001B" w:tentative="1">
+      <w:start w:val="1"/>
+      <w:numFmt w:val="lowerRoman"/>
+      <w:lvlText w:val="%6."/>
+      <w:lvlJc w:val="right"/>
+      <w:pPr>
+        <w:ind w:left="4320" w:hanging="180"/>
+      </w:pPr>
+    </w:lvl>
+    <w:lvl w:ilvl="6" w:tplc="0415000F" w:tentative="1">
+      <w:start w:val="1"/>
+      <w:numFmt w:val="decimal"/>
+      <w:lvlText w:val="%7."/>
+      <w:lvlJc w:val="left"/>
+      <w:pPr>
+        <w:ind w:left="5040" w:hanging="360"/>
+      </w:pPr>
+    </w:lvl>
+    <w:lvl w:ilvl="7" w:tplc="04150019" w:tentative="1">
+      <w:start w:val="1"/>
+      <w:numFmt w:val="lowerLetter"/>
+      <w:lvlText w:val="%8."/>
+      <w:lvlJc w:val="left"/>
+      <w:pPr>
+        <w:ind w:left="5760" w:hanging="360"/>
+      </w:pPr>
+    </w:lvl>
+    <w:lvl w:ilvl="8" w:tplc="0415001B" w:tentative="1">
+      <w:start w:val="1"/>
+      <w:numFmt w:val="lowerRoman"/>
+      <w:lvlText w:val="%9."/>
+      <w:lvlJc w:val="right"/>
+      <w:pPr>
+        <w:ind w:left="6480" w:hanging="180"/>
+      </w:pPr>
+    </w:lvl>
+  </w:abstractNum>
+  <w:abstractNum w:abstractNumId="24">
     <w:nsid w:val="74D73517"/>
     <w:multiLevelType w:val="multilevel"/>
     <w:tmpl w:val="0415001F"/>
@@ -3223,7 +4511,7 @@
       </w:pPr>
     </w:lvl>
   </w:abstractNum>
-  <w:abstractNum w:abstractNumId="24">
+  <w:abstractNum w:abstractNumId="25">
     <w:nsid w:val="7B0A0169"/>
     <w:multiLevelType w:val="hybridMultilevel"/>
     <w:tmpl w:val="F21236B0"/>
@@ -3364,7 +4652,7 @@
     <w:abstractNumId w:val="10"/>
   </w:num>
   <w:num w:numId="10">
-    <w:abstractNumId w:val="24"/>
+    <w:abstractNumId w:val="25"/>
   </w:num>
   <w:num w:numId="11">
     <w:abstractNumId w:val="22"/>
@@ -3436,7 +4724,7 @@
     <w:abstractNumId w:val="5"/>
   </w:num>
   <w:num w:numId="25">
-    <w:abstractNumId w:val="23"/>
+    <w:abstractNumId w:val="24"/>
   </w:num>
   <w:num w:numId="26">
     <w:abstractNumId w:val="7"/>
@@ -3444,855 +4732,14 @@
   <w:num w:numId="27">
     <w:abstractNumId w:val="9"/>
   </w:num>
+  <w:num w:numId="28">
+    <w:abstractNumId w:val="23"/>
+  </w:num>
 </w:numbering>
 </file>
 
 <file path=word/styles.xml><?xml version="1.0" encoding="utf-8"?>
 <w:styles xmlns:r="http://schemas.openxmlformats.org/officeDocument/2006/relationships" xmlns:w="http://schemas.openxmlformats.org/wordprocessingml/2006/main">
-  <w:docDefaults>
-    <w:rPrDefault>
-      <w:rPr>
-        <w:rFonts w:ascii="Times New Roman" w:eastAsiaTheme="minorEastAsia" w:hAnsi="Times New Roman" w:cstheme="minorBidi"/>
-        <w:sz w:val="22"/>
-        <w:szCs w:val="22"/>
-        <w:lang w:val="pl-PL" w:eastAsia="pl-PL" w:bidi="ar-SA"/>
-      </w:rPr>
-    </w:rPrDefault>
-    <w:pPrDefault>
-      <w:pPr>
-        <w:spacing w:after="200" w:line="276" w:lineRule="auto"/>
-      </w:pPr>
-    </w:pPrDefault>
-  </w:docDefaults>
-  <w:latentStyles w:defLockedState="0" w:defUIPriority="99" w:defSemiHidden="1" w:defUnhideWhenUsed="1" w:defQFormat="0" w:count="267">
-    <w:lsdException w:name="Normal" w:semiHidden="0" w:uiPriority="0" w:unhideWhenUsed="0"/>
-    <w:lsdException w:name="heading 1" w:semiHidden="0" w:uiPriority="9" w:unhideWhenUsed="0"/>
-    <w:lsdException w:name="heading 2" w:uiPriority="9"/>
-    <w:lsdException w:name="heading 3" w:uiPriority="9" w:qFormat="1"/>
-    <w:lsdException w:name="heading 4" w:uiPriority="9"/>
-    <w:lsdException w:name="heading 5" w:uiPriority="9"/>
-    <w:lsdException w:name="heading 6" w:uiPriority="9" w:qFormat="1"/>
-    <w:lsdException w:name="heading 7" w:uiPriority="9" w:qFormat="1"/>
-    <w:lsdException w:name="heading 8" w:uiPriority="9" w:qFormat="1"/>
-    <w:lsdException w:name="heading 9" w:uiPriority="9" w:qFormat="1"/>
-    <w:lsdException w:name="toc 1" w:uiPriority="39"/>
-    <w:lsdException w:name="toc 2" w:uiPriority="39"/>
-    <w:lsdException w:name="toc 3" w:uiPriority="39"/>
-    <w:lsdException w:name="toc 4" w:uiPriority="39"/>
-    <w:lsdException w:name="toc 5" w:uiPriority="39"/>
-    <w:lsdException w:name="toc 6" w:uiPriority="39"/>
-    <w:lsdException w:name="toc 7" w:uiPriority="39"/>
-    <w:lsdException w:name="toc 8" w:uiPriority="39"/>
-    <w:lsdException w:name="toc 9" w:uiPriority="39"/>
-    <w:lsdException w:name="caption" w:uiPriority="35" w:qFormat="1"/>
-    <w:lsdException w:name="Title" w:semiHidden="0" w:uiPriority="10" w:unhideWhenUsed="0"/>
-    <w:lsdException w:name="Default Paragraph Font" w:uiPriority="1"/>
-    <w:lsdException w:name="Subtitle" w:semiHidden="0" w:uiPriority="11" w:unhideWhenUsed="0"/>
-    <w:lsdException w:name="Strong" w:semiHidden="0" w:uiPriority="22" w:unhideWhenUsed="0"/>
-    <w:lsdException w:name="Emphasis" w:semiHidden="0" w:uiPriority="20" w:unhideWhenUsed="0"/>
-    <w:lsdException w:name="Table Grid" w:semiHidden="0" w:uiPriority="59" w:unhideWhenUsed="0"/>
-    <w:lsdException w:name="Placeholder Text" w:unhideWhenUsed="0"/>
-    <w:lsdException w:name="No Spacing" w:semiHidden="0" w:uiPriority="1" w:unhideWhenUsed="0"/>
-    <w:lsdException w:name="Light Shading" w:semiHidden="0" w:uiPriority="60" w:unhideWhenUsed="0"/>
-    <w:lsdException w:name="Light List" w:semiHidden="0" w:uiPriority="61" w:unhideWhenUsed="0"/>
-    <w:lsdException w:name="Light Grid" w:semiHidden="0" w:uiPriority="62" w:unhideWhenUsed="0"/>
-    <w:lsdException w:name="Medium Shading 1" w:semiHidden="0" w:uiPriority="63" w:unhideWhenUsed="0"/>
-    <w:lsdException w:name="Medium Shading 2" w:semiHidden="0" w:uiPriority="64" w:unhideWhenUsed="0"/>
-    <w:lsdException w:name="Medium List 1" w:semiHidden="0" w:uiPriority="65" w:unhideWhenUsed="0"/>
-    <w:lsdException w:name="Medium List 2" w:semiHidden="0" w:uiPriority="66" w:unhideWhenUsed="0"/>
-    <w:lsdException w:name="Medium Grid 1" w:semiHidden="0" w:uiPriority="67" w:unhideWhenUsed="0"/>
-    <w:lsdException w:name="Medium Grid 2" w:semiHidden="0" w:uiPriority="68" w:unhideWhenUsed="0"/>
-    <w:lsdException w:name="Medium Grid 3" w:semiHidden="0" w:uiPriority="69" w:unhideWhenUsed="0"/>
-    <w:lsdException w:name="Dark List" w:semiHidden="0" w:uiPriority="70" w:unhideWhenUsed="0"/>
-    <w:lsdException w:name="Colorful Shading" w:semiHidden="0" w:uiPriority="71" w:unhideWhenUsed="0"/>
-    <w:lsdException w:name="Colorful List" w:semiHidden="0" w:uiPriority="72" w:unhideWhenUsed="0"/>
-    <w:lsdException w:name="Colorful Grid" w:semiHidden="0" w:uiPriority="73" w:unhideWhenUsed="0"/>
-    <w:lsdException w:name="Light Shading Accent 1" w:semiHidden="0" w:uiPriority="60" w:unhideWhenUsed="0"/>
-    <w:lsdException w:name="Light List Accent 1" w:semiHidden="0" w:uiPriority="61" w:unhideWhenUsed="0"/>
-    <w:lsdException w:name="Light Grid Accent 1" w:semiHidden="0" w:uiPriority="62" w:unhideWhenUsed="0"/>
-    <w:lsdException w:name="Medium Shading 1 Accent 1" w:semiHidden="0" w:uiPriority="63" w:unhideWhenUsed="0"/>
-    <w:lsdException w:name="Medium Shading 2 Accent 1" w:semiHidden="0" w:uiPriority="64" w:unhideWhenUsed="0"/>
-    <w:lsdException w:name="Medium List 1 Accent 1" w:semiHidden="0" w:uiPriority="65" w:unhideWhenUsed="0"/>
-    <w:lsdException w:name="Revision" w:unhideWhenUsed="0"/>
-    <w:lsdException w:name="List Paragraph" w:semiHidden="0" w:uiPriority="34" w:unhideWhenUsed="0"/>
-    <w:lsdException w:name="Quote" w:semiHidden="0" w:uiPriority="29" w:unhideWhenUsed="0"/>
-    <w:lsdException w:name="Intense Quote" w:semiHidden="0" w:uiPriority="30" w:unhideWhenUsed="0"/>
-    <w:lsdException w:name="Medium List 2 Accent 1" w:semiHidden="0" w:uiPriority="66" w:unhideWhenUsed="0"/>
-    <w:lsdException w:name="Medium Grid 1 Accent 1" w:semiHidden="0" w:uiPriority="67" w:unhideWhenUsed="0"/>
-    <w:lsdException w:name="Medium Grid 2 Accent 1" w:semiHidden="0" w:uiPriority="68" w:unhideWhenUsed="0"/>
-    <w:lsdException w:name="Medium Grid 3 Accent 1" w:semiHidden="0" w:uiPriority="69" w:unhideWhenUsed="0"/>
-    <w:lsdException w:name="Dark List Accent 1" w:semiHidden="0" w:uiPriority="70" w:unhideWhenUsed="0"/>
-    <w:lsdException w:name="Colorful Shading Accent 1" w:semiHidden="0" w:uiPriority="71" w:unhideWhenUsed="0"/>
-    <w:lsdException w:name="Colorful List Accent 1" w:semiHidden="0" w:uiPriority="72" w:unhideWhenUsed="0"/>
-    <w:lsdException w:name="Colorful Grid Accent 1" w:semiHidden="0" w:uiPriority="73" w:unhideWhenUsed="0"/>
-    <w:lsdException w:name="Light Shading Accent 2" w:semiHidden="0" w:uiPriority="60" w:unhideWhenUsed="0"/>
-    <w:lsdException w:name="Light List Accent 2" w:semiHidden="0" w:uiPriority="61" w:unhideWhenUsed="0"/>
-    <w:lsdException w:name="Light Grid Accent 2" w:semiHidden="0" w:uiPriority="62" w:unhideWhenUsed="0"/>
-    <w:lsdException w:name="Medium Shading 1 Accent 2" w:semiHidden="0" w:uiPriority="63" w:unhideWhenUsed="0"/>
-    <w:lsdException w:name="Medium Shading 2 Accent 2" w:semiHidden="0" w:uiPriority="64" w:unhideWhenUsed="0"/>
-    <w:lsdException w:name="Medium List 1 Accent 2" w:semiHidden="0" w:uiPriority="65" w:unhideWhenUsed="0"/>
-    <w:lsdException w:name="Medium List 2 Accent 2" w:semiHidden="0" w:uiPriority="66" w:unhideWhenUsed="0"/>
-    <w:lsdException w:name="Medium Grid 1 Accent 2" w:semiHidden="0" w:uiPriority="67" w:unhideWhenUsed="0"/>
-    <w:lsdException w:name="Medium Grid 2 Accent 2" w:semiHidden="0" w:uiPriority="68" w:unhideWhenUsed="0"/>
-    <w:lsdException w:name="Medium Grid 3 Accent 2" w:semiHidden="0" w:uiPriority="69" w:unhideWhenUsed="0"/>
-    <w:lsdException w:name="Dark List Accent 2" w:semiHidden="0" w:uiPriority="70" w:unhideWhenUsed="0"/>
-    <w:lsdException w:name="Colorful Shading Accent 2" w:semiHidden="0" w:uiPriority="71" w:unhideWhenUsed="0"/>
-    <w:lsdException w:name="Colorful List Accent 2" w:semiHidden="0" w:uiPriority="72" w:unhideWhenUsed="0"/>
-    <w:lsdException w:name="Colorful Grid Accent 2" w:semiHidden="0" w:uiPriority="73" w:unhideWhenUsed="0"/>
-    <w:lsdException w:name="Light Shading Accent 3" w:semiHidden="0" w:uiPriority="60" w:unhideWhenUsed="0"/>
-    <w:lsdException w:name="Light List Accent 3" w:semiHidden="0" w:uiPriority="61" w:unhideWhenUsed="0"/>
-    <w:lsdException w:name="Light Grid Accent 3" w:semiHidden="0" w:uiPriority="62" w:unhideWhenUsed="0"/>
-    <w:lsdException w:name="Medium Shading 1 Accent 3" w:semiHidden="0" w:uiPriority="63" w:unhideWhenUsed="0"/>
-    <w:lsdException w:name="Medium Shading 2 Accent 3" w:semiHidden="0" w:uiPriority="64" w:unhideWhenUsed="0"/>
-    <w:lsdException w:name="Medium List 1 Accent 3" w:semiHidden="0" w:uiPriority="65" w:unhideWhenUsed="0"/>
-    <w:lsdException w:name="Medium List 2 Accent 3" w:semiHidden="0" w:uiPriority="66" w:unhideWhenUsed="0"/>
-    <w:lsdException w:name="Medium Grid 1 Accent 3" w:semiHidden="0" w:uiPriority="67" w:unhideWhenUsed="0"/>
-    <w:lsdException w:name="Medium Grid 2 Accent 3" w:semiHidden="0" w:uiPriority="68" w:unhideWhenUsed="0"/>
-    <w:lsdException w:name="Medium Grid 3 Accent 3" w:semiHidden="0" w:uiPriority="69" w:unhideWhenUsed="0"/>
-    <w:lsdException w:name="Dark List Accent 3" w:semiHidden="0" w:uiPriority="70" w:unhideWhenUsed="0"/>
-    <w:lsdException w:name="Colorful Shading Accent 3" w:semiHidden="0" w:uiPriority="71" w:unhideWhenUsed="0"/>
-    <w:lsdException w:name="Colorful List Accent 3" w:semiHidden="0" w:uiPriority="72" w:unhideWhenUsed="0"/>
-    <w:lsdException w:name="Colorful Grid Accent 3" w:semiHidden="0" w:uiPriority="73" w:unhideWhenUsed="0"/>
-    <w:lsdException w:name="Light Shading Accent 4" w:semiHidden="0" w:uiPriority="60" w:unhideWhenUsed="0"/>
-    <w:lsdException w:name="Light List Accent 4" w:semiHidden="0" w:uiPriority="61" w:unhideWhenUsed="0"/>
-    <w:lsdException w:name="Light Grid Accent 4" w:semiHidden="0" w:uiPriority="62" w:unhideWhenUsed="0"/>
-    <w:lsdException w:name="Medium Shading 1 Accent 4" w:semiHidden="0" w:uiPriority="63" w:unhideWhenUsed="0"/>
-    <w:lsdException w:name="Medium Shading 2 Accent 4" w:semiHidden="0" w:uiPriority="64" w:unhideWhenUsed="0"/>
-    <w:lsdException w:name="Medium List 1 Accent 4" w:semiHidden="0" w:uiPriority="65" w:unhideWhenUsed="0"/>
-    <w:lsdException w:name="Medium List 2 Accent 4" w:semiHidden="0" w:uiPriority="66" w:unhideWhenUsed="0"/>
-    <w:lsdException w:name="Medium Grid 1 Accent 4" w:semiHidden="0" w:uiPriority="67" w:unhideWhenUsed="0"/>
-    <w:lsdException w:name="Medium Grid 2 Accent 4" w:semiHidden="0" w:uiPriority="68" w:unhideWhenUsed="0"/>
-    <w:lsdException w:name="Medium Grid 3 Accent 4" w:semiHidden="0" w:uiPriority="69" w:unhideWhenUsed="0"/>
-    <w:lsdException w:name="Dark List Accent 4" w:semiHidden="0" w:uiPriority="70" w:unhideWhenUsed="0"/>
-    <w:lsdException w:name="Colorful Shading Accent 4" w:semiHidden="0" w:uiPriority="71" w:unhideWhenUsed="0"/>
-    <w:lsdException w:name="Colorful List Accent 4" w:semiHidden="0" w:uiPriority="72" w:unhideWhenUsed="0"/>
-    <w:lsdException w:name="Colorful Grid Accent 4" w:semiHidden="0" w:uiPriority="73" w:unhideWhenUsed="0"/>
-    <w:lsdException w:name="Light Shading Accent 5" w:semiHidden="0" w:uiPriority="60" w:unhideWhenUsed="0"/>
-    <w:lsdException w:name="Light List Accent 5" w:semiHidden="0" w:uiPriority="61" w:unhideWhenUsed="0"/>
-    <w:lsdException w:name="Light Grid Accent 5" w:semiHidden="0" w:uiPriority="62" w:unhideWhenUsed="0"/>
-    <w:lsdException w:name="Medium Shading 1 Accent 5" w:semiHidden="0" w:uiPriority="63" w:unhideWhenUsed="0"/>
-    <w:lsdException w:name="Medium Shading 2 Accent 5" w:semiHidden="0" w:uiPriority="64" w:unhideWhenUsed="0"/>
-    <w:lsdException w:name="Medium List 1 Accent 5" w:semiHidden="0" w:uiPriority="65" w:unhideWhenUsed="0"/>
-    <w:lsdException w:name="Medium List 2 Accent 5" w:semiHidden="0" w:uiPriority="66" w:unhideWhenUsed="0"/>
-    <w:lsdException w:name="Medium Grid 1 Accent 5" w:semiHidden="0" w:uiPriority="67" w:unhideWhenUsed="0"/>
-    <w:lsdException w:name="Medium Grid 2 Accent 5" w:semiHidden="0" w:uiPriority="68" w:unhideWhenUsed="0"/>
-    <w:lsdException w:name="Medium Grid 3 Accent 5" w:semiHidden="0" w:uiPriority="69" w:unhideWhenUsed="0"/>
-    <w:lsdException w:name="Dark List Accent 5" w:semiHidden="0" w:uiPriority="70" w:unhideWhenUsed="0"/>
-    <w:lsdException w:name="Colorful Shading Accent 5" w:semiHidden="0" w:uiPriority="71" w:unhideWhenUsed="0"/>
-    <w:lsdException w:name="Colorful List Accent 5" w:semiHidden="0" w:uiPriority="72" w:unhideWhenUsed="0"/>
-    <w:lsdException w:name="Colorful Grid Accent 5" w:semiHidden="0" w:uiPriority="73" w:unhideWhenUsed="0"/>
-    <w:lsdException w:name="Light Shading Accent 6" w:semiHidden="0" w:uiPriority="60" w:unhideWhenUsed="0"/>
-    <w:lsdException w:name="Light List Accent 6" w:semiHidden="0" w:uiPriority="61" w:unhideWhenUsed="0"/>
-    <w:lsdException w:name="Light Grid Accent 6" w:semiHidden="0" w:uiPriority="62" w:unhideWhenUsed="0"/>
-    <w:lsdException w:name="Medium Shading 1 Accent 6" w:semiHidden="0" w:uiPriority="63" w:unhideWhenUsed="0"/>
-    <w:lsdException w:name="Medium Shading 2 Accent 6" w:semiHidden="0" w:uiPriority="64" w:unhideWhenUsed="0"/>
-    <w:lsdException w:name="Medium List 1 Accent 6" w:semiHidden="0" w:uiPriority="65" w:unhideWhenUsed="0"/>
-    <w:lsdException w:name="Medium List 2 Accent 6" w:semiHidden="0" w:uiPriority="66" w:unhideWhenUsed="0"/>
-    <w:lsdException w:name="Medium Grid 1 Accent 6" w:semiHidden="0" w:uiPriority="67" w:unhideWhenUsed="0"/>
-    <w:lsdException w:name="Medium Grid 2 Accent 6" w:semiHidden="0" w:uiPriority="68" w:unhideWhenUsed="0"/>
-    <w:lsdException w:name="Medium Grid 3 Accent 6" w:semiHidden="0" w:uiPriority="69" w:unhideWhenUsed="0"/>
-    <w:lsdException w:name="Dark List Accent 6" w:semiHidden="0" w:uiPriority="70" w:unhideWhenUsed="0"/>
-    <w:lsdException w:name="Colorful Shading Accent 6" w:semiHidden="0" w:uiPriority="71" w:unhideWhenUsed="0"/>
-    <w:lsdException w:name="Colorful List Accent 6" w:semiHidden="0" w:uiPriority="72" w:unhideWhenUsed="0"/>
-    <w:lsdException w:name="Colorful Grid Accent 6" w:semiHidden="0" w:uiPriority="73" w:unhideWhenUsed="0"/>
-    <w:lsdException w:name="Subtle Emphasis" w:semiHidden="0" w:uiPriority="19" w:unhideWhenUsed="0"/>
-    <w:lsdException w:name="Intense Emphasis" w:semiHidden="0" w:uiPriority="21" w:unhideWhenUsed="0"/>
-    <w:lsdException w:name="Subtle Reference" w:semiHidden="0" w:uiPriority="31" w:unhideWhenUsed="0"/>
-    <w:lsdException w:name="Intense Reference" w:semiHidden="0" w:uiPriority="32" w:unhideWhenUsed="0"/>
-    <w:lsdException w:name="Book Title" w:semiHidden="0" w:uiPriority="33" w:unhideWhenUsed="0"/>
-    <w:lsdException w:name="Bibliography" w:uiPriority="37"/>
-    <w:lsdException w:name="TOC Heading" w:uiPriority="39" w:qFormat="1"/>
-  </w:latentStyles>
-  <w:style w:type="paragraph" w:default="1" w:styleId="Normal">
-    <w:name w:val="Normal"/>
-    <w:rsid w:val="00547164"/>
-  </w:style>
-  <w:style w:type="paragraph" w:styleId="Heading1">
-    <w:name w:val="heading 1"/>
-    <w:basedOn w:val="Normal"/>
-    <w:next w:val="Normal"/>
-    <w:link w:val="Heading1Char"/>
-    <w:uiPriority w:val="9"/>
-    <w:rsid w:val="00ED410F"/>
-    <w:pPr>
-      <w:keepNext/>
-      <w:keepLines/>
-      <w:spacing w:before="480" w:after="0"/>
-      <w:outlineLvl w:val="0"/>
-    </w:pPr>
-    <w:rPr>
-      <w:rFonts w:asciiTheme="majorHAnsi" w:eastAsiaTheme="majorEastAsia" w:hAnsiTheme="majorHAnsi" w:cstheme="majorBidi"/>
-      <w:b/>
-      <w:bCs/>
-      <w:color w:val="365F91" w:themeColor="accent1" w:themeShade="BF"/>
-      <w:sz w:val="28"/>
-      <w:szCs w:val="28"/>
-    </w:rPr>
-  </w:style>
-  <w:style w:type="paragraph" w:styleId="Heading2">
-    <w:name w:val="heading 2"/>
-    <w:basedOn w:val="Normal"/>
-    <w:next w:val="Normal"/>
-    <w:link w:val="Heading2Char"/>
-    <w:uiPriority w:val="9"/>
-    <w:semiHidden/>
-    <w:unhideWhenUsed/>
-    <w:rsid w:val="00ED410F"/>
-    <w:pPr>
-      <w:keepNext/>
-      <w:keepLines/>
-      <w:spacing w:before="200" w:after="0"/>
-      <w:outlineLvl w:val="1"/>
-    </w:pPr>
-    <w:rPr>
-      <w:rFonts w:asciiTheme="majorHAnsi" w:eastAsiaTheme="majorEastAsia" w:hAnsiTheme="majorHAnsi" w:cstheme="majorBidi"/>
-      <w:b/>
-      <w:bCs/>
-      <w:color w:val="4F81BD" w:themeColor="accent1"/>
-      <w:sz w:val="26"/>
-      <w:szCs w:val="26"/>
-    </w:rPr>
-  </w:style>
-  <w:style w:type="paragraph" w:styleId="Heading3">
-    <w:name w:val="heading 3"/>
-    <w:basedOn w:val="Normal"/>
-    <w:next w:val="Normal"/>
-    <w:link w:val="Heading3Char"/>
-    <w:uiPriority w:val="9"/>
-    <w:semiHidden/>
-    <w:unhideWhenUsed/>
-    <w:qFormat/>
-    <w:rsid w:val="00ED410F"/>
-    <w:pPr>
-      <w:keepNext/>
-      <w:keepLines/>
-      <w:spacing w:before="200" w:after="0"/>
-      <w:outlineLvl w:val="2"/>
-    </w:pPr>
-    <w:rPr>
-      <w:rFonts w:asciiTheme="majorHAnsi" w:eastAsiaTheme="majorEastAsia" w:hAnsiTheme="majorHAnsi" w:cstheme="majorBidi"/>
-      <w:b/>
-      <w:bCs/>
-      <w:color w:val="4F81BD" w:themeColor="accent1"/>
-    </w:rPr>
-  </w:style>
-  <w:style w:type="paragraph" w:styleId="Heading4">
-    <w:name w:val="heading 4"/>
-    <w:basedOn w:val="Normal"/>
-    <w:link w:val="Heading4Char"/>
-    <w:uiPriority w:val="9"/>
-    <w:rsid w:val="00C00B75"/>
-    <w:pPr>
-      <w:spacing w:before="100" w:beforeAutospacing="1" w:after="100" w:afterAutospacing="1" w:line="240" w:lineRule="auto"/>
-      <w:outlineLvl w:val="3"/>
-    </w:pPr>
-    <w:rPr>
-      <w:rFonts w:eastAsia="Times New Roman" w:cs="Times New Roman"/>
-      <w:b/>
-      <w:bCs/>
-      <w:sz w:val="24"/>
-      <w:szCs w:val="24"/>
-    </w:rPr>
-  </w:style>
-  <w:style w:type="character" w:default="1" w:styleId="DefaultParagraphFont">
-    <w:name w:val="Default Paragraph Font"/>
-    <w:uiPriority w:val="1"/>
-    <w:semiHidden/>
-    <w:unhideWhenUsed/>
-  </w:style>
-  <w:style w:type="table" w:default="1" w:styleId="TableNormal">
-    <w:name w:val="Normal Table"/>
-    <w:uiPriority w:val="99"/>
-    <w:semiHidden/>
-    <w:unhideWhenUsed/>
-    <w:qFormat/>
-    <w:tblPr>
-      <w:tblInd w:w="0" w:type="dxa"/>
-      <w:tblCellMar>
-        <w:top w:w="0" w:type="dxa"/>
-        <w:left w:w="108" w:type="dxa"/>
-        <w:bottom w:w="0" w:type="dxa"/>
-        <w:right w:w="108" w:type="dxa"/>
-      </w:tblCellMar>
-    </w:tblPr>
-  </w:style>
-  <w:style w:type="numbering" w:default="1" w:styleId="NoList">
-    <w:name w:val="No List"/>
-    <w:uiPriority w:val="99"/>
-    <w:semiHidden/>
-    <w:unhideWhenUsed/>
-  </w:style>
-  <w:style w:type="character" w:styleId="Hyperlink">
-    <w:name w:val="Hyperlink"/>
-    <w:basedOn w:val="DefaultParagraphFont"/>
-    <w:uiPriority w:val="99"/>
-    <w:unhideWhenUsed/>
-    <w:rsid w:val="00A54343"/>
-    <w:rPr>
-      <w:color w:val="0000FF"/>
-      <w:u w:val="single"/>
-    </w:rPr>
-  </w:style>
-  <w:style w:type="paragraph" w:styleId="NormalWeb">
-    <w:name w:val="Normal (Web)"/>
-    <w:basedOn w:val="Normal"/>
-    <w:uiPriority w:val="99"/>
-    <w:semiHidden/>
-    <w:unhideWhenUsed/>
-    <w:rsid w:val="00A54343"/>
-    <w:pPr>
-      <w:spacing w:before="100" w:beforeAutospacing="1" w:after="100" w:afterAutospacing="1" w:line="240" w:lineRule="auto"/>
-    </w:pPr>
-    <w:rPr>
-      <w:rFonts w:eastAsia="Times New Roman" w:cs="Times New Roman"/>
-      <w:sz w:val="24"/>
-      <w:szCs w:val="24"/>
-    </w:rPr>
-  </w:style>
-  <w:style w:type="character" w:styleId="Emphasis">
-    <w:name w:val="Emphasis"/>
-    <w:basedOn w:val="DefaultParagraphFont"/>
-    <w:uiPriority w:val="20"/>
-    <w:rsid w:val="00C00B75"/>
-    <w:rPr>
-      <w:i/>
-      <w:iCs/>
-    </w:rPr>
-  </w:style>
-  <w:style w:type="character" w:customStyle="1" w:styleId="Heading4Char">
-    <w:name w:val="Heading 4 Char"/>
-    <w:basedOn w:val="DefaultParagraphFont"/>
-    <w:link w:val="Heading4"/>
-    <w:uiPriority w:val="9"/>
-    <w:rsid w:val="00C00B75"/>
-    <w:rPr>
-      <w:rFonts w:ascii="Times New Roman" w:eastAsia="Times New Roman" w:hAnsi="Times New Roman" w:cs="Times New Roman"/>
-      <w:b/>
-      <w:bCs/>
-      <w:sz w:val="24"/>
-      <w:szCs w:val="24"/>
-    </w:rPr>
-  </w:style>
-  <w:style w:type="character" w:styleId="HTMLCode">
-    <w:name w:val="HTML Code"/>
-    <w:basedOn w:val="DefaultParagraphFont"/>
-    <w:uiPriority w:val="99"/>
-    <w:semiHidden/>
-    <w:unhideWhenUsed/>
-    <w:rsid w:val="00C00B75"/>
-    <w:rPr>
-      <w:rFonts w:ascii="Courier New" w:eastAsia="Times New Roman" w:hAnsi="Courier New" w:cs="Courier New"/>
-      <w:sz w:val="20"/>
-      <w:szCs w:val="20"/>
-    </w:rPr>
-  </w:style>
-  <w:style w:type="character" w:styleId="Strong">
-    <w:name w:val="Strong"/>
-    <w:basedOn w:val="DefaultParagraphFont"/>
-    <w:uiPriority w:val="22"/>
-    <w:rsid w:val="00C00B75"/>
-    <w:rPr>
-      <w:b/>
-      <w:bCs/>
-    </w:rPr>
-  </w:style>
-  <w:style w:type="paragraph" w:customStyle="1" w:styleId="PODSTAWOWY">
-    <w:name w:val="PODSTAWOWY"/>
-    <w:basedOn w:val="Normal"/>
-    <w:link w:val="PODSTAWOWYZnak"/>
-    <w:qFormat/>
-    <w:rsid w:val="00364F21"/>
-    <w:pPr>
-      <w:spacing w:before="240" w:beforeAutospacing="1" w:after="240" w:afterAutospacing="1" w:line="240" w:lineRule="auto"/>
-      <w:ind w:firstLine="709"/>
-    </w:pPr>
-    <w:rPr>
-      <w:rFonts w:eastAsia="Times New Roman" w:cs="Times New Roman"/>
-      <w:szCs w:val="24"/>
-    </w:rPr>
-  </w:style>
-  <w:style w:type="paragraph" w:customStyle="1" w:styleId="KOD">
-    <w:name w:val="KOD"/>
-    <w:basedOn w:val="Normal"/>
-    <w:link w:val="KODZnak"/>
-    <w:qFormat/>
-    <w:rsid w:val="00C00B75"/>
-    <w:pPr>
-      <w:spacing w:before="100" w:beforeAutospacing="1" w:after="100" w:afterAutospacing="1" w:line="240" w:lineRule="auto"/>
-    </w:pPr>
-    <w:rPr>
-      <w:rFonts w:ascii="Courier New" w:eastAsia="Times New Roman" w:hAnsi="Courier New" w:cs="Courier New"/>
-      <w:sz w:val="20"/>
-    </w:rPr>
-  </w:style>
-  <w:style w:type="character" w:customStyle="1" w:styleId="PODSTAWOWYZnak">
-    <w:name w:val="PODSTAWOWY Znak"/>
-    <w:basedOn w:val="DefaultParagraphFont"/>
-    <w:link w:val="PODSTAWOWY"/>
-    <w:rsid w:val="00364F21"/>
-    <w:rPr>
-      <w:rFonts w:ascii="Times New Roman" w:eastAsia="Times New Roman" w:hAnsi="Times New Roman" w:cs="Times New Roman"/>
-      <w:szCs w:val="24"/>
-    </w:rPr>
-  </w:style>
-  <w:style w:type="character" w:customStyle="1" w:styleId="KODZnak">
-    <w:name w:val="KOD Znak"/>
-    <w:basedOn w:val="DefaultParagraphFont"/>
-    <w:link w:val="KOD"/>
-    <w:rsid w:val="00C00B75"/>
-    <w:rPr>
-      <w:rFonts w:ascii="Courier New" w:eastAsia="Times New Roman" w:hAnsi="Courier New" w:cs="Courier New"/>
-      <w:sz w:val="20"/>
-    </w:rPr>
-  </w:style>
-  <w:style w:type="paragraph" w:styleId="HTMLPreformatted">
-    <w:name w:val="HTML Preformatted"/>
-    <w:basedOn w:val="Normal"/>
-    <w:link w:val="HTMLPreformattedChar"/>
-    <w:uiPriority w:val="99"/>
-    <w:semiHidden/>
-    <w:unhideWhenUsed/>
-    <w:rsid w:val="00EE5104"/>
-    <w:pPr>
-      <w:tabs>
-        <w:tab w:val="left" w:pos="916"/>
-        <w:tab w:val="left" w:pos="1832"/>
-        <w:tab w:val="left" w:pos="2748"/>
-        <w:tab w:val="left" w:pos="3664"/>
-        <w:tab w:val="left" w:pos="4580"/>
-        <w:tab w:val="left" w:pos="5496"/>
-        <w:tab w:val="left" w:pos="6412"/>
-        <w:tab w:val="left" w:pos="7328"/>
-        <w:tab w:val="left" w:pos="8244"/>
-        <w:tab w:val="left" w:pos="9160"/>
-        <w:tab w:val="left" w:pos="10076"/>
-        <w:tab w:val="left" w:pos="10992"/>
-        <w:tab w:val="left" w:pos="11908"/>
-        <w:tab w:val="left" w:pos="12824"/>
-        <w:tab w:val="left" w:pos="13740"/>
-        <w:tab w:val="left" w:pos="14656"/>
-      </w:tabs>
-      <w:spacing w:after="0" w:line="240" w:lineRule="auto"/>
-    </w:pPr>
-    <w:rPr>
-      <w:rFonts w:ascii="Courier New" w:eastAsia="Times New Roman" w:hAnsi="Courier New" w:cs="Courier New"/>
-      <w:sz w:val="20"/>
-      <w:szCs w:val="20"/>
-    </w:rPr>
-  </w:style>
-  <w:style w:type="character" w:customStyle="1" w:styleId="HTMLPreformattedChar">
-    <w:name w:val="HTML Preformatted Char"/>
-    <w:basedOn w:val="DefaultParagraphFont"/>
-    <w:link w:val="HTMLPreformatted"/>
-    <w:uiPriority w:val="99"/>
-    <w:semiHidden/>
-    <w:rsid w:val="00EE5104"/>
-    <w:rPr>
-      <w:rFonts w:ascii="Courier New" w:eastAsia="Times New Roman" w:hAnsi="Courier New" w:cs="Courier New"/>
-      <w:sz w:val="20"/>
-      <w:szCs w:val="20"/>
-    </w:rPr>
-  </w:style>
-  <w:style w:type="character" w:customStyle="1" w:styleId="nx">
-    <w:name w:val="nx"/>
-    <w:basedOn w:val="DefaultParagraphFont"/>
-    <w:rsid w:val="00EE5104"/>
-  </w:style>
-  <w:style w:type="character" w:customStyle="1" w:styleId="p">
-    <w:name w:val="p"/>
-    <w:basedOn w:val="DefaultParagraphFont"/>
-    <w:rsid w:val="00EE5104"/>
-  </w:style>
-  <w:style w:type="character" w:customStyle="1" w:styleId="o">
-    <w:name w:val="o"/>
-    <w:basedOn w:val="DefaultParagraphFont"/>
-    <w:rsid w:val="00EE5104"/>
-  </w:style>
-  <w:style w:type="character" w:customStyle="1" w:styleId="mi">
-    <w:name w:val="mi"/>
-    <w:basedOn w:val="DefaultParagraphFont"/>
-    <w:rsid w:val="00EE5104"/>
-  </w:style>
-  <w:style w:type="character" w:customStyle="1" w:styleId="s2">
-    <w:name w:val="s2"/>
-    <w:basedOn w:val="DefaultParagraphFont"/>
-    <w:rsid w:val="00EA5E39"/>
-  </w:style>
-  <w:style w:type="paragraph" w:styleId="EndnoteText">
-    <w:name w:val="endnote text"/>
-    <w:basedOn w:val="Normal"/>
-    <w:link w:val="EndnoteTextChar"/>
-    <w:uiPriority w:val="99"/>
-    <w:semiHidden/>
-    <w:unhideWhenUsed/>
-    <w:rsid w:val="00EA5E39"/>
-    <w:pPr>
-      <w:spacing w:after="0" w:line="240" w:lineRule="auto"/>
-    </w:pPr>
-    <w:rPr>
-      <w:sz w:val="20"/>
-      <w:szCs w:val="20"/>
-    </w:rPr>
-  </w:style>
-  <w:style w:type="character" w:customStyle="1" w:styleId="EndnoteTextChar">
-    <w:name w:val="Endnote Text Char"/>
-    <w:basedOn w:val="DefaultParagraphFont"/>
-    <w:link w:val="EndnoteText"/>
-    <w:uiPriority w:val="99"/>
-    <w:semiHidden/>
-    <w:rsid w:val="00EA5E39"/>
-    <w:rPr>
-      <w:sz w:val="20"/>
-      <w:szCs w:val="20"/>
-    </w:rPr>
-  </w:style>
-  <w:style w:type="character" w:styleId="EndnoteReference">
-    <w:name w:val="endnote reference"/>
-    <w:basedOn w:val="DefaultParagraphFont"/>
-    <w:uiPriority w:val="99"/>
-    <w:semiHidden/>
-    <w:unhideWhenUsed/>
-    <w:rsid w:val="00EA5E39"/>
-    <w:rPr>
-      <w:vertAlign w:val="superscript"/>
-    </w:rPr>
-  </w:style>
-  <w:style w:type="character" w:styleId="HTMLTypewriter">
-    <w:name w:val="HTML Typewriter"/>
-    <w:basedOn w:val="DefaultParagraphFont"/>
-    <w:uiPriority w:val="99"/>
-    <w:semiHidden/>
-    <w:unhideWhenUsed/>
-    <w:rsid w:val="000E0AA5"/>
-    <w:rPr>
-      <w:rFonts w:ascii="Courier New" w:eastAsia="Times New Roman" w:hAnsi="Courier New" w:cs="Courier New"/>
-      <w:sz w:val="20"/>
-      <w:szCs w:val="20"/>
-    </w:rPr>
-  </w:style>
-  <w:style w:type="character" w:customStyle="1" w:styleId="optional">
-    <w:name w:val="optional"/>
-    <w:basedOn w:val="DefaultParagraphFont"/>
-    <w:rsid w:val="00C92882"/>
-  </w:style>
-  <w:style w:type="paragraph" w:customStyle="1" w:styleId="1ROZDZIA">
-    <w:name w:val="1_ROZDZIAŁ"/>
-    <w:basedOn w:val="Normal"/>
-    <w:link w:val="1ROZDZIAZnak"/>
-    <w:qFormat/>
-    <w:rsid w:val="009072BA"/>
-    <w:pPr>
-      <w:jc w:val="center"/>
-    </w:pPr>
-    <w:rPr>
-      <w:rFonts w:cs="Times New Roman"/>
-      <w:b/>
-      <w:sz w:val="36"/>
-      <w:szCs w:val="32"/>
-    </w:rPr>
-  </w:style>
-  <w:style w:type="paragraph" w:customStyle="1" w:styleId="2PODROZDZIA">
-    <w:name w:val="2_PODROZDZIAŁ"/>
-    <w:basedOn w:val="PODSTAWOWY"/>
-    <w:link w:val="2PODROZDZIAZnak"/>
-    <w:qFormat/>
-    <w:rsid w:val="009072BA"/>
-    <w:pPr>
-      <w:spacing w:before="360" w:beforeAutospacing="0" w:after="100"/>
-      <w:ind w:firstLine="0"/>
-    </w:pPr>
-    <w:rPr>
-      <w:b/>
-      <w:sz w:val="28"/>
-    </w:rPr>
-  </w:style>
-  <w:style w:type="character" w:customStyle="1" w:styleId="1ROZDZIAZnak">
-    <w:name w:val="1_ROZDZIAŁ Znak"/>
-    <w:basedOn w:val="DefaultParagraphFont"/>
-    <w:link w:val="1ROZDZIA"/>
-    <w:rsid w:val="009072BA"/>
-    <w:rPr>
-      <w:rFonts w:ascii="Times New Roman" w:hAnsi="Times New Roman" w:cs="Times New Roman"/>
-      <w:b/>
-      <w:sz w:val="36"/>
-      <w:szCs w:val="32"/>
-    </w:rPr>
-  </w:style>
-  <w:style w:type="character" w:customStyle="1" w:styleId="Heading3Char">
-    <w:name w:val="Heading 3 Char"/>
-    <w:basedOn w:val="DefaultParagraphFont"/>
-    <w:link w:val="Heading3"/>
-    <w:uiPriority w:val="9"/>
-    <w:semiHidden/>
-    <w:rsid w:val="00ED410F"/>
-    <w:rPr>
-      <w:rFonts w:asciiTheme="majorHAnsi" w:eastAsiaTheme="majorEastAsia" w:hAnsiTheme="majorHAnsi" w:cstheme="majorBidi"/>
-      <w:b/>
-      <w:bCs/>
-      <w:color w:val="4F81BD" w:themeColor="accent1"/>
-    </w:rPr>
-  </w:style>
-  <w:style w:type="character" w:customStyle="1" w:styleId="2PODROZDZIAZnak">
-    <w:name w:val="2_PODROZDZIAŁ Znak"/>
-    <w:basedOn w:val="PODSTAWOWYZnak"/>
-    <w:link w:val="2PODROZDZIA"/>
-    <w:rsid w:val="009072BA"/>
-    <w:rPr>
-      <w:b/>
-      <w:sz w:val="28"/>
-    </w:rPr>
-  </w:style>
-  <w:style w:type="paragraph" w:styleId="TOC1">
-    <w:name w:val="toc 1"/>
-    <w:basedOn w:val="Normal"/>
-    <w:next w:val="Normal"/>
-    <w:autoRedefine/>
-    <w:uiPriority w:val="39"/>
-    <w:unhideWhenUsed/>
-    <w:rsid w:val="00364F21"/>
-    <w:pPr>
-      <w:tabs>
-        <w:tab w:val="left" w:pos="440"/>
-        <w:tab w:val="right" w:leader="dot" w:pos="9062"/>
-      </w:tabs>
-      <w:spacing w:after="100"/>
-    </w:pPr>
-  </w:style>
-  <w:style w:type="character" w:customStyle="1" w:styleId="Heading2Char">
-    <w:name w:val="Heading 2 Char"/>
-    <w:basedOn w:val="DefaultParagraphFont"/>
-    <w:link w:val="Heading2"/>
-    <w:uiPriority w:val="9"/>
-    <w:semiHidden/>
-    <w:rsid w:val="00ED410F"/>
-    <w:rPr>
-      <w:rFonts w:asciiTheme="majorHAnsi" w:eastAsiaTheme="majorEastAsia" w:hAnsiTheme="majorHAnsi" w:cstheme="majorBidi"/>
-      <w:b/>
-      <w:bCs/>
-      <w:color w:val="4F81BD" w:themeColor="accent1"/>
-      <w:sz w:val="26"/>
-      <w:szCs w:val="26"/>
-    </w:rPr>
-  </w:style>
-  <w:style w:type="character" w:customStyle="1" w:styleId="Heading1Char">
-    <w:name w:val="Heading 1 Char"/>
-    <w:basedOn w:val="DefaultParagraphFont"/>
-    <w:link w:val="Heading1"/>
-    <w:uiPriority w:val="9"/>
-    <w:rsid w:val="00ED410F"/>
-    <w:rPr>
-      <w:rFonts w:asciiTheme="majorHAnsi" w:eastAsiaTheme="majorEastAsia" w:hAnsiTheme="majorHAnsi" w:cstheme="majorBidi"/>
-      <w:b/>
-      <w:bCs/>
-      <w:color w:val="365F91" w:themeColor="accent1" w:themeShade="BF"/>
-      <w:sz w:val="28"/>
-      <w:szCs w:val="28"/>
-    </w:rPr>
-  </w:style>
-  <w:style w:type="paragraph" w:styleId="TOC2">
-    <w:name w:val="toc 2"/>
-    <w:basedOn w:val="Normal"/>
-    <w:next w:val="Normal"/>
-    <w:autoRedefine/>
-    <w:uiPriority w:val="39"/>
-    <w:unhideWhenUsed/>
-    <w:rsid w:val="00ED410F"/>
-    <w:pPr>
-      <w:spacing w:after="100"/>
-      <w:ind w:left="220"/>
-    </w:pPr>
-  </w:style>
-  <w:style w:type="paragraph" w:styleId="Header">
-    <w:name w:val="header"/>
-    <w:basedOn w:val="Normal"/>
-    <w:link w:val="HeaderChar"/>
-    <w:uiPriority w:val="99"/>
-    <w:semiHidden/>
-    <w:unhideWhenUsed/>
-    <w:rsid w:val="00ED410F"/>
-    <w:pPr>
-      <w:tabs>
-        <w:tab w:val="center" w:pos="4536"/>
-        <w:tab w:val="right" w:pos="9072"/>
-      </w:tabs>
-      <w:spacing w:after="0" w:line="240" w:lineRule="auto"/>
-    </w:pPr>
-  </w:style>
-  <w:style w:type="character" w:customStyle="1" w:styleId="HeaderChar">
-    <w:name w:val="Header Char"/>
-    <w:basedOn w:val="DefaultParagraphFont"/>
-    <w:link w:val="Header"/>
-    <w:uiPriority w:val="99"/>
-    <w:semiHidden/>
-    <w:rsid w:val="00ED410F"/>
-  </w:style>
-  <w:style w:type="paragraph" w:styleId="Footer">
-    <w:name w:val="footer"/>
-    <w:basedOn w:val="Normal"/>
-    <w:link w:val="FooterChar"/>
-    <w:uiPriority w:val="99"/>
-    <w:unhideWhenUsed/>
-    <w:rsid w:val="00ED410F"/>
-    <w:pPr>
-      <w:tabs>
-        <w:tab w:val="center" w:pos="4536"/>
-        <w:tab w:val="right" w:pos="9072"/>
-      </w:tabs>
-      <w:spacing w:after="0" w:line="240" w:lineRule="auto"/>
-    </w:pPr>
-  </w:style>
-  <w:style w:type="character" w:customStyle="1" w:styleId="FooterChar">
-    <w:name w:val="Footer Char"/>
-    <w:basedOn w:val="DefaultParagraphFont"/>
-    <w:link w:val="Footer"/>
-    <w:uiPriority w:val="99"/>
-    <w:rsid w:val="00ED410F"/>
-  </w:style>
-  <w:style w:type="paragraph" w:styleId="BalloonText">
-    <w:name w:val="Balloon Text"/>
-    <w:basedOn w:val="Normal"/>
-    <w:link w:val="BalloonTextChar"/>
-    <w:uiPriority w:val="99"/>
-    <w:semiHidden/>
-    <w:unhideWhenUsed/>
-    <w:rsid w:val="00500379"/>
-    <w:pPr>
-      <w:spacing w:after="0" w:line="240" w:lineRule="auto"/>
-    </w:pPr>
-    <w:rPr>
-      <w:rFonts w:ascii="Tahoma" w:hAnsi="Tahoma" w:cs="Tahoma"/>
-      <w:sz w:val="16"/>
-      <w:szCs w:val="16"/>
-    </w:rPr>
-  </w:style>
-  <w:style w:type="character" w:customStyle="1" w:styleId="BalloonTextChar">
-    <w:name w:val="Balloon Text Char"/>
-    <w:basedOn w:val="DefaultParagraphFont"/>
-    <w:link w:val="BalloonText"/>
-    <w:uiPriority w:val="99"/>
-    <w:semiHidden/>
-    <w:rsid w:val="00500379"/>
-    <w:rPr>
-      <w:rFonts w:ascii="Tahoma" w:hAnsi="Tahoma" w:cs="Tahoma"/>
-      <w:sz w:val="16"/>
-      <w:szCs w:val="16"/>
-    </w:rPr>
-  </w:style>
-  <w:style w:type="paragraph" w:customStyle="1" w:styleId="3PODROZDZIA">
-    <w:name w:val="3_PODROZDZIAŁ"/>
-    <w:basedOn w:val="PODSTAWOWY"/>
-    <w:link w:val="3PODROZDZIAZnak"/>
-    <w:qFormat/>
-    <w:rsid w:val="00364F21"/>
-    <w:pPr>
-      <w:spacing w:before="100" w:after="100"/>
-      <w:ind w:left="284" w:firstLine="0"/>
-    </w:pPr>
-    <w:rPr>
-      <w:i/>
-      <w:lang w:val="en-US"/>
-    </w:rPr>
-  </w:style>
-  <w:style w:type="paragraph" w:customStyle="1" w:styleId="ROZDZIA">
-    <w:name w:val="ROZDZIAŁ"/>
-    <w:basedOn w:val="Normal"/>
-    <w:rsid w:val="00364F21"/>
-    <w:pPr>
-      <w:numPr>
-        <w:numId w:val="6"/>
-      </w:numPr>
-    </w:pPr>
-  </w:style>
-  <w:style w:type="character" w:customStyle="1" w:styleId="3PODROZDZIAZnak">
-    <w:name w:val="3_PODROZDZIAŁ Znak"/>
-    <w:basedOn w:val="PODSTAWOWYZnak"/>
-    <w:link w:val="3PODROZDZIA"/>
-    <w:rsid w:val="00364F21"/>
-    <w:rPr>
-      <w:rFonts w:ascii="Times New Roman" w:eastAsia="Times New Roman" w:hAnsi="Times New Roman" w:cs="Times New Roman"/>
-      <w:i/>
-      <w:szCs w:val="24"/>
-      <w:lang w:val="en-US"/>
-    </w:rPr>
-  </w:style>
-  <w:style w:type="paragraph" w:customStyle="1" w:styleId="PODROZDZIA">
-    <w:name w:val="PODROZDZIAŁ"/>
-    <w:basedOn w:val="Normal"/>
-    <w:rsid w:val="00364F21"/>
-    <w:pPr>
-      <w:numPr>
-        <w:ilvl w:val="1"/>
-        <w:numId w:val="6"/>
-      </w:numPr>
-    </w:pPr>
-  </w:style>
-  <w:style w:type="paragraph" w:styleId="TOC3">
-    <w:name w:val="toc 3"/>
-    <w:basedOn w:val="Normal"/>
-    <w:next w:val="Normal"/>
-    <w:autoRedefine/>
-    <w:uiPriority w:val="39"/>
-    <w:unhideWhenUsed/>
-    <w:rsid w:val="00364F21"/>
-    <w:pPr>
-      <w:spacing w:after="100"/>
-      <w:ind w:left="440"/>
-    </w:pPr>
-  </w:style>
-  <w:style w:type="paragraph" w:styleId="FootnoteText">
-    <w:name w:val="footnote text"/>
-    <w:basedOn w:val="Normal"/>
-    <w:link w:val="FootnoteTextChar"/>
-    <w:uiPriority w:val="99"/>
-    <w:semiHidden/>
-    <w:unhideWhenUsed/>
-    <w:rsid w:val="00854B62"/>
-    <w:pPr>
-      <w:spacing w:after="0" w:line="240" w:lineRule="auto"/>
-    </w:pPr>
-    <w:rPr>
-      <w:sz w:val="20"/>
-      <w:szCs w:val="20"/>
-    </w:rPr>
-  </w:style>
-  <w:style w:type="character" w:customStyle="1" w:styleId="FootnoteTextChar">
-    <w:name w:val="Footnote Text Char"/>
-    <w:basedOn w:val="DefaultParagraphFont"/>
-    <w:link w:val="FootnoteText"/>
-    <w:uiPriority w:val="99"/>
-    <w:semiHidden/>
-    <w:rsid w:val="00854B62"/>
-    <w:rPr>
-      <w:sz w:val="20"/>
-      <w:szCs w:val="20"/>
-    </w:rPr>
-  </w:style>
-  <w:style w:type="character" w:styleId="FootnoteReference">
-    <w:name w:val="footnote reference"/>
-    <w:basedOn w:val="DefaultParagraphFont"/>
-    <w:uiPriority w:val="99"/>
-    <w:semiHidden/>
-    <w:unhideWhenUsed/>
-    <w:rsid w:val="00854B62"/>
-    <w:rPr>
-      <w:vertAlign w:val="superscript"/>
-    </w:rPr>
-  </w:style>
-  <w:style w:type="paragraph" w:styleId="ListParagraph">
-    <w:name w:val="List Paragraph"/>
-    <w:basedOn w:val="Normal"/>
-    <w:uiPriority w:val="34"/>
-    <w:rsid w:val="00AC5263"/>
-    <w:pPr>
-      <w:ind w:left="720"/>
-      <w:contextualSpacing/>
-    </w:pPr>
-  </w:style>
-</w:styles>
-</file>
-
-<file path=word/stylesWithEffects.xml><?xml version="1.0" encoding="utf-8"?>
-<w:styles xmlns:wpc="http://schemas.microsoft.com/office/word/2010/wordprocessingCanvas" xmlns:mc="http://schemas.openxmlformats.org/markup-compatibility/2006" xmlns:o="urn:schemas-microsoft-com:office:office" xmlns:r="http://schemas.openxmlformats.org/officeDocument/2006/relationships" xmlns:m="http://schemas.openxmlformats.org/officeDocument/2006/math" xmlns:v="urn:schemas-microsoft-com:vml" xmlns:wp14="http://schemas.microsoft.com/office/word/2010/wordprocessingDrawing" xmlns:wp="http://schemas.openxmlformats.org/drawingml/2006/wordprocessingDrawing" xmlns:w10="urn:schemas-microsoft-com:office:word" xmlns:w="http://schemas.openxmlformats.org/wordprocessingml/2006/main" xmlns:w14="http://schemas.microsoft.com/office/word/2010/wordml" xmlns:wpg="http://schemas.microsoft.com/office/word/2010/wordprocessingGroup" xmlns:wpi="http://schemas.microsoft.com/office/word/2010/wordprocessingInk" xmlns:wne="http://schemas.microsoft.com/office/word/2006/wordml" xmlns:wps="http://schemas.microsoft.com/office/word/2010/wordprocessingShape" mc:Ignorable="w14 wp14">
   <w:docDefaults>
     <w:rPrDefault>
       <w:rPr>
@@ -4549,6 +4996,7 @@
     <w:uiPriority w:val="99"/>
     <w:semiHidden/>
     <w:unhideWhenUsed/>
+    <w:qFormat/>
     <w:tblPr>
       <w:tblInd w:w="0" w:type="dxa"/>
       <w:tblCellMar>
@@ -4825,6 +5273,894 @@
     <w:qFormat/>
     <w:rsid w:val="009072BA"/>
     <w:pPr>
+      <w:jc w:val="center"/>
+    </w:pPr>
+    <w:rPr>
+      <w:rFonts w:cs="Times New Roman"/>
+      <w:b/>
+      <w:sz w:val="36"/>
+      <w:szCs w:val="32"/>
+    </w:rPr>
+  </w:style>
+  <w:style w:type="paragraph" w:customStyle="1" w:styleId="2PODROZDZIA">
+    <w:name w:val="2_PODROZDZIAŁ"/>
+    <w:basedOn w:val="PODSTAWOWY"/>
+    <w:link w:val="2PODROZDZIAZnak"/>
+    <w:qFormat/>
+    <w:rsid w:val="009072BA"/>
+    <w:pPr>
+      <w:spacing w:before="360" w:beforeAutospacing="0" w:after="100"/>
+      <w:ind w:firstLine="0"/>
+    </w:pPr>
+    <w:rPr>
+      <w:b/>
+      <w:sz w:val="28"/>
+    </w:rPr>
+  </w:style>
+  <w:style w:type="character" w:customStyle="1" w:styleId="1ROZDZIAZnak">
+    <w:name w:val="1_ROZDZIAŁ Znak"/>
+    <w:basedOn w:val="Domylnaczcionkaakapitu"/>
+    <w:link w:val="1ROZDZIA"/>
+    <w:rsid w:val="009072BA"/>
+    <w:rPr>
+      <w:rFonts w:ascii="Times New Roman" w:hAnsi="Times New Roman" w:cs="Times New Roman"/>
+      <w:b/>
+      <w:sz w:val="36"/>
+      <w:szCs w:val="32"/>
+    </w:rPr>
+  </w:style>
+  <w:style w:type="character" w:customStyle="1" w:styleId="Nagwek3Znak">
+    <w:name w:val="Nagłówek 3 Znak"/>
+    <w:basedOn w:val="Domylnaczcionkaakapitu"/>
+    <w:link w:val="Nagwek3"/>
+    <w:uiPriority w:val="9"/>
+    <w:semiHidden/>
+    <w:rsid w:val="00ED410F"/>
+    <w:rPr>
+      <w:rFonts w:asciiTheme="majorHAnsi" w:eastAsiaTheme="majorEastAsia" w:hAnsiTheme="majorHAnsi" w:cstheme="majorBidi"/>
+      <w:b/>
+      <w:bCs/>
+      <w:color w:val="4F81BD" w:themeColor="accent1"/>
+    </w:rPr>
+  </w:style>
+  <w:style w:type="character" w:customStyle="1" w:styleId="2PODROZDZIAZnak">
+    <w:name w:val="2_PODROZDZIAŁ Znak"/>
+    <w:basedOn w:val="PODSTAWOWYZnak"/>
+    <w:link w:val="2PODROZDZIA"/>
+    <w:rsid w:val="009072BA"/>
+    <w:rPr>
+      <w:b/>
+      <w:sz w:val="28"/>
+    </w:rPr>
+  </w:style>
+  <w:style w:type="paragraph" w:styleId="Spistreci1">
+    <w:name w:val="toc 1"/>
+    <w:basedOn w:val="Normalny"/>
+    <w:next w:val="Normalny"/>
+    <w:autoRedefine/>
+    <w:uiPriority w:val="39"/>
+    <w:unhideWhenUsed/>
+    <w:rsid w:val="00364F21"/>
+    <w:pPr>
+      <w:tabs>
+        <w:tab w:val="left" w:pos="440"/>
+        <w:tab w:val="right" w:leader="dot" w:pos="9062"/>
+      </w:tabs>
+      <w:spacing w:after="100"/>
+    </w:pPr>
+  </w:style>
+  <w:style w:type="character" w:customStyle="1" w:styleId="Nagwek2Znak">
+    <w:name w:val="Nagłówek 2 Znak"/>
+    <w:basedOn w:val="Domylnaczcionkaakapitu"/>
+    <w:link w:val="Nagwek2"/>
+    <w:uiPriority w:val="9"/>
+    <w:semiHidden/>
+    <w:rsid w:val="00ED410F"/>
+    <w:rPr>
+      <w:rFonts w:asciiTheme="majorHAnsi" w:eastAsiaTheme="majorEastAsia" w:hAnsiTheme="majorHAnsi" w:cstheme="majorBidi"/>
+      <w:b/>
+      <w:bCs/>
+      <w:color w:val="4F81BD" w:themeColor="accent1"/>
+      <w:sz w:val="26"/>
+      <w:szCs w:val="26"/>
+    </w:rPr>
+  </w:style>
+  <w:style w:type="character" w:customStyle="1" w:styleId="Nagwek1Znak">
+    <w:name w:val="Nagłówek 1 Znak"/>
+    <w:basedOn w:val="Domylnaczcionkaakapitu"/>
+    <w:link w:val="Nagwek1"/>
+    <w:uiPriority w:val="9"/>
+    <w:rsid w:val="00ED410F"/>
+    <w:rPr>
+      <w:rFonts w:asciiTheme="majorHAnsi" w:eastAsiaTheme="majorEastAsia" w:hAnsiTheme="majorHAnsi" w:cstheme="majorBidi"/>
+      <w:b/>
+      <w:bCs/>
+      <w:color w:val="365F91" w:themeColor="accent1" w:themeShade="BF"/>
+      <w:sz w:val="28"/>
+      <w:szCs w:val="28"/>
+    </w:rPr>
+  </w:style>
+  <w:style w:type="paragraph" w:styleId="Spistreci2">
+    <w:name w:val="toc 2"/>
+    <w:basedOn w:val="Normalny"/>
+    <w:next w:val="Normalny"/>
+    <w:autoRedefine/>
+    <w:uiPriority w:val="39"/>
+    <w:unhideWhenUsed/>
+    <w:rsid w:val="00ED410F"/>
+    <w:pPr>
+      <w:spacing w:after="100"/>
+      <w:ind w:left="220"/>
+    </w:pPr>
+  </w:style>
+  <w:style w:type="paragraph" w:styleId="Nagwek">
+    <w:name w:val="header"/>
+    <w:basedOn w:val="Normalny"/>
+    <w:link w:val="NagwekZnak"/>
+    <w:uiPriority w:val="99"/>
+    <w:semiHidden/>
+    <w:unhideWhenUsed/>
+    <w:rsid w:val="00ED410F"/>
+    <w:pPr>
+      <w:tabs>
+        <w:tab w:val="center" w:pos="4536"/>
+        <w:tab w:val="right" w:pos="9072"/>
+      </w:tabs>
+      <w:spacing w:after="0" w:line="240" w:lineRule="auto"/>
+    </w:pPr>
+  </w:style>
+  <w:style w:type="character" w:customStyle="1" w:styleId="NagwekZnak">
+    <w:name w:val="Nagłówek Znak"/>
+    <w:basedOn w:val="Domylnaczcionkaakapitu"/>
+    <w:link w:val="Nagwek"/>
+    <w:uiPriority w:val="99"/>
+    <w:semiHidden/>
+    <w:rsid w:val="00ED410F"/>
+  </w:style>
+  <w:style w:type="paragraph" w:styleId="Stopka">
+    <w:name w:val="footer"/>
+    <w:basedOn w:val="Normalny"/>
+    <w:link w:val="StopkaZnak"/>
+    <w:uiPriority w:val="99"/>
+    <w:unhideWhenUsed/>
+    <w:rsid w:val="00ED410F"/>
+    <w:pPr>
+      <w:tabs>
+        <w:tab w:val="center" w:pos="4536"/>
+        <w:tab w:val="right" w:pos="9072"/>
+      </w:tabs>
+      <w:spacing w:after="0" w:line="240" w:lineRule="auto"/>
+    </w:pPr>
+  </w:style>
+  <w:style w:type="character" w:customStyle="1" w:styleId="StopkaZnak">
+    <w:name w:val="Stopka Znak"/>
+    <w:basedOn w:val="Domylnaczcionkaakapitu"/>
+    <w:link w:val="Stopka"/>
+    <w:uiPriority w:val="99"/>
+    <w:rsid w:val="00ED410F"/>
+  </w:style>
+  <w:style w:type="paragraph" w:styleId="Tekstdymka">
+    <w:name w:val="Balloon Text"/>
+    <w:basedOn w:val="Normalny"/>
+    <w:link w:val="TekstdymkaZnak"/>
+    <w:uiPriority w:val="99"/>
+    <w:semiHidden/>
+    <w:unhideWhenUsed/>
+    <w:rsid w:val="00500379"/>
+    <w:pPr>
+      <w:spacing w:after="0" w:line="240" w:lineRule="auto"/>
+    </w:pPr>
+    <w:rPr>
+      <w:rFonts w:ascii="Tahoma" w:hAnsi="Tahoma" w:cs="Tahoma"/>
+      <w:sz w:val="16"/>
+      <w:szCs w:val="16"/>
+    </w:rPr>
+  </w:style>
+  <w:style w:type="character" w:customStyle="1" w:styleId="TekstdymkaZnak">
+    <w:name w:val="Tekst dymka Znak"/>
+    <w:basedOn w:val="Domylnaczcionkaakapitu"/>
+    <w:link w:val="Tekstdymka"/>
+    <w:uiPriority w:val="99"/>
+    <w:semiHidden/>
+    <w:rsid w:val="00500379"/>
+    <w:rPr>
+      <w:rFonts w:ascii="Tahoma" w:hAnsi="Tahoma" w:cs="Tahoma"/>
+      <w:sz w:val="16"/>
+      <w:szCs w:val="16"/>
+    </w:rPr>
+  </w:style>
+  <w:style w:type="paragraph" w:customStyle="1" w:styleId="3PODROZDZIA">
+    <w:name w:val="3_PODROZDZIAŁ"/>
+    <w:basedOn w:val="PODSTAWOWY"/>
+    <w:link w:val="3PODROZDZIAZnak"/>
+    <w:qFormat/>
+    <w:rsid w:val="00364F21"/>
+    <w:pPr>
+      <w:spacing w:before="100" w:after="100"/>
+      <w:ind w:left="284" w:firstLine="0"/>
+    </w:pPr>
+    <w:rPr>
+      <w:i/>
+      <w:lang w:val="en-US"/>
+    </w:rPr>
+  </w:style>
+  <w:style w:type="paragraph" w:customStyle="1" w:styleId="ROZDZIA">
+    <w:name w:val="ROZDZIAŁ"/>
+    <w:basedOn w:val="Normalny"/>
+    <w:rsid w:val="00364F21"/>
+    <w:pPr>
+      <w:numPr>
+        <w:numId w:val="6"/>
+      </w:numPr>
+    </w:pPr>
+  </w:style>
+  <w:style w:type="character" w:customStyle="1" w:styleId="3PODROZDZIAZnak">
+    <w:name w:val="3_PODROZDZIAŁ Znak"/>
+    <w:basedOn w:val="PODSTAWOWYZnak"/>
+    <w:link w:val="3PODROZDZIA"/>
+    <w:rsid w:val="00364F21"/>
+    <w:rPr>
+      <w:rFonts w:ascii="Times New Roman" w:eastAsia="Times New Roman" w:hAnsi="Times New Roman" w:cs="Times New Roman"/>
+      <w:i/>
+      <w:szCs w:val="24"/>
+      <w:lang w:val="en-US"/>
+    </w:rPr>
+  </w:style>
+  <w:style w:type="paragraph" w:customStyle="1" w:styleId="PODROZDZIA">
+    <w:name w:val="PODROZDZIAŁ"/>
+    <w:basedOn w:val="Normalny"/>
+    <w:rsid w:val="00364F21"/>
+    <w:pPr>
+      <w:numPr>
+        <w:ilvl w:val="1"/>
+        <w:numId w:val="6"/>
+      </w:numPr>
+    </w:pPr>
+  </w:style>
+  <w:style w:type="paragraph" w:styleId="Spistreci3">
+    <w:name w:val="toc 3"/>
+    <w:basedOn w:val="Normalny"/>
+    <w:next w:val="Normalny"/>
+    <w:autoRedefine/>
+    <w:uiPriority w:val="39"/>
+    <w:unhideWhenUsed/>
+    <w:rsid w:val="00364F21"/>
+    <w:pPr>
+      <w:spacing w:after="100"/>
+      <w:ind w:left="440"/>
+    </w:pPr>
+  </w:style>
+  <w:style w:type="paragraph" w:styleId="Tekstprzypisudolnego">
+    <w:name w:val="footnote text"/>
+    <w:basedOn w:val="Normalny"/>
+    <w:link w:val="TekstprzypisudolnegoZnak"/>
+    <w:uiPriority w:val="99"/>
+    <w:semiHidden/>
+    <w:unhideWhenUsed/>
+    <w:rsid w:val="00854B62"/>
+    <w:pPr>
+      <w:spacing w:after="0" w:line="240" w:lineRule="auto"/>
+    </w:pPr>
+    <w:rPr>
+      <w:sz w:val="20"/>
+      <w:szCs w:val="20"/>
+    </w:rPr>
+  </w:style>
+  <w:style w:type="character" w:customStyle="1" w:styleId="TekstprzypisudolnegoZnak">
+    <w:name w:val="Tekst przypisu dolnego Znak"/>
+    <w:basedOn w:val="Domylnaczcionkaakapitu"/>
+    <w:link w:val="Tekstprzypisudolnego"/>
+    <w:uiPriority w:val="99"/>
+    <w:semiHidden/>
+    <w:rsid w:val="00854B62"/>
+    <w:rPr>
+      <w:sz w:val="20"/>
+      <w:szCs w:val="20"/>
+    </w:rPr>
+  </w:style>
+  <w:style w:type="character" w:styleId="Odwoanieprzypisudolnego">
+    <w:name w:val="footnote reference"/>
+    <w:basedOn w:val="Domylnaczcionkaakapitu"/>
+    <w:uiPriority w:val="99"/>
+    <w:semiHidden/>
+    <w:unhideWhenUsed/>
+    <w:rsid w:val="00854B62"/>
+    <w:rPr>
+      <w:vertAlign w:val="superscript"/>
+    </w:rPr>
+  </w:style>
+  <w:style w:type="paragraph" w:styleId="Akapitzlist">
+    <w:name w:val="List Paragraph"/>
+    <w:basedOn w:val="Normalny"/>
+    <w:uiPriority w:val="34"/>
+    <w:rsid w:val="00AC5263"/>
+    <w:pPr>
+      <w:ind w:left="720"/>
+      <w:contextualSpacing/>
+    </w:pPr>
+  </w:style>
+  <w:style w:type="table" w:styleId="Tabela-Siatka">
+    <w:name w:val="Table Grid"/>
+    <w:basedOn w:val="Standardowy"/>
+    <w:uiPriority w:val="59"/>
+    <w:rsid w:val="006E1F5A"/>
+    <w:pPr>
+      <w:spacing w:after="0" w:line="240" w:lineRule="auto"/>
+    </w:pPr>
+    <w:tblPr>
+      <w:tblInd w:w="0" w:type="dxa"/>
+      <w:tblBorders>
+        <w:top w:val="single" w:sz="4" w:space="0" w:color="auto"/>
+        <w:left w:val="single" w:sz="4" w:space="0" w:color="auto"/>
+        <w:bottom w:val="single" w:sz="4" w:space="0" w:color="auto"/>
+        <w:right w:val="single" w:sz="4" w:space="0" w:color="auto"/>
+        <w:insideH w:val="single" w:sz="4" w:space="0" w:color="auto"/>
+        <w:insideV w:val="single" w:sz="4" w:space="0" w:color="auto"/>
+      </w:tblBorders>
+      <w:tblCellMar>
+        <w:top w:w="0" w:type="dxa"/>
+        <w:left w:w="108" w:type="dxa"/>
+        <w:bottom w:w="0" w:type="dxa"/>
+        <w:right w:w="108" w:type="dxa"/>
+      </w:tblCellMar>
+    </w:tblPr>
+  </w:style>
+  <w:style w:type="paragraph" w:styleId="Legenda">
+    <w:name w:val="caption"/>
+    <w:basedOn w:val="Normalny"/>
+    <w:next w:val="Normalny"/>
+    <w:uiPriority w:val="35"/>
+    <w:unhideWhenUsed/>
+    <w:qFormat/>
+    <w:rsid w:val="006E1F5A"/>
+    <w:pPr>
+      <w:spacing w:line="240" w:lineRule="auto"/>
+    </w:pPr>
+    <w:rPr>
+      <w:b/>
+      <w:bCs/>
+      <w:color w:val="4F81BD" w:themeColor="accent1"/>
+      <w:sz w:val="18"/>
+      <w:szCs w:val="18"/>
+    </w:rPr>
+  </w:style>
+</w:styles>
+</file>
+
+<file path=word/stylesWithEffects.xml><?xml version="1.0" encoding="utf-8"?>
+<w:styles xmlns:wpc="http://schemas.microsoft.com/office/word/2010/wordprocessingCanvas" xmlns:mc="http://schemas.openxmlformats.org/markup-compatibility/2006" xmlns:o="urn:schemas-microsoft-com:office:office" xmlns:r="http://schemas.openxmlformats.org/officeDocument/2006/relationships" xmlns:m="http://schemas.openxmlformats.org/officeDocument/2006/math" xmlns:v="urn:schemas-microsoft-com:vml" xmlns:wp14="http://schemas.microsoft.com/office/word/2010/wordprocessingDrawing" xmlns:wp="http://schemas.openxmlformats.org/drawingml/2006/wordprocessingDrawing" xmlns:w10="urn:schemas-microsoft-com:office:word" xmlns:w="http://schemas.openxmlformats.org/wordprocessingml/2006/main" xmlns:w14="http://schemas.microsoft.com/office/word/2010/wordml" xmlns:wpg="http://schemas.microsoft.com/office/word/2010/wordprocessingGroup" xmlns:wpi="http://schemas.microsoft.com/office/word/2010/wordprocessingInk" xmlns:wne="http://schemas.microsoft.com/office/word/2006/wordml" xmlns:wps="http://schemas.microsoft.com/office/word/2010/wordprocessingShape" mc:Ignorable="w14 wp14">
+  <w:docDefaults>
+    <w:rPrDefault>
+      <w:rPr>
+        <w:rFonts w:ascii="Times New Roman" w:eastAsiaTheme="minorEastAsia" w:hAnsi="Times New Roman" w:cstheme="minorBidi"/>
+        <w:sz w:val="22"/>
+        <w:szCs w:val="22"/>
+        <w:lang w:val="pl-PL" w:eastAsia="pl-PL" w:bidi="ar-SA"/>
+      </w:rPr>
+    </w:rPrDefault>
+    <w:pPrDefault>
+      <w:pPr>
+        <w:spacing w:after="200" w:line="276" w:lineRule="auto"/>
+      </w:pPr>
+    </w:pPrDefault>
+  </w:docDefaults>
+  <w:latentStyles w:defLockedState="0" w:defUIPriority="99" w:defSemiHidden="1" w:defUnhideWhenUsed="1" w:defQFormat="0" w:count="267">
+    <w:lsdException w:name="Normal" w:semiHidden="0" w:uiPriority="0" w:unhideWhenUsed="0"/>
+    <w:lsdException w:name="heading 1" w:semiHidden="0" w:uiPriority="9" w:unhideWhenUsed="0"/>
+    <w:lsdException w:name="heading 2" w:uiPriority="9"/>
+    <w:lsdException w:name="heading 3" w:uiPriority="9" w:qFormat="1"/>
+    <w:lsdException w:name="heading 4" w:uiPriority="9"/>
+    <w:lsdException w:name="heading 5" w:uiPriority="9"/>
+    <w:lsdException w:name="heading 6" w:uiPriority="9" w:qFormat="1"/>
+    <w:lsdException w:name="heading 7" w:uiPriority="9" w:qFormat="1"/>
+    <w:lsdException w:name="heading 8" w:uiPriority="9" w:qFormat="1"/>
+    <w:lsdException w:name="heading 9" w:uiPriority="9" w:qFormat="1"/>
+    <w:lsdException w:name="toc 1" w:uiPriority="39"/>
+    <w:lsdException w:name="toc 2" w:uiPriority="39"/>
+    <w:lsdException w:name="toc 3" w:uiPriority="39"/>
+    <w:lsdException w:name="toc 4" w:uiPriority="39"/>
+    <w:lsdException w:name="toc 5" w:uiPriority="39"/>
+    <w:lsdException w:name="toc 6" w:uiPriority="39"/>
+    <w:lsdException w:name="toc 7" w:uiPriority="39"/>
+    <w:lsdException w:name="toc 8" w:uiPriority="39"/>
+    <w:lsdException w:name="toc 9" w:uiPriority="39"/>
+    <w:lsdException w:name="caption" w:uiPriority="35" w:qFormat="1"/>
+    <w:lsdException w:name="Title" w:semiHidden="0" w:uiPriority="10" w:unhideWhenUsed="0"/>
+    <w:lsdException w:name="Default Paragraph Font" w:uiPriority="1"/>
+    <w:lsdException w:name="Subtitle" w:semiHidden="0" w:uiPriority="11" w:unhideWhenUsed="0"/>
+    <w:lsdException w:name="Strong" w:semiHidden="0" w:uiPriority="22" w:unhideWhenUsed="0"/>
+    <w:lsdException w:name="Emphasis" w:semiHidden="0" w:uiPriority="20" w:unhideWhenUsed="0"/>
+    <w:lsdException w:name="Table Grid" w:semiHidden="0" w:uiPriority="59" w:unhideWhenUsed="0"/>
+    <w:lsdException w:name="Placeholder Text" w:unhideWhenUsed="0"/>
+    <w:lsdException w:name="No Spacing" w:semiHidden="0" w:uiPriority="1" w:unhideWhenUsed="0"/>
+    <w:lsdException w:name="Light Shading" w:semiHidden="0" w:uiPriority="60" w:unhideWhenUsed="0"/>
+    <w:lsdException w:name="Light List" w:semiHidden="0" w:uiPriority="61" w:unhideWhenUsed="0"/>
+    <w:lsdException w:name="Light Grid" w:semiHidden="0" w:uiPriority="62" w:unhideWhenUsed="0"/>
+    <w:lsdException w:name="Medium Shading 1" w:semiHidden="0" w:uiPriority="63" w:unhideWhenUsed="0"/>
+    <w:lsdException w:name="Medium Shading 2" w:semiHidden="0" w:uiPriority="64" w:unhideWhenUsed="0"/>
+    <w:lsdException w:name="Medium List 1" w:semiHidden="0" w:uiPriority="65" w:unhideWhenUsed="0"/>
+    <w:lsdException w:name="Medium List 2" w:semiHidden="0" w:uiPriority="66" w:unhideWhenUsed="0"/>
+    <w:lsdException w:name="Medium Grid 1" w:semiHidden="0" w:uiPriority="67" w:unhideWhenUsed="0"/>
+    <w:lsdException w:name="Medium Grid 2" w:semiHidden="0" w:uiPriority="68" w:unhideWhenUsed="0"/>
+    <w:lsdException w:name="Medium Grid 3" w:semiHidden="0" w:uiPriority="69" w:unhideWhenUsed="0"/>
+    <w:lsdException w:name="Dark List" w:semiHidden="0" w:uiPriority="70" w:unhideWhenUsed="0"/>
+    <w:lsdException w:name="Colorful Shading" w:semiHidden="0" w:uiPriority="71" w:unhideWhenUsed="0"/>
+    <w:lsdException w:name="Colorful List" w:semiHidden="0" w:uiPriority="72" w:unhideWhenUsed="0"/>
+    <w:lsdException w:name="Colorful Grid" w:semiHidden="0" w:uiPriority="73" w:unhideWhenUsed="0"/>
+    <w:lsdException w:name="Light Shading Accent 1" w:semiHidden="0" w:uiPriority="60" w:unhideWhenUsed="0"/>
+    <w:lsdException w:name="Light List Accent 1" w:semiHidden="0" w:uiPriority="61" w:unhideWhenUsed="0"/>
+    <w:lsdException w:name="Light Grid Accent 1" w:semiHidden="0" w:uiPriority="62" w:unhideWhenUsed="0"/>
+    <w:lsdException w:name="Medium Shading 1 Accent 1" w:semiHidden="0" w:uiPriority="63" w:unhideWhenUsed="0"/>
+    <w:lsdException w:name="Medium Shading 2 Accent 1" w:semiHidden="0" w:uiPriority="64" w:unhideWhenUsed="0"/>
+    <w:lsdException w:name="Medium List 1 Accent 1" w:semiHidden="0" w:uiPriority="65" w:unhideWhenUsed="0"/>
+    <w:lsdException w:name="Revision" w:unhideWhenUsed="0"/>
+    <w:lsdException w:name="List Paragraph" w:semiHidden="0" w:uiPriority="34" w:unhideWhenUsed="0"/>
+    <w:lsdException w:name="Quote" w:semiHidden="0" w:uiPriority="29" w:unhideWhenUsed="0"/>
+    <w:lsdException w:name="Intense Quote" w:semiHidden="0" w:uiPriority="30" w:unhideWhenUsed="0"/>
+    <w:lsdException w:name="Medium List 2 Accent 1" w:semiHidden="0" w:uiPriority="66" w:unhideWhenUsed="0"/>
+    <w:lsdException w:name="Medium Grid 1 Accent 1" w:semiHidden="0" w:uiPriority="67" w:unhideWhenUsed="0"/>
+    <w:lsdException w:name="Medium Grid 2 Accent 1" w:semiHidden="0" w:uiPriority="68" w:unhideWhenUsed="0"/>
+    <w:lsdException w:name="Medium Grid 3 Accent 1" w:semiHidden="0" w:uiPriority="69" w:unhideWhenUsed="0"/>
+    <w:lsdException w:name="Dark List Accent 1" w:semiHidden="0" w:uiPriority="70" w:unhideWhenUsed="0"/>
+    <w:lsdException w:name="Colorful Shading Accent 1" w:semiHidden="0" w:uiPriority="71" w:unhideWhenUsed="0"/>
+    <w:lsdException w:name="Colorful List Accent 1" w:semiHidden="0" w:uiPriority="72" w:unhideWhenUsed="0"/>
+    <w:lsdException w:name="Colorful Grid Accent 1" w:semiHidden="0" w:uiPriority="73" w:unhideWhenUsed="0"/>
+    <w:lsdException w:name="Light Shading Accent 2" w:semiHidden="0" w:uiPriority="60" w:unhideWhenUsed="0"/>
+    <w:lsdException w:name="Light List Accent 2" w:semiHidden="0" w:uiPriority="61" w:unhideWhenUsed="0"/>
+    <w:lsdException w:name="Light Grid Accent 2" w:semiHidden="0" w:uiPriority="62" w:unhideWhenUsed="0"/>
+    <w:lsdException w:name="Medium Shading 1 Accent 2" w:semiHidden="0" w:uiPriority="63" w:unhideWhenUsed="0"/>
+    <w:lsdException w:name="Medium Shading 2 Accent 2" w:semiHidden="0" w:uiPriority="64" w:unhideWhenUsed="0"/>
+    <w:lsdException w:name="Medium List 1 Accent 2" w:semiHidden="0" w:uiPriority="65" w:unhideWhenUsed="0"/>
+    <w:lsdException w:name="Medium List 2 Accent 2" w:semiHidden="0" w:uiPriority="66" w:unhideWhenUsed="0"/>
+    <w:lsdException w:name="Medium Grid 1 Accent 2" w:semiHidden="0" w:uiPriority="67" w:unhideWhenUsed="0"/>
+    <w:lsdException w:name="Medium Grid 2 Accent 2" w:semiHidden="0" w:uiPriority="68" w:unhideWhenUsed="0"/>
+    <w:lsdException w:name="Medium Grid 3 Accent 2" w:semiHidden="0" w:uiPriority="69" w:unhideWhenUsed="0"/>
+    <w:lsdException w:name="Dark List Accent 2" w:semiHidden="0" w:uiPriority="70" w:unhideWhenUsed="0"/>
+    <w:lsdException w:name="Colorful Shading Accent 2" w:semiHidden="0" w:uiPriority="71" w:unhideWhenUsed="0"/>
+    <w:lsdException w:name="Colorful List Accent 2" w:semiHidden="0" w:uiPriority="72" w:unhideWhenUsed="0"/>
+    <w:lsdException w:name="Colorful Grid Accent 2" w:semiHidden="0" w:uiPriority="73" w:unhideWhenUsed="0"/>
+    <w:lsdException w:name="Light Shading Accent 3" w:semiHidden="0" w:uiPriority="60" w:unhideWhenUsed="0"/>
+    <w:lsdException w:name="Light List Accent 3" w:semiHidden="0" w:uiPriority="61" w:unhideWhenUsed="0"/>
+    <w:lsdException w:name="Light Grid Accent 3" w:semiHidden="0" w:uiPriority="62" w:unhideWhenUsed="0"/>
+    <w:lsdException w:name="Medium Shading 1 Accent 3" w:semiHidden="0" w:uiPriority="63" w:unhideWhenUsed="0"/>
+    <w:lsdException w:name="Medium Shading 2 Accent 3" w:semiHidden="0" w:uiPriority="64" w:unhideWhenUsed="0"/>
+    <w:lsdException w:name="Medium List 1 Accent 3" w:semiHidden="0" w:uiPriority="65" w:unhideWhenUsed="0"/>
+    <w:lsdException w:name="Medium List 2 Accent 3" w:semiHidden="0" w:uiPriority="66" w:unhideWhenUsed="0"/>
+    <w:lsdException w:name="Medium Grid 1 Accent 3" w:semiHidden="0" w:uiPriority="67" w:unhideWhenUsed="0"/>
+    <w:lsdException w:name="Medium Grid 2 Accent 3" w:semiHidden="0" w:uiPriority="68" w:unhideWhenUsed="0"/>
+    <w:lsdException w:name="Medium Grid 3 Accent 3" w:semiHidden="0" w:uiPriority="69" w:unhideWhenUsed="0"/>
+    <w:lsdException w:name="Dark List Accent 3" w:semiHidden="0" w:uiPriority="70" w:unhideWhenUsed="0"/>
+    <w:lsdException w:name="Colorful Shading Accent 3" w:semiHidden="0" w:uiPriority="71" w:unhideWhenUsed="0"/>
+    <w:lsdException w:name="Colorful List Accent 3" w:semiHidden="0" w:uiPriority="72" w:unhideWhenUsed="0"/>
+    <w:lsdException w:name="Colorful Grid Accent 3" w:semiHidden="0" w:uiPriority="73" w:unhideWhenUsed="0"/>
+    <w:lsdException w:name="Light Shading Accent 4" w:semiHidden="0" w:uiPriority="60" w:unhideWhenUsed="0"/>
+    <w:lsdException w:name="Light List Accent 4" w:semiHidden="0" w:uiPriority="61" w:unhideWhenUsed="0"/>
+    <w:lsdException w:name="Light Grid Accent 4" w:semiHidden="0" w:uiPriority="62" w:unhideWhenUsed="0"/>
+    <w:lsdException w:name="Medium Shading 1 Accent 4" w:semiHidden="0" w:uiPriority="63" w:unhideWhenUsed="0"/>
+    <w:lsdException w:name="Medium Shading 2 Accent 4" w:semiHidden="0" w:uiPriority="64" w:unhideWhenUsed="0"/>
+    <w:lsdException w:name="Medium List 1 Accent 4" w:semiHidden="0" w:uiPriority="65" w:unhideWhenUsed="0"/>
+    <w:lsdException w:name="Medium List 2 Accent 4" w:semiHidden="0" w:uiPriority="66" w:unhideWhenUsed="0"/>
+    <w:lsdException w:name="Medium Grid 1 Accent 4" w:semiHidden="0" w:uiPriority="67" w:unhideWhenUsed="0"/>
+    <w:lsdException w:name="Medium Grid 2 Accent 4" w:semiHidden="0" w:uiPriority="68" w:unhideWhenUsed="0"/>
+    <w:lsdException w:name="Medium Grid 3 Accent 4" w:semiHidden="0" w:uiPriority="69" w:unhideWhenUsed="0"/>
+    <w:lsdException w:name="Dark List Accent 4" w:semiHidden="0" w:uiPriority="70" w:unhideWhenUsed="0"/>
+    <w:lsdException w:name="Colorful Shading Accent 4" w:semiHidden="0" w:uiPriority="71" w:unhideWhenUsed="0"/>
+    <w:lsdException w:name="Colorful List Accent 4" w:semiHidden="0" w:uiPriority="72" w:unhideWhenUsed="0"/>
+    <w:lsdException w:name="Colorful Grid Accent 4" w:semiHidden="0" w:uiPriority="73" w:unhideWhenUsed="0"/>
+    <w:lsdException w:name="Light Shading Accent 5" w:semiHidden="0" w:uiPriority="60" w:unhideWhenUsed="0"/>
+    <w:lsdException w:name="Light List Accent 5" w:semiHidden="0" w:uiPriority="61" w:unhideWhenUsed="0"/>
+    <w:lsdException w:name="Light Grid Accent 5" w:semiHidden="0" w:uiPriority="62" w:unhideWhenUsed="0"/>
+    <w:lsdException w:name="Medium Shading 1 Accent 5" w:semiHidden="0" w:uiPriority="63" w:unhideWhenUsed="0"/>
+    <w:lsdException w:name="Medium Shading 2 Accent 5" w:semiHidden="0" w:uiPriority="64" w:unhideWhenUsed="0"/>
+    <w:lsdException w:name="Medium List 1 Accent 5" w:semiHidden="0" w:uiPriority="65" w:unhideWhenUsed="0"/>
+    <w:lsdException w:name="Medium List 2 Accent 5" w:semiHidden="0" w:uiPriority="66" w:unhideWhenUsed="0"/>
+    <w:lsdException w:name="Medium Grid 1 Accent 5" w:semiHidden="0" w:uiPriority="67" w:unhideWhenUsed="0"/>
+    <w:lsdException w:name="Medium Grid 2 Accent 5" w:semiHidden="0" w:uiPriority="68" w:unhideWhenUsed="0"/>
+    <w:lsdException w:name="Medium Grid 3 Accent 5" w:semiHidden="0" w:uiPriority="69" w:unhideWhenUsed="0"/>
+    <w:lsdException w:name="Dark List Accent 5" w:semiHidden="0" w:uiPriority="70" w:unhideWhenUsed="0"/>
+    <w:lsdException w:name="Colorful Shading Accent 5" w:semiHidden="0" w:uiPriority="71" w:unhideWhenUsed="0"/>
+    <w:lsdException w:name="Colorful List Accent 5" w:semiHidden="0" w:uiPriority="72" w:unhideWhenUsed="0"/>
+    <w:lsdException w:name="Colorful Grid Accent 5" w:semiHidden="0" w:uiPriority="73" w:unhideWhenUsed="0"/>
+    <w:lsdException w:name="Light Shading Accent 6" w:semiHidden="0" w:uiPriority="60" w:unhideWhenUsed="0"/>
+    <w:lsdException w:name="Light List Accent 6" w:semiHidden="0" w:uiPriority="61" w:unhideWhenUsed="0"/>
+    <w:lsdException w:name="Light Grid Accent 6" w:semiHidden="0" w:uiPriority="62" w:unhideWhenUsed="0"/>
+    <w:lsdException w:name="Medium Shading 1 Accent 6" w:semiHidden="0" w:uiPriority="63" w:unhideWhenUsed="0"/>
+    <w:lsdException w:name="Medium Shading 2 Accent 6" w:semiHidden="0" w:uiPriority="64" w:unhideWhenUsed="0"/>
+    <w:lsdException w:name="Medium List 1 Accent 6" w:semiHidden="0" w:uiPriority="65" w:unhideWhenUsed="0"/>
+    <w:lsdException w:name="Medium List 2 Accent 6" w:semiHidden="0" w:uiPriority="66" w:unhideWhenUsed="0"/>
+    <w:lsdException w:name="Medium Grid 1 Accent 6" w:semiHidden="0" w:uiPriority="67" w:unhideWhenUsed="0"/>
+    <w:lsdException w:name="Medium Grid 2 Accent 6" w:semiHidden="0" w:uiPriority="68" w:unhideWhenUsed="0"/>
+    <w:lsdException w:name="Medium Grid 3 Accent 6" w:semiHidden="0" w:uiPriority="69" w:unhideWhenUsed="0"/>
+    <w:lsdException w:name="Dark List Accent 6" w:semiHidden="0" w:uiPriority="70" w:unhideWhenUsed="0"/>
+    <w:lsdException w:name="Colorful Shading Accent 6" w:semiHidden="0" w:uiPriority="71" w:unhideWhenUsed="0"/>
+    <w:lsdException w:name="Colorful List Accent 6" w:semiHidden="0" w:uiPriority="72" w:unhideWhenUsed="0"/>
+    <w:lsdException w:name="Colorful Grid Accent 6" w:semiHidden="0" w:uiPriority="73" w:unhideWhenUsed="0"/>
+    <w:lsdException w:name="Subtle Emphasis" w:semiHidden="0" w:uiPriority="19" w:unhideWhenUsed="0"/>
+    <w:lsdException w:name="Intense Emphasis" w:semiHidden="0" w:uiPriority="21" w:unhideWhenUsed="0"/>
+    <w:lsdException w:name="Subtle Reference" w:semiHidden="0" w:uiPriority="31" w:unhideWhenUsed="0"/>
+    <w:lsdException w:name="Intense Reference" w:semiHidden="0" w:uiPriority="32" w:unhideWhenUsed="0"/>
+    <w:lsdException w:name="Book Title" w:semiHidden="0" w:uiPriority="33" w:unhideWhenUsed="0"/>
+    <w:lsdException w:name="Bibliography" w:uiPriority="37"/>
+    <w:lsdException w:name="TOC Heading" w:uiPriority="39" w:qFormat="1"/>
+  </w:latentStyles>
+  <w:style w:type="paragraph" w:default="1" w:styleId="Normalny">
+    <w:name w:val="Normal"/>
+    <w:rsid w:val="00547164"/>
+  </w:style>
+  <w:style w:type="paragraph" w:styleId="Nagwek1">
+    <w:name w:val="heading 1"/>
+    <w:basedOn w:val="Normalny"/>
+    <w:next w:val="Normalny"/>
+    <w:link w:val="Nagwek1Znak"/>
+    <w:uiPriority w:val="9"/>
+    <w:rsid w:val="00ED410F"/>
+    <w:pPr>
+      <w:keepNext/>
+      <w:keepLines/>
+      <w:spacing w:before="480" w:after="0"/>
+      <w:outlineLvl w:val="0"/>
+    </w:pPr>
+    <w:rPr>
+      <w:rFonts w:asciiTheme="majorHAnsi" w:eastAsiaTheme="majorEastAsia" w:hAnsiTheme="majorHAnsi" w:cstheme="majorBidi"/>
+      <w:b/>
+      <w:bCs/>
+      <w:color w:val="365F91" w:themeColor="accent1" w:themeShade="BF"/>
+      <w:sz w:val="28"/>
+      <w:szCs w:val="28"/>
+    </w:rPr>
+  </w:style>
+  <w:style w:type="paragraph" w:styleId="Nagwek2">
+    <w:name w:val="heading 2"/>
+    <w:basedOn w:val="Normalny"/>
+    <w:next w:val="Normalny"/>
+    <w:link w:val="Nagwek2Znak"/>
+    <w:uiPriority w:val="9"/>
+    <w:semiHidden/>
+    <w:unhideWhenUsed/>
+    <w:rsid w:val="00ED410F"/>
+    <w:pPr>
+      <w:keepNext/>
+      <w:keepLines/>
+      <w:spacing w:before="200" w:after="0"/>
+      <w:outlineLvl w:val="1"/>
+    </w:pPr>
+    <w:rPr>
+      <w:rFonts w:asciiTheme="majorHAnsi" w:eastAsiaTheme="majorEastAsia" w:hAnsiTheme="majorHAnsi" w:cstheme="majorBidi"/>
+      <w:b/>
+      <w:bCs/>
+      <w:color w:val="4F81BD" w:themeColor="accent1"/>
+      <w:sz w:val="26"/>
+      <w:szCs w:val="26"/>
+    </w:rPr>
+  </w:style>
+  <w:style w:type="paragraph" w:styleId="Nagwek3">
+    <w:name w:val="heading 3"/>
+    <w:basedOn w:val="Normalny"/>
+    <w:next w:val="Normalny"/>
+    <w:link w:val="Nagwek3Znak"/>
+    <w:uiPriority w:val="9"/>
+    <w:semiHidden/>
+    <w:unhideWhenUsed/>
+    <w:qFormat/>
+    <w:rsid w:val="00ED410F"/>
+    <w:pPr>
+      <w:keepNext/>
+      <w:keepLines/>
+      <w:spacing w:before="200" w:after="0"/>
+      <w:outlineLvl w:val="2"/>
+    </w:pPr>
+    <w:rPr>
+      <w:rFonts w:asciiTheme="majorHAnsi" w:eastAsiaTheme="majorEastAsia" w:hAnsiTheme="majorHAnsi" w:cstheme="majorBidi"/>
+      <w:b/>
+      <w:bCs/>
+      <w:color w:val="4F81BD" w:themeColor="accent1"/>
+    </w:rPr>
+  </w:style>
+  <w:style w:type="paragraph" w:styleId="Nagwek4">
+    <w:name w:val="heading 4"/>
+    <w:basedOn w:val="Normalny"/>
+    <w:link w:val="Nagwek4Znak"/>
+    <w:uiPriority w:val="9"/>
+    <w:rsid w:val="00C00B75"/>
+    <w:pPr>
+      <w:spacing w:before="100" w:beforeAutospacing="1" w:after="100" w:afterAutospacing="1" w:line="240" w:lineRule="auto"/>
+      <w:outlineLvl w:val="3"/>
+    </w:pPr>
+    <w:rPr>
+      <w:rFonts w:eastAsia="Times New Roman" w:cs="Times New Roman"/>
+      <w:b/>
+      <w:bCs/>
+      <w:sz w:val="24"/>
+      <w:szCs w:val="24"/>
+    </w:rPr>
+  </w:style>
+  <w:style w:type="character" w:default="1" w:styleId="Domylnaczcionkaakapitu">
+    <w:name w:val="Default Paragraph Font"/>
+    <w:uiPriority w:val="1"/>
+    <w:semiHidden/>
+    <w:unhideWhenUsed/>
+  </w:style>
+  <w:style w:type="table" w:default="1" w:styleId="Standardowy">
+    <w:name w:val="Normal Table"/>
+    <w:uiPriority w:val="99"/>
+    <w:semiHidden/>
+    <w:unhideWhenUsed/>
+    <w:tblPr>
+      <w:tblInd w:w="0" w:type="dxa"/>
+      <w:tblCellMar>
+        <w:top w:w="0" w:type="dxa"/>
+        <w:left w:w="108" w:type="dxa"/>
+        <w:bottom w:w="0" w:type="dxa"/>
+        <w:right w:w="108" w:type="dxa"/>
+      </w:tblCellMar>
+    </w:tblPr>
+  </w:style>
+  <w:style w:type="numbering" w:default="1" w:styleId="Bezlisty">
+    <w:name w:val="No List"/>
+    <w:uiPriority w:val="99"/>
+    <w:semiHidden/>
+    <w:unhideWhenUsed/>
+  </w:style>
+  <w:style w:type="character" w:styleId="Hipercze">
+    <w:name w:val="Hyperlink"/>
+    <w:basedOn w:val="Domylnaczcionkaakapitu"/>
+    <w:uiPriority w:val="99"/>
+    <w:unhideWhenUsed/>
+    <w:rsid w:val="00A54343"/>
+    <w:rPr>
+      <w:color w:val="0000FF"/>
+      <w:u w:val="single"/>
+    </w:rPr>
+  </w:style>
+  <w:style w:type="paragraph" w:styleId="NormalnyWeb">
+    <w:name w:val="Normal (Web)"/>
+    <w:basedOn w:val="Normalny"/>
+    <w:uiPriority w:val="99"/>
+    <w:semiHidden/>
+    <w:unhideWhenUsed/>
+    <w:rsid w:val="00A54343"/>
+    <w:pPr>
+      <w:spacing w:before="100" w:beforeAutospacing="1" w:after="100" w:afterAutospacing="1" w:line="240" w:lineRule="auto"/>
+    </w:pPr>
+    <w:rPr>
+      <w:rFonts w:eastAsia="Times New Roman" w:cs="Times New Roman"/>
+      <w:sz w:val="24"/>
+      <w:szCs w:val="24"/>
+    </w:rPr>
+  </w:style>
+  <w:style w:type="character" w:styleId="Uwydatnienie">
+    <w:name w:val="Emphasis"/>
+    <w:basedOn w:val="Domylnaczcionkaakapitu"/>
+    <w:uiPriority w:val="20"/>
+    <w:rsid w:val="00C00B75"/>
+    <w:rPr>
+      <w:i/>
+      <w:iCs/>
+    </w:rPr>
+  </w:style>
+  <w:style w:type="character" w:customStyle="1" w:styleId="Nagwek4Znak">
+    <w:name w:val="Nagłówek 4 Znak"/>
+    <w:basedOn w:val="Domylnaczcionkaakapitu"/>
+    <w:link w:val="Nagwek4"/>
+    <w:uiPriority w:val="9"/>
+    <w:rsid w:val="00C00B75"/>
+    <w:rPr>
+      <w:rFonts w:ascii="Times New Roman" w:eastAsia="Times New Roman" w:hAnsi="Times New Roman" w:cs="Times New Roman"/>
+      <w:b/>
+      <w:bCs/>
+      <w:sz w:val="24"/>
+      <w:szCs w:val="24"/>
+    </w:rPr>
+  </w:style>
+  <w:style w:type="character" w:styleId="HTML-kod">
+    <w:name w:val="HTML Code"/>
+    <w:basedOn w:val="Domylnaczcionkaakapitu"/>
+    <w:uiPriority w:val="99"/>
+    <w:semiHidden/>
+    <w:unhideWhenUsed/>
+    <w:rsid w:val="00C00B75"/>
+    <w:rPr>
+      <w:rFonts w:ascii="Courier New" w:eastAsia="Times New Roman" w:hAnsi="Courier New" w:cs="Courier New"/>
+      <w:sz w:val="20"/>
+      <w:szCs w:val="20"/>
+    </w:rPr>
+  </w:style>
+  <w:style w:type="character" w:styleId="Pogrubienie">
+    <w:name w:val="Strong"/>
+    <w:basedOn w:val="Domylnaczcionkaakapitu"/>
+    <w:uiPriority w:val="22"/>
+    <w:rsid w:val="00C00B75"/>
+    <w:rPr>
+      <w:b/>
+      <w:bCs/>
+    </w:rPr>
+  </w:style>
+  <w:style w:type="paragraph" w:customStyle="1" w:styleId="PODSTAWOWY">
+    <w:name w:val="PODSTAWOWY"/>
+    <w:basedOn w:val="Normalny"/>
+    <w:link w:val="PODSTAWOWYZnak"/>
+    <w:qFormat/>
+    <w:rsid w:val="00364F21"/>
+    <w:pPr>
+      <w:spacing w:before="240" w:beforeAutospacing="1" w:after="240" w:afterAutospacing="1" w:line="240" w:lineRule="auto"/>
+      <w:ind w:firstLine="709"/>
+    </w:pPr>
+    <w:rPr>
+      <w:rFonts w:eastAsia="Times New Roman" w:cs="Times New Roman"/>
+      <w:szCs w:val="24"/>
+    </w:rPr>
+  </w:style>
+  <w:style w:type="paragraph" w:customStyle="1" w:styleId="KOD">
+    <w:name w:val="KOD"/>
+    <w:basedOn w:val="Normalny"/>
+    <w:link w:val="KODZnak"/>
+    <w:qFormat/>
+    <w:rsid w:val="00C00B75"/>
+    <w:pPr>
+      <w:spacing w:before="100" w:beforeAutospacing="1" w:after="100" w:afterAutospacing="1" w:line="240" w:lineRule="auto"/>
+    </w:pPr>
+    <w:rPr>
+      <w:rFonts w:ascii="Courier New" w:eastAsia="Times New Roman" w:hAnsi="Courier New" w:cs="Courier New"/>
+      <w:sz w:val="20"/>
+    </w:rPr>
+  </w:style>
+  <w:style w:type="character" w:customStyle="1" w:styleId="PODSTAWOWYZnak">
+    <w:name w:val="PODSTAWOWY Znak"/>
+    <w:basedOn w:val="Domylnaczcionkaakapitu"/>
+    <w:link w:val="PODSTAWOWY"/>
+    <w:rsid w:val="00364F21"/>
+    <w:rPr>
+      <w:rFonts w:ascii="Times New Roman" w:eastAsia="Times New Roman" w:hAnsi="Times New Roman" w:cs="Times New Roman"/>
+      <w:szCs w:val="24"/>
+    </w:rPr>
+  </w:style>
+  <w:style w:type="character" w:customStyle="1" w:styleId="KODZnak">
+    <w:name w:val="KOD Znak"/>
+    <w:basedOn w:val="Domylnaczcionkaakapitu"/>
+    <w:link w:val="KOD"/>
+    <w:rsid w:val="00C00B75"/>
+    <w:rPr>
+      <w:rFonts w:ascii="Courier New" w:eastAsia="Times New Roman" w:hAnsi="Courier New" w:cs="Courier New"/>
+      <w:sz w:val="20"/>
+    </w:rPr>
+  </w:style>
+  <w:style w:type="paragraph" w:styleId="HTML-wstpniesformatowany">
+    <w:name w:val="HTML Preformatted"/>
+    <w:basedOn w:val="Normalny"/>
+    <w:link w:val="HTML-wstpniesformatowanyZnak"/>
+    <w:uiPriority w:val="99"/>
+    <w:semiHidden/>
+    <w:unhideWhenUsed/>
+    <w:rsid w:val="00EE5104"/>
+    <w:pPr>
+      <w:tabs>
+        <w:tab w:val="left" w:pos="916"/>
+        <w:tab w:val="left" w:pos="1832"/>
+        <w:tab w:val="left" w:pos="2748"/>
+        <w:tab w:val="left" w:pos="3664"/>
+        <w:tab w:val="left" w:pos="4580"/>
+        <w:tab w:val="left" w:pos="5496"/>
+        <w:tab w:val="left" w:pos="6412"/>
+        <w:tab w:val="left" w:pos="7328"/>
+        <w:tab w:val="left" w:pos="8244"/>
+        <w:tab w:val="left" w:pos="9160"/>
+        <w:tab w:val="left" w:pos="10076"/>
+        <w:tab w:val="left" w:pos="10992"/>
+        <w:tab w:val="left" w:pos="11908"/>
+        <w:tab w:val="left" w:pos="12824"/>
+        <w:tab w:val="left" w:pos="13740"/>
+        <w:tab w:val="left" w:pos="14656"/>
+      </w:tabs>
+      <w:spacing w:after="0" w:line="240" w:lineRule="auto"/>
+    </w:pPr>
+    <w:rPr>
+      <w:rFonts w:ascii="Courier New" w:eastAsia="Times New Roman" w:hAnsi="Courier New" w:cs="Courier New"/>
+      <w:sz w:val="20"/>
+      <w:szCs w:val="20"/>
+    </w:rPr>
+  </w:style>
+  <w:style w:type="character" w:customStyle="1" w:styleId="HTML-wstpniesformatowanyZnak">
+    <w:name w:val="HTML - wstępnie sformatowany Znak"/>
+    <w:basedOn w:val="Domylnaczcionkaakapitu"/>
+    <w:link w:val="HTML-wstpniesformatowany"/>
+    <w:uiPriority w:val="99"/>
+    <w:semiHidden/>
+    <w:rsid w:val="00EE5104"/>
+    <w:rPr>
+      <w:rFonts w:ascii="Courier New" w:eastAsia="Times New Roman" w:hAnsi="Courier New" w:cs="Courier New"/>
+      <w:sz w:val="20"/>
+      <w:szCs w:val="20"/>
+    </w:rPr>
+  </w:style>
+  <w:style w:type="character" w:customStyle="1" w:styleId="nx">
+    <w:name w:val="nx"/>
+    <w:basedOn w:val="Domylnaczcionkaakapitu"/>
+    <w:rsid w:val="00EE5104"/>
+  </w:style>
+  <w:style w:type="character" w:customStyle="1" w:styleId="p">
+    <w:name w:val="p"/>
+    <w:basedOn w:val="Domylnaczcionkaakapitu"/>
+    <w:rsid w:val="00EE5104"/>
+  </w:style>
+  <w:style w:type="character" w:customStyle="1" w:styleId="o">
+    <w:name w:val="o"/>
+    <w:basedOn w:val="Domylnaczcionkaakapitu"/>
+    <w:rsid w:val="00EE5104"/>
+  </w:style>
+  <w:style w:type="character" w:customStyle="1" w:styleId="mi">
+    <w:name w:val="mi"/>
+    <w:basedOn w:val="Domylnaczcionkaakapitu"/>
+    <w:rsid w:val="00EE5104"/>
+  </w:style>
+  <w:style w:type="character" w:customStyle="1" w:styleId="s2">
+    <w:name w:val="s2"/>
+    <w:basedOn w:val="Domylnaczcionkaakapitu"/>
+    <w:rsid w:val="00EA5E39"/>
+  </w:style>
+  <w:style w:type="paragraph" w:styleId="Tekstprzypisukocowego">
+    <w:name w:val="endnote text"/>
+    <w:basedOn w:val="Normalny"/>
+    <w:link w:val="TekstprzypisukocowegoZnak"/>
+    <w:uiPriority w:val="99"/>
+    <w:semiHidden/>
+    <w:unhideWhenUsed/>
+    <w:rsid w:val="00EA5E39"/>
+    <w:pPr>
+      <w:spacing w:after="0" w:line="240" w:lineRule="auto"/>
+    </w:pPr>
+    <w:rPr>
+      <w:sz w:val="20"/>
+      <w:szCs w:val="20"/>
+    </w:rPr>
+  </w:style>
+  <w:style w:type="character" w:customStyle="1" w:styleId="TekstprzypisukocowegoZnak">
+    <w:name w:val="Tekst przypisu końcowego Znak"/>
+    <w:basedOn w:val="Domylnaczcionkaakapitu"/>
+    <w:link w:val="Tekstprzypisukocowego"/>
+    <w:uiPriority w:val="99"/>
+    <w:semiHidden/>
+    <w:rsid w:val="00EA5E39"/>
+    <w:rPr>
+      <w:sz w:val="20"/>
+      <w:szCs w:val="20"/>
+    </w:rPr>
+  </w:style>
+  <w:style w:type="character" w:styleId="Odwoanieprzypisukocowego">
+    <w:name w:val="endnote reference"/>
+    <w:basedOn w:val="Domylnaczcionkaakapitu"/>
+    <w:uiPriority w:val="99"/>
+    <w:semiHidden/>
+    <w:unhideWhenUsed/>
+    <w:rsid w:val="00EA5E39"/>
+    <w:rPr>
+      <w:vertAlign w:val="superscript"/>
+    </w:rPr>
+  </w:style>
+  <w:style w:type="character" w:styleId="HTML-staaszeroko">
+    <w:name w:val="HTML Typewriter"/>
+    <w:basedOn w:val="Domylnaczcionkaakapitu"/>
+    <w:uiPriority w:val="99"/>
+    <w:semiHidden/>
+    <w:unhideWhenUsed/>
+    <w:rsid w:val="000E0AA5"/>
+    <w:rPr>
+      <w:rFonts w:ascii="Courier New" w:eastAsia="Times New Roman" w:hAnsi="Courier New" w:cs="Courier New"/>
+      <w:sz w:val="20"/>
+      <w:szCs w:val="20"/>
+    </w:rPr>
+  </w:style>
+  <w:style w:type="character" w:customStyle="1" w:styleId="optional">
+    <w:name w:val="optional"/>
+    <w:basedOn w:val="Domylnaczcionkaakapitu"/>
+    <w:rsid w:val="00C92882"/>
+  </w:style>
+  <w:style w:type="paragraph" w:customStyle="1" w:styleId="1ROZDZIA">
+    <w:name w:val="1_ROZDZIAŁ"/>
+    <w:basedOn w:val="Normalny"/>
+    <w:link w:val="1ROZDZIAZnak"/>
+    <w:qFormat/>
+    <w:rsid w:val="009072BA"/>
+    <w:pPr>
       <w:ind w:left="360" w:hanging="360"/>
       <w:jc w:val="center"/>
     </w:pPr>
@@ -5128,6 +6464,1204 @@
     </w:rPr>
   </w:style>
 </w:styles>
+</file>
+
+<file path=word/charts/chart1.xml><?xml version="1.0" encoding="utf-8"?>
+<c:chartSpace xmlns:c="http://schemas.openxmlformats.org/drawingml/2006/chart" xmlns:a="http://schemas.openxmlformats.org/drawingml/2006/main" xmlns:r="http://schemas.openxmlformats.org/officeDocument/2006/relationships">
+  <c:date1904 val="1"/>
+  <c:lang val="pl-PL"/>
+  <c:chart>
+    <c:title>
+      <c:tx>
+        <c:rich>
+          <a:bodyPr/>
+          <a:lstStyle/>
+          <a:p>
+            <a:pPr>
+              <a:defRPr/>
+            </a:pPr>
+            <a:r>
+              <a:rPr lang="pl-PL"/>
+              <a:t>Test MongoDB</a:t>
+            </a:r>
+          </a:p>
+        </c:rich>
+      </c:tx>
+    </c:title>
+    <c:plotArea>
+      <c:layout>
+        <c:manualLayout>
+          <c:layoutTarget val="inner"/>
+          <c:xMode val="edge"/>
+          <c:yMode val="edge"/>
+          <c:x val="9.3507148236927559E-2"/>
+          <c:y val="0.16404433054289347"/>
+          <c:w val="0.74463438343842514"/>
+          <c:h val="0.76525601057874082"/>
+        </c:manualLayout>
+      </c:layout>
+      <c:scatterChart>
+        <c:scatterStyle val="lineMarker"/>
+        <c:ser>
+          <c:idx val="0"/>
+          <c:order val="0"/>
+          <c:tx>
+            <c:v>Dane x 1</c:v>
+          </c:tx>
+          <c:xVal>
+            <c:numRef>
+              <c:f>Arkusz1!$C$2:$F$2</c:f>
+              <c:numCache>
+                <c:formatCode>General</c:formatCode>
+                <c:ptCount val="4"/>
+                <c:pt idx="0">
+                  <c:v>100</c:v>
+                </c:pt>
+                <c:pt idx="1">
+                  <c:v>1000</c:v>
+                </c:pt>
+                <c:pt idx="2">
+                  <c:v>10000</c:v>
+                </c:pt>
+                <c:pt idx="3">
+                  <c:v>20000</c:v>
+                </c:pt>
+              </c:numCache>
+            </c:numRef>
+          </c:xVal>
+          <c:yVal>
+            <c:numRef>
+              <c:f>Arkusz1!$C$3:$C$6</c:f>
+              <c:numCache>
+                <c:formatCode>General</c:formatCode>
+                <c:ptCount val="4"/>
+                <c:pt idx="0">
+                  <c:v>143</c:v>
+                </c:pt>
+                <c:pt idx="1">
+                  <c:v>486</c:v>
+                </c:pt>
+                <c:pt idx="2">
+                  <c:v>3244</c:v>
+                </c:pt>
+                <c:pt idx="3">
+                  <c:v>5259</c:v>
+                </c:pt>
+              </c:numCache>
+            </c:numRef>
+          </c:yVal>
+        </c:ser>
+        <c:ser>
+          <c:idx val="1"/>
+          <c:order val="1"/>
+          <c:tx>
+            <c:v>Dane x 5</c:v>
+          </c:tx>
+          <c:xVal>
+            <c:numRef>
+              <c:f>Arkusz1!$C$2:$F$2</c:f>
+              <c:numCache>
+                <c:formatCode>General</c:formatCode>
+                <c:ptCount val="4"/>
+                <c:pt idx="0">
+                  <c:v>100</c:v>
+                </c:pt>
+                <c:pt idx="1">
+                  <c:v>1000</c:v>
+                </c:pt>
+                <c:pt idx="2">
+                  <c:v>10000</c:v>
+                </c:pt>
+                <c:pt idx="3">
+                  <c:v>20000</c:v>
+                </c:pt>
+              </c:numCache>
+            </c:numRef>
+          </c:xVal>
+          <c:yVal>
+            <c:numRef>
+              <c:f>Arkusz1!$D$3:$D$6</c:f>
+              <c:numCache>
+                <c:formatCode>General</c:formatCode>
+                <c:ptCount val="4"/>
+                <c:pt idx="0">
+                  <c:v>26</c:v>
+                </c:pt>
+                <c:pt idx="1">
+                  <c:v>302</c:v>
+                </c:pt>
+                <c:pt idx="2">
+                  <c:v>2906</c:v>
+                </c:pt>
+                <c:pt idx="3">
+                  <c:v>5487</c:v>
+                </c:pt>
+              </c:numCache>
+            </c:numRef>
+          </c:yVal>
+        </c:ser>
+        <c:ser>
+          <c:idx val="2"/>
+          <c:order val="2"/>
+          <c:tx>
+            <c:v>Dane x 10</c:v>
+          </c:tx>
+          <c:xVal>
+            <c:numRef>
+              <c:f>Arkusz1!$C$2:$F$2</c:f>
+              <c:numCache>
+                <c:formatCode>General</c:formatCode>
+                <c:ptCount val="4"/>
+                <c:pt idx="0">
+                  <c:v>100</c:v>
+                </c:pt>
+                <c:pt idx="1">
+                  <c:v>1000</c:v>
+                </c:pt>
+                <c:pt idx="2">
+                  <c:v>10000</c:v>
+                </c:pt>
+                <c:pt idx="3">
+                  <c:v>20000</c:v>
+                </c:pt>
+              </c:numCache>
+            </c:numRef>
+          </c:xVal>
+          <c:yVal>
+            <c:numRef>
+              <c:f>Arkusz1!$E$3:$E$6</c:f>
+              <c:numCache>
+                <c:formatCode>General</c:formatCode>
+                <c:ptCount val="4"/>
+                <c:pt idx="0">
+                  <c:v>25</c:v>
+                </c:pt>
+                <c:pt idx="1">
+                  <c:v>346</c:v>
+                </c:pt>
+                <c:pt idx="2">
+                  <c:v>2390</c:v>
+                </c:pt>
+                <c:pt idx="3">
+                  <c:v>5994</c:v>
+                </c:pt>
+              </c:numCache>
+            </c:numRef>
+          </c:yVal>
+        </c:ser>
+        <c:ser>
+          <c:idx val="3"/>
+          <c:order val="3"/>
+          <c:tx>
+            <c:v>Dane x 20</c:v>
+          </c:tx>
+          <c:xVal>
+            <c:numRef>
+              <c:f>Arkusz1!$C$2:$F$2</c:f>
+              <c:numCache>
+                <c:formatCode>General</c:formatCode>
+                <c:ptCount val="4"/>
+                <c:pt idx="0">
+                  <c:v>100</c:v>
+                </c:pt>
+                <c:pt idx="1">
+                  <c:v>1000</c:v>
+                </c:pt>
+                <c:pt idx="2">
+                  <c:v>10000</c:v>
+                </c:pt>
+                <c:pt idx="3">
+                  <c:v>20000</c:v>
+                </c:pt>
+              </c:numCache>
+            </c:numRef>
+          </c:xVal>
+          <c:yVal>
+            <c:numRef>
+              <c:f>Arkusz1!$F$3:$F$6</c:f>
+              <c:numCache>
+                <c:formatCode>General</c:formatCode>
+                <c:ptCount val="4"/>
+                <c:pt idx="0">
+                  <c:v>26</c:v>
+                </c:pt>
+                <c:pt idx="1">
+                  <c:v>257</c:v>
+                </c:pt>
+                <c:pt idx="2">
+                  <c:v>2860</c:v>
+                </c:pt>
+                <c:pt idx="3">
+                  <c:v>6928</c:v>
+                </c:pt>
+              </c:numCache>
+            </c:numRef>
+          </c:yVal>
+        </c:ser>
+        <c:axId val="102950784"/>
+        <c:axId val="102954112"/>
+      </c:scatterChart>
+      <c:valAx>
+        <c:axId val="102950784"/>
+        <c:scaling>
+          <c:orientation val="minMax"/>
+          <c:max val="25000"/>
+        </c:scaling>
+        <c:axPos val="b"/>
+        <c:majorGridlines/>
+        <c:title>
+          <c:tx>
+            <c:rich>
+              <a:bodyPr/>
+              <a:lstStyle/>
+              <a:p>
+                <a:pPr>
+                  <a:defRPr/>
+                </a:pPr>
+                <a:r>
+                  <a:rPr lang="pl-PL"/>
+                  <a:t>Ilość insertów</a:t>
+                </a:r>
+              </a:p>
+            </c:rich>
+          </c:tx>
+        </c:title>
+        <c:numFmt formatCode="General" sourceLinked="1"/>
+        <c:majorTickMark val="none"/>
+        <c:tickLblPos val="nextTo"/>
+        <c:crossAx val="102954112"/>
+        <c:crosses val="autoZero"/>
+        <c:crossBetween val="midCat"/>
+      </c:valAx>
+      <c:valAx>
+        <c:axId val="102954112"/>
+        <c:scaling>
+          <c:orientation val="minMax"/>
+          <c:max val="7000"/>
+        </c:scaling>
+        <c:axPos val="l"/>
+        <c:majorGridlines/>
+        <c:minorGridlines/>
+        <c:title>
+          <c:tx>
+            <c:rich>
+              <a:bodyPr/>
+              <a:lstStyle/>
+              <a:p>
+                <a:pPr>
+                  <a:defRPr/>
+                </a:pPr>
+                <a:r>
+                  <a:rPr lang="pl-PL"/>
+                  <a:t>Czas w milisekundach</a:t>
+                </a:r>
+              </a:p>
+            </c:rich>
+          </c:tx>
+        </c:title>
+        <c:numFmt formatCode="General" sourceLinked="1"/>
+        <c:majorTickMark val="none"/>
+        <c:tickLblPos val="nextTo"/>
+        <c:spPr>
+          <a:ln w="3175"/>
+        </c:spPr>
+        <c:crossAx val="102950784"/>
+        <c:crosses val="autoZero"/>
+        <c:crossBetween val="midCat"/>
+      </c:valAx>
+    </c:plotArea>
+    <c:legend>
+      <c:legendPos val="r"/>
+      <c:layout>
+        <c:manualLayout>
+          <c:xMode val="edge"/>
+          <c:yMode val="edge"/>
+          <c:x val="0.88310276219774975"/>
+          <c:y val="0.37867832926747008"/>
+          <c:w val="9.7055873569374701E-2"/>
+          <c:h val="0.33896946118773197"/>
+        </c:manualLayout>
+      </c:layout>
+    </c:legend>
+    <c:plotVisOnly val="1"/>
+  </c:chart>
+  <c:spPr>
+    <a:ln w="3175"/>
+  </c:spPr>
+  <c:externalData r:id="rId1"/>
+</c:chartSpace>
+</file>
+
+<file path=word/charts/chart2.xml><?xml version="1.0" encoding="utf-8"?>
+<c:chartSpace xmlns:c="http://schemas.openxmlformats.org/drawingml/2006/chart" xmlns:a="http://schemas.openxmlformats.org/drawingml/2006/main" xmlns:r="http://schemas.openxmlformats.org/officeDocument/2006/relationships">
+  <c:lang val="pl-PL"/>
+  <c:chart>
+    <c:title>
+      <c:tx>
+        <c:rich>
+          <a:bodyPr/>
+          <a:lstStyle/>
+          <a:p>
+            <a:pPr>
+              <a:defRPr/>
+            </a:pPr>
+            <a:r>
+              <a:rPr lang="pl-PL"/>
+              <a:t>Test nasze</a:t>
+            </a:r>
+            <a:r>
+              <a:rPr lang="pl-PL" baseline="0"/>
+              <a:t> rozwiązanie</a:t>
+            </a:r>
+            <a:endParaRPr lang="pl-PL"/>
+          </a:p>
+        </c:rich>
+      </c:tx>
+    </c:title>
+    <c:plotArea>
+      <c:layout/>
+      <c:scatterChart>
+        <c:scatterStyle val="lineMarker"/>
+        <c:ser>
+          <c:idx val="0"/>
+          <c:order val="0"/>
+          <c:tx>
+            <c:v>Dane x 1</c:v>
+          </c:tx>
+          <c:xVal>
+            <c:numRef>
+              <c:f>Arkusz1!$I$2:$L$2</c:f>
+              <c:numCache>
+                <c:formatCode>General</c:formatCode>
+                <c:ptCount val="4"/>
+                <c:pt idx="0">
+                  <c:v>100</c:v>
+                </c:pt>
+                <c:pt idx="1">
+                  <c:v>1000</c:v>
+                </c:pt>
+                <c:pt idx="2">
+                  <c:v>10000</c:v>
+                </c:pt>
+                <c:pt idx="3">
+                  <c:v>20000</c:v>
+                </c:pt>
+              </c:numCache>
+            </c:numRef>
+          </c:xVal>
+          <c:yVal>
+            <c:numRef>
+              <c:f>Arkusz1!$I$3:$I$6</c:f>
+              <c:numCache>
+                <c:formatCode>General</c:formatCode>
+                <c:ptCount val="4"/>
+                <c:pt idx="0">
+                  <c:v>148</c:v>
+                </c:pt>
+                <c:pt idx="1">
+                  <c:v>1520</c:v>
+                </c:pt>
+                <c:pt idx="2">
+                  <c:v>15467</c:v>
+                </c:pt>
+                <c:pt idx="3">
+                  <c:v>29095</c:v>
+                </c:pt>
+              </c:numCache>
+            </c:numRef>
+          </c:yVal>
+        </c:ser>
+        <c:ser>
+          <c:idx val="1"/>
+          <c:order val="1"/>
+          <c:tx>
+            <c:v>Dane x 5</c:v>
+          </c:tx>
+          <c:xVal>
+            <c:numRef>
+              <c:f>Arkusz1!$I$2:$L$2</c:f>
+              <c:numCache>
+                <c:formatCode>General</c:formatCode>
+                <c:ptCount val="4"/>
+                <c:pt idx="0">
+                  <c:v>100</c:v>
+                </c:pt>
+                <c:pt idx="1">
+                  <c:v>1000</c:v>
+                </c:pt>
+                <c:pt idx="2">
+                  <c:v>10000</c:v>
+                </c:pt>
+                <c:pt idx="3">
+                  <c:v>20000</c:v>
+                </c:pt>
+              </c:numCache>
+            </c:numRef>
+          </c:xVal>
+          <c:yVal>
+            <c:numRef>
+              <c:f>Arkusz1!$J$3:$J$6</c:f>
+              <c:numCache>
+                <c:formatCode>General</c:formatCode>
+                <c:ptCount val="4"/>
+                <c:pt idx="0">
+                  <c:v>147</c:v>
+                </c:pt>
+                <c:pt idx="1">
+                  <c:v>1358</c:v>
+                </c:pt>
+                <c:pt idx="2">
+                  <c:v>14877</c:v>
+                </c:pt>
+                <c:pt idx="3">
+                  <c:v>29103</c:v>
+                </c:pt>
+              </c:numCache>
+            </c:numRef>
+          </c:yVal>
+        </c:ser>
+        <c:ser>
+          <c:idx val="2"/>
+          <c:order val="2"/>
+          <c:tx>
+            <c:v>Dane x 10</c:v>
+          </c:tx>
+          <c:xVal>
+            <c:numRef>
+              <c:f>Arkusz1!$I$2:$L$2</c:f>
+              <c:numCache>
+                <c:formatCode>General</c:formatCode>
+                <c:ptCount val="4"/>
+                <c:pt idx="0">
+                  <c:v>100</c:v>
+                </c:pt>
+                <c:pt idx="1">
+                  <c:v>1000</c:v>
+                </c:pt>
+                <c:pt idx="2">
+                  <c:v>10000</c:v>
+                </c:pt>
+                <c:pt idx="3">
+                  <c:v>20000</c:v>
+                </c:pt>
+              </c:numCache>
+            </c:numRef>
+          </c:xVal>
+          <c:yVal>
+            <c:numRef>
+              <c:f>Arkusz1!$K$3:$K$6</c:f>
+              <c:numCache>
+                <c:formatCode>General</c:formatCode>
+                <c:ptCount val="4"/>
+                <c:pt idx="0">
+                  <c:v>170</c:v>
+                </c:pt>
+                <c:pt idx="1">
+                  <c:v>1618</c:v>
+                </c:pt>
+                <c:pt idx="2">
+                  <c:v>15416</c:v>
+                </c:pt>
+                <c:pt idx="3">
+                  <c:v>30739</c:v>
+                </c:pt>
+              </c:numCache>
+            </c:numRef>
+          </c:yVal>
+        </c:ser>
+        <c:ser>
+          <c:idx val="3"/>
+          <c:order val="3"/>
+          <c:tx>
+            <c:v>Dane x 20</c:v>
+          </c:tx>
+          <c:xVal>
+            <c:numRef>
+              <c:f>Arkusz1!$I$2:$L$2</c:f>
+              <c:numCache>
+                <c:formatCode>General</c:formatCode>
+                <c:ptCount val="4"/>
+                <c:pt idx="0">
+                  <c:v>100</c:v>
+                </c:pt>
+                <c:pt idx="1">
+                  <c:v>1000</c:v>
+                </c:pt>
+                <c:pt idx="2">
+                  <c:v>10000</c:v>
+                </c:pt>
+                <c:pt idx="3">
+                  <c:v>20000</c:v>
+                </c:pt>
+              </c:numCache>
+            </c:numRef>
+          </c:xVal>
+          <c:yVal>
+            <c:numRef>
+              <c:f>Arkusz1!$L$3:$L$6</c:f>
+              <c:numCache>
+                <c:formatCode>General</c:formatCode>
+                <c:ptCount val="4"/>
+                <c:pt idx="0">
+                  <c:v>154</c:v>
+                </c:pt>
+                <c:pt idx="1">
+                  <c:v>1759</c:v>
+                </c:pt>
+                <c:pt idx="2">
+                  <c:v>19346</c:v>
+                </c:pt>
+                <c:pt idx="3">
+                  <c:v>32464</c:v>
+                </c:pt>
+              </c:numCache>
+            </c:numRef>
+          </c:yVal>
+        </c:ser>
+        <c:axId val="118190080"/>
+        <c:axId val="118861824"/>
+      </c:scatterChart>
+      <c:valAx>
+        <c:axId val="118190080"/>
+        <c:scaling>
+          <c:orientation val="minMax"/>
+        </c:scaling>
+        <c:axPos val="b"/>
+        <c:majorGridlines/>
+        <c:title>
+          <c:tx>
+            <c:rich>
+              <a:bodyPr/>
+              <a:lstStyle/>
+              <a:p>
+                <a:pPr>
+                  <a:defRPr/>
+                </a:pPr>
+                <a:r>
+                  <a:rPr lang="pl-PL"/>
+                  <a:t>ilośc insertów</a:t>
+                </a:r>
+              </a:p>
+            </c:rich>
+          </c:tx>
+        </c:title>
+        <c:numFmt formatCode="General" sourceLinked="1"/>
+        <c:majorTickMark val="none"/>
+        <c:tickLblPos val="nextTo"/>
+        <c:crossAx val="118861824"/>
+        <c:crosses val="autoZero"/>
+        <c:crossBetween val="midCat"/>
+      </c:valAx>
+      <c:valAx>
+        <c:axId val="118861824"/>
+        <c:scaling>
+          <c:orientation val="minMax"/>
+        </c:scaling>
+        <c:axPos val="l"/>
+        <c:majorGridlines/>
+        <c:minorGridlines/>
+        <c:title>
+          <c:tx>
+            <c:rich>
+              <a:bodyPr/>
+              <a:lstStyle/>
+              <a:p>
+                <a:pPr>
+                  <a:defRPr/>
+                </a:pPr>
+                <a:r>
+                  <a:rPr lang="pl-PL"/>
+                  <a:t>Czas w milisekundach</a:t>
+                </a:r>
+              </a:p>
+            </c:rich>
+          </c:tx>
+        </c:title>
+        <c:numFmt formatCode="General" sourceLinked="1"/>
+        <c:majorTickMark val="none"/>
+        <c:tickLblPos val="nextTo"/>
+        <c:crossAx val="118190080"/>
+        <c:crosses val="autoZero"/>
+        <c:crossBetween val="midCat"/>
+      </c:valAx>
+    </c:plotArea>
+    <c:legend>
+      <c:legendPos val="r"/>
+    </c:legend>
+    <c:plotVisOnly val="1"/>
+  </c:chart>
+  <c:externalData r:id="rId1"/>
+</c:chartSpace>
+</file>
+
+<file path=word/charts/chart3.xml><?xml version="1.0" encoding="utf-8"?>
+<c:chartSpace xmlns:c="http://schemas.openxmlformats.org/drawingml/2006/chart" xmlns:a="http://schemas.openxmlformats.org/drawingml/2006/main" xmlns:r="http://schemas.openxmlformats.org/officeDocument/2006/relationships">
+  <c:lang val="pl-PL"/>
+  <c:chart>
+    <c:title>
+      <c:tx>
+        <c:rich>
+          <a:bodyPr/>
+          <a:lstStyle/>
+          <a:p>
+            <a:pPr>
+              <a:defRPr/>
+            </a:pPr>
+            <a:r>
+              <a:rPr lang="pl-PL"/>
+              <a:t>Zestawienie naszego rozwiązania</a:t>
+            </a:r>
+            <a:r>
+              <a:rPr lang="pl-PL" baseline="0"/>
+              <a:t> z MongoDB</a:t>
+            </a:r>
+            <a:endParaRPr lang="pl-PL"/>
+          </a:p>
+        </c:rich>
+      </c:tx>
+    </c:title>
+    <c:plotArea>
+      <c:layout/>
+      <c:scatterChart>
+        <c:scatterStyle val="lineMarker"/>
+        <c:ser>
+          <c:idx val="0"/>
+          <c:order val="0"/>
+          <c:tx>
+            <c:v>Dane x 1</c:v>
+          </c:tx>
+          <c:spPr>
+            <a:ln w="12700">
+              <a:prstDash val="dash"/>
+            </a:ln>
+          </c:spPr>
+          <c:xVal>
+            <c:numRef>
+              <c:f>Arkusz1!$I$2:$L$2</c:f>
+              <c:numCache>
+                <c:formatCode>General</c:formatCode>
+                <c:ptCount val="4"/>
+                <c:pt idx="0">
+                  <c:v>100</c:v>
+                </c:pt>
+                <c:pt idx="1">
+                  <c:v>1000</c:v>
+                </c:pt>
+                <c:pt idx="2">
+                  <c:v>10000</c:v>
+                </c:pt>
+                <c:pt idx="3">
+                  <c:v>20000</c:v>
+                </c:pt>
+              </c:numCache>
+            </c:numRef>
+          </c:xVal>
+          <c:yVal>
+            <c:numRef>
+              <c:f>Arkusz1!$I$3:$I$6</c:f>
+              <c:numCache>
+                <c:formatCode>General</c:formatCode>
+                <c:ptCount val="4"/>
+                <c:pt idx="0">
+                  <c:v>148</c:v>
+                </c:pt>
+                <c:pt idx="1">
+                  <c:v>1520</c:v>
+                </c:pt>
+                <c:pt idx="2">
+                  <c:v>15467</c:v>
+                </c:pt>
+                <c:pt idx="3">
+                  <c:v>29095</c:v>
+                </c:pt>
+              </c:numCache>
+            </c:numRef>
+          </c:yVal>
+        </c:ser>
+        <c:ser>
+          <c:idx val="1"/>
+          <c:order val="1"/>
+          <c:tx>
+            <c:v>Dane x 5</c:v>
+          </c:tx>
+          <c:spPr>
+            <a:ln w="12700">
+              <a:prstDash val="dash"/>
+            </a:ln>
+          </c:spPr>
+          <c:xVal>
+            <c:numRef>
+              <c:f>Arkusz1!$I$2:$L$2</c:f>
+              <c:numCache>
+                <c:formatCode>General</c:formatCode>
+                <c:ptCount val="4"/>
+                <c:pt idx="0">
+                  <c:v>100</c:v>
+                </c:pt>
+                <c:pt idx="1">
+                  <c:v>1000</c:v>
+                </c:pt>
+                <c:pt idx="2">
+                  <c:v>10000</c:v>
+                </c:pt>
+                <c:pt idx="3">
+                  <c:v>20000</c:v>
+                </c:pt>
+              </c:numCache>
+            </c:numRef>
+          </c:xVal>
+          <c:yVal>
+            <c:numRef>
+              <c:f>Arkusz1!$J$3:$J$6</c:f>
+              <c:numCache>
+                <c:formatCode>General</c:formatCode>
+                <c:ptCount val="4"/>
+                <c:pt idx="0">
+                  <c:v>147</c:v>
+                </c:pt>
+                <c:pt idx="1">
+                  <c:v>1358</c:v>
+                </c:pt>
+                <c:pt idx="2">
+                  <c:v>14877</c:v>
+                </c:pt>
+                <c:pt idx="3">
+                  <c:v>29103</c:v>
+                </c:pt>
+              </c:numCache>
+            </c:numRef>
+          </c:yVal>
+        </c:ser>
+        <c:ser>
+          <c:idx val="2"/>
+          <c:order val="2"/>
+          <c:tx>
+            <c:v>Dane x 10</c:v>
+          </c:tx>
+          <c:spPr>
+            <a:ln w="12700"/>
+          </c:spPr>
+          <c:dPt>
+            <c:idx val="3"/>
+            <c:spPr>
+              <a:ln w="12700">
+                <a:prstDash val="dash"/>
+              </a:ln>
+            </c:spPr>
+          </c:dPt>
+          <c:xVal>
+            <c:numRef>
+              <c:f>Arkusz1!$I$2:$L$2</c:f>
+              <c:numCache>
+                <c:formatCode>General</c:formatCode>
+                <c:ptCount val="4"/>
+                <c:pt idx="0">
+                  <c:v>100</c:v>
+                </c:pt>
+                <c:pt idx="1">
+                  <c:v>1000</c:v>
+                </c:pt>
+                <c:pt idx="2">
+                  <c:v>10000</c:v>
+                </c:pt>
+                <c:pt idx="3">
+                  <c:v>20000</c:v>
+                </c:pt>
+              </c:numCache>
+            </c:numRef>
+          </c:xVal>
+          <c:yVal>
+            <c:numRef>
+              <c:f>Arkusz1!$K$3:$K$6</c:f>
+              <c:numCache>
+                <c:formatCode>General</c:formatCode>
+                <c:ptCount val="4"/>
+                <c:pt idx="0">
+                  <c:v>170</c:v>
+                </c:pt>
+                <c:pt idx="1">
+                  <c:v>1618</c:v>
+                </c:pt>
+                <c:pt idx="2">
+                  <c:v>15416</c:v>
+                </c:pt>
+                <c:pt idx="3">
+                  <c:v>30739</c:v>
+                </c:pt>
+              </c:numCache>
+            </c:numRef>
+          </c:yVal>
+        </c:ser>
+        <c:ser>
+          <c:idx val="3"/>
+          <c:order val="3"/>
+          <c:tx>
+            <c:v>Dane x 20</c:v>
+          </c:tx>
+          <c:spPr>
+            <a:ln w="12700">
+              <a:prstDash val="dash"/>
+            </a:ln>
+          </c:spPr>
+          <c:xVal>
+            <c:numRef>
+              <c:f>Arkusz1!$I$2:$L$2</c:f>
+              <c:numCache>
+                <c:formatCode>General</c:formatCode>
+                <c:ptCount val="4"/>
+                <c:pt idx="0">
+                  <c:v>100</c:v>
+                </c:pt>
+                <c:pt idx="1">
+                  <c:v>1000</c:v>
+                </c:pt>
+                <c:pt idx="2">
+                  <c:v>10000</c:v>
+                </c:pt>
+                <c:pt idx="3">
+                  <c:v>20000</c:v>
+                </c:pt>
+              </c:numCache>
+            </c:numRef>
+          </c:xVal>
+          <c:yVal>
+            <c:numRef>
+              <c:f>Arkusz1!$L$3:$L$6</c:f>
+              <c:numCache>
+                <c:formatCode>General</c:formatCode>
+                <c:ptCount val="4"/>
+                <c:pt idx="0">
+                  <c:v>154</c:v>
+                </c:pt>
+                <c:pt idx="1">
+                  <c:v>1759</c:v>
+                </c:pt>
+                <c:pt idx="2">
+                  <c:v>19346</c:v>
+                </c:pt>
+                <c:pt idx="3">
+                  <c:v>32464</c:v>
+                </c:pt>
+              </c:numCache>
+            </c:numRef>
+          </c:yVal>
+        </c:ser>
+        <c:ser>
+          <c:idx val="4"/>
+          <c:order val="4"/>
+          <c:tx>
+            <c:v>Dane x 1 mongo</c:v>
+          </c:tx>
+          <c:spPr>
+            <a:ln w="12700"/>
+          </c:spPr>
+          <c:xVal>
+            <c:numRef>
+              <c:f>Arkusz1!$C$2:$F$2</c:f>
+              <c:numCache>
+                <c:formatCode>General</c:formatCode>
+                <c:ptCount val="4"/>
+                <c:pt idx="0">
+                  <c:v>100</c:v>
+                </c:pt>
+                <c:pt idx="1">
+                  <c:v>1000</c:v>
+                </c:pt>
+                <c:pt idx="2">
+                  <c:v>10000</c:v>
+                </c:pt>
+                <c:pt idx="3">
+                  <c:v>20000</c:v>
+                </c:pt>
+              </c:numCache>
+            </c:numRef>
+          </c:xVal>
+          <c:yVal>
+            <c:numRef>
+              <c:f>Arkusz1!$C$3:$C$6</c:f>
+              <c:numCache>
+                <c:formatCode>General</c:formatCode>
+                <c:ptCount val="4"/>
+                <c:pt idx="0">
+                  <c:v>143</c:v>
+                </c:pt>
+                <c:pt idx="1">
+                  <c:v>486</c:v>
+                </c:pt>
+                <c:pt idx="2">
+                  <c:v>3244</c:v>
+                </c:pt>
+                <c:pt idx="3">
+                  <c:v>5259</c:v>
+                </c:pt>
+              </c:numCache>
+            </c:numRef>
+          </c:yVal>
+        </c:ser>
+        <c:ser>
+          <c:idx val="5"/>
+          <c:order val="5"/>
+          <c:tx>
+            <c:v>Dane x 5 mongo</c:v>
+          </c:tx>
+          <c:spPr>
+            <a:ln w="12700"/>
+          </c:spPr>
+          <c:xVal>
+            <c:numRef>
+              <c:f>Arkusz1!$C$2:$F$2</c:f>
+              <c:numCache>
+                <c:formatCode>General</c:formatCode>
+                <c:ptCount val="4"/>
+                <c:pt idx="0">
+                  <c:v>100</c:v>
+                </c:pt>
+                <c:pt idx="1">
+                  <c:v>1000</c:v>
+                </c:pt>
+                <c:pt idx="2">
+                  <c:v>10000</c:v>
+                </c:pt>
+                <c:pt idx="3">
+                  <c:v>20000</c:v>
+                </c:pt>
+              </c:numCache>
+            </c:numRef>
+          </c:xVal>
+          <c:yVal>
+            <c:numRef>
+              <c:f>Arkusz1!$D$3:$D$6</c:f>
+              <c:numCache>
+                <c:formatCode>General</c:formatCode>
+                <c:ptCount val="4"/>
+                <c:pt idx="0">
+                  <c:v>26</c:v>
+                </c:pt>
+                <c:pt idx="1">
+                  <c:v>302</c:v>
+                </c:pt>
+                <c:pt idx="2">
+                  <c:v>2906</c:v>
+                </c:pt>
+                <c:pt idx="3">
+                  <c:v>5487</c:v>
+                </c:pt>
+              </c:numCache>
+            </c:numRef>
+          </c:yVal>
+        </c:ser>
+        <c:ser>
+          <c:idx val="6"/>
+          <c:order val="6"/>
+          <c:tx>
+            <c:v>Dane x 10 mongo</c:v>
+          </c:tx>
+          <c:spPr>
+            <a:ln w="12700"/>
+          </c:spPr>
+          <c:xVal>
+            <c:numRef>
+              <c:f>Arkusz1!$C$2:$F$2</c:f>
+              <c:numCache>
+                <c:formatCode>General</c:formatCode>
+                <c:ptCount val="4"/>
+                <c:pt idx="0">
+                  <c:v>100</c:v>
+                </c:pt>
+                <c:pt idx="1">
+                  <c:v>1000</c:v>
+                </c:pt>
+                <c:pt idx="2">
+                  <c:v>10000</c:v>
+                </c:pt>
+                <c:pt idx="3">
+                  <c:v>20000</c:v>
+                </c:pt>
+              </c:numCache>
+            </c:numRef>
+          </c:xVal>
+          <c:yVal>
+            <c:numRef>
+              <c:f>Arkusz1!$E$3:$E$6</c:f>
+              <c:numCache>
+                <c:formatCode>General</c:formatCode>
+                <c:ptCount val="4"/>
+                <c:pt idx="0">
+                  <c:v>25</c:v>
+                </c:pt>
+                <c:pt idx="1">
+                  <c:v>346</c:v>
+                </c:pt>
+                <c:pt idx="2">
+                  <c:v>2390</c:v>
+                </c:pt>
+                <c:pt idx="3">
+                  <c:v>5994</c:v>
+                </c:pt>
+              </c:numCache>
+            </c:numRef>
+          </c:yVal>
+        </c:ser>
+        <c:ser>
+          <c:idx val="7"/>
+          <c:order val="7"/>
+          <c:tx>
+            <c:v>Dane x 20 mongo</c:v>
+          </c:tx>
+          <c:spPr>
+            <a:ln w="12700"/>
+          </c:spPr>
+          <c:xVal>
+            <c:numRef>
+              <c:f>Arkusz1!$C$2:$F$2</c:f>
+              <c:numCache>
+                <c:formatCode>General</c:formatCode>
+                <c:ptCount val="4"/>
+                <c:pt idx="0">
+                  <c:v>100</c:v>
+                </c:pt>
+                <c:pt idx="1">
+                  <c:v>1000</c:v>
+                </c:pt>
+                <c:pt idx="2">
+                  <c:v>10000</c:v>
+                </c:pt>
+                <c:pt idx="3">
+                  <c:v>20000</c:v>
+                </c:pt>
+              </c:numCache>
+            </c:numRef>
+          </c:xVal>
+          <c:yVal>
+            <c:numRef>
+              <c:f>Arkusz1!$F$3:$F$6</c:f>
+              <c:numCache>
+                <c:formatCode>General</c:formatCode>
+                <c:ptCount val="4"/>
+                <c:pt idx="0">
+                  <c:v>26</c:v>
+                </c:pt>
+                <c:pt idx="1">
+                  <c:v>257</c:v>
+                </c:pt>
+                <c:pt idx="2">
+                  <c:v>2860</c:v>
+                </c:pt>
+                <c:pt idx="3">
+                  <c:v>6928</c:v>
+                </c:pt>
+              </c:numCache>
+            </c:numRef>
+          </c:yVal>
+        </c:ser>
+        <c:axId val="123803136"/>
+        <c:axId val="123805056"/>
+      </c:scatterChart>
+      <c:valAx>
+        <c:axId val="123803136"/>
+        <c:scaling>
+          <c:orientation val="minMax"/>
+        </c:scaling>
+        <c:axPos val="b"/>
+        <c:majorGridlines/>
+        <c:title>
+          <c:tx>
+            <c:rich>
+              <a:bodyPr/>
+              <a:lstStyle/>
+              <a:p>
+                <a:pPr>
+                  <a:defRPr/>
+                </a:pPr>
+                <a:r>
+                  <a:rPr lang="pl-PL"/>
+                  <a:t>Ilość</a:t>
+                </a:r>
+                <a:r>
+                  <a:rPr lang="pl-PL" baseline="0"/>
+                  <a:t> insertów</a:t>
+                </a:r>
+                <a:endParaRPr lang="pl-PL"/>
+              </a:p>
+            </c:rich>
+          </c:tx>
+        </c:title>
+        <c:numFmt formatCode="General" sourceLinked="1"/>
+        <c:majorTickMark val="none"/>
+        <c:tickLblPos val="nextTo"/>
+        <c:crossAx val="123805056"/>
+        <c:crosses val="autoZero"/>
+        <c:crossBetween val="midCat"/>
+      </c:valAx>
+      <c:valAx>
+        <c:axId val="123805056"/>
+        <c:scaling>
+          <c:orientation val="minMax"/>
+        </c:scaling>
+        <c:axPos val="l"/>
+        <c:majorGridlines/>
+        <c:minorGridlines/>
+        <c:title>
+          <c:tx>
+            <c:rich>
+              <a:bodyPr/>
+              <a:lstStyle/>
+              <a:p>
+                <a:pPr>
+                  <a:defRPr/>
+                </a:pPr>
+                <a:r>
+                  <a:rPr lang="pl-PL"/>
+                  <a:t>Czas w milisekundach</a:t>
+                </a:r>
+              </a:p>
+            </c:rich>
+          </c:tx>
+        </c:title>
+        <c:numFmt formatCode="General" sourceLinked="1"/>
+        <c:majorTickMark val="none"/>
+        <c:tickLblPos val="nextTo"/>
+        <c:crossAx val="123803136"/>
+        <c:crosses val="autoZero"/>
+        <c:crossBetween val="midCat"/>
+      </c:valAx>
+      <c:spPr>
+        <a:noFill/>
+        <a:ln w="31750">
+          <a:gradFill>
+            <a:gsLst>
+              <a:gs pos="0">
+                <a:srgbClr val="4F81BD">
+                  <a:tint val="66000"/>
+                  <a:satMod val="160000"/>
+                </a:srgbClr>
+              </a:gs>
+              <a:gs pos="50000">
+                <a:srgbClr val="4F81BD">
+                  <a:tint val="44500"/>
+                  <a:satMod val="160000"/>
+                </a:srgbClr>
+              </a:gs>
+              <a:gs pos="100000">
+                <a:srgbClr val="4F81BD">
+                  <a:tint val="23500"/>
+                  <a:satMod val="160000"/>
+                </a:srgbClr>
+              </a:gs>
+            </a:gsLst>
+            <a:lin ang="5400000" scaled="0"/>
+          </a:gradFill>
+          <a:prstDash val="solid"/>
+        </a:ln>
+      </c:spPr>
+    </c:plotArea>
+    <c:legend>
+      <c:legendPos val="r"/>
+    </c:legend>
+    <c:plotVisOnly val="1"/>
+  </c:chart>
+  <c:externalData r:id="rId1"/>
+</c:chartSpace>
 </file>
 
 <file path=word/theme/theme1.xml><?xml version="1.0" encoding="utf-8"?>
@@ -5418,7 +7952,7 @@
 </file>
 
 <file path=customXml/itemProps1.xml><?xml version="1.0" encoding="utf-8"?>
-<ds:datastoreItem xmlns:ds="http://schemas.openxmlformats.org/officeDocument/2006/customXml" ds:itemID="{5DAEB113-A18D-4875-AD34-A6C80EDF6ED5}">
+<ds:datastoreItem xmlns:ds="http://schemas.openxmlformats.org/officeDocument/2006/customXml" ds:itemID="{ACBFFAF3-D0F5-4B80-9101-8E75F20347DF}">
   <ds:schemaRefs>
     <ds:schemaRef ds:uri="http://schemas.openxmlformats.org/officeDocument/2006/bibliography"/>
   </ds:schemaRefs>

</xml_diff>